<commit_message>
connection to Azure works by IP
</commit_message>
<xml_diff>
--- a/doc/BT Proxy report - part B.docx
+++ b/doc/BT Proxy report - part B.docx
@@ -100,13 +100,8 @@
           </w:tcPr>
           <w:p>
             <w:r>
-              <w:t xml:space="preserve">Avishay </w:t>
-            </w:r>
-            <w:proofErr w:type="spellStart"/>
-            <w:r>
-              <w:t>Shasha</w:t>
-            </w:r>
-            <w:proofErr w:type="spellEnd"/>
+              <w:t>Avishay Shasha</w:t>
+            </w:r>
           </w:p>
         </w:tc>
       </w:tr>
@@ -182,15 +177,7 @@
         </w:numPr>
       </w:pPr>
       <w:r>
-        <w:t xml:space="preserve">Eli </w:t>
-      </w:r>
-      <w:proofErr w:type="spellStart"/>
-      <w:r>
-        <w:t>Meirom</w:t>
-      </w:r>
-      <w:proofErr w:type="spellEnd"/>
-      <w:r>
-        <w:t xml:space="preserve"> for the supervision, guidance, tips and mental support during the project. </w:t>
+        <w:t xml:space="preserve">Eli Meirom for the supervision, guidance, tips and mental support during the project. </w:t>
       </w:r>
     </w:p>
     <w:p>
@@ -202,15 +189,7 @@
         </w:numPr>
       </w:pPr>
       <w:r>
-        <w:t xml:space="preserve">Roy </w:t>
-      </w:r>
-      <w:proofErr w:type="spellStart"/>
-      <w:r>
-        <w:t>Miterany</w:t>
-      </w:r>
-      <w:proofErr w:type="spellEnd"/>
-      <w:r>
-        <w:t xml:space="preserve"> for the equipment and supplies that contributed a great deal for the development process.</w:t>
+        <w:t>Roy Miterany for the equipment and supplies that contributed a great deal for the development process.</w:t>
       </w:r>
     </w:p>
     <w:p>
@@ -218,11 +197,11 @@
         <w:br w:type="page"/>
       </w:r>
     </w:p>
-    <w:bookmarkStart w:id="14" w:name="_Toc430967835" w:displacedByCustomXml="next"/>
-    <w:bookmarkStart w:id="15" w:name="_Toc431668165" w:displacedByCustomXml="next"/>
+    <w:bookmarkStart w:id="14" w:name="_Toc443154828" w:displacedByCustomXml="next"/>
+    <w:bookmarkStart w:id="15" w:name="_Toc435793600" w:displacedByCustomXml="next"/>
     <w:bookmarkStart w:id="16" w:name="_Toc435793060" w:displacedByCustomXml="next"/>
-    <w:bookmarkStart w:id="17" w:name="_Toc435793600" w:displacedByCustomXml="next"/>
-    <w:bookmarkStart w:id="18" w:name="_Toc443154828" w:displacedByCustomXml="next"/>
+    <w:bookmarkStart w:id="17" w:name="_Toc431668165" w:displacedByCustomXml="next"/>
+    <w:bookmarkStart w:id="18" w:name="_Toc430967835" w:displacedByCustomXml="next"/>
     <w:sdt>
       <w:sdtPr>
         <w:rPr>
@@ -2616,27 +2595,14 @@
       <w:r>
         <w:t xml:space="preserve">Table </w:t>
       </w:r>
-      <w:r>
-        <w:fldChar w:fldCharType="begin"/>
-      </w:r>
-      <w:r>
-        <w:instrText xml:space="preserve"> SEQ Table \* ARABIC </w:instrText>
-      </w:r>
-      <w:r>
-        <w:fldChar w:fldCharType="separate"/>
-      </w:r>
-      <w:r>
-        <w:rPr>
-          <w:noProof/>
-        </w:rPr>
-        <w:t>1</w:t>
-      </w:r>
-      <w:r>
-        <w:rPr>
-          <w:noProof/>
-        </w:rPr>
-        <w:fldChar w:fldCharType="end"/>
-      </w:r>
+      <w:fldSimple w:instr=" SEQ Table \* ARABIC ">
+        <w:r>
+          <w:rPr>
+            <w:noProof/>
+          </w:rPr>
+          <w:t>1</w:t>
+        </w:r>
+      </w:fldSimple>
       <w:r>
         <w:rPr>
           <w:noProof/>
@@ -2692,7 +2658,7 @@
           <v:shape id="_x0000_i1025" type="#_x0000_t75" style="width:320.9pt;height:99.05pt" o:ole="">
             <v:imagedata r:id="rId9" o:title=""/>
           </v:shape>
-          <o:OLEObject Type="Embed" ProgID="Visio.Drawing.11" ShapeID="_x0000_i1025" DrawAspect="Content" ObjectID="_1517733894" r:id="rId10"/>
+          <o:OLEObject Type="Embed" ProgID="Visio.Drawing.11" ShapeID="_x0000_i1025" DrawAspect="Content" ObjectID="_1517761774" r:id="rId10"/>
         </w:object>
       </w:r>
     </w:p>
@@ -2706,27 +2672,14 @@
       <w:r>
         <w:t xml:space="preserve">Figure </w:t>
       </w:r>
-      <w:r>
-        <w:fldChar w:fldCharType="begin"/>
-      </w:r>
-      <w:r>
-        <w:instrText xml:space="preserve"> SEQ Figure \* ARABIC </w:instrText>
-      </w:r>
-      <w:r>
-        <w:fldChar w:fldCharType="separate"/>
-      </w:r>
-      <w:r>
-        <w:rPr>
-          <w:noProof/>
-        </w:rPr>
-        <w:t>1</w:t>
-      </w:r>
-      <w:r>
-        <w:rPr>
-          <w:noProof/>
-        </w:rPr>
-        <w:fldChar w:fldCharType="end"/>
-      </w:r>
+      <w:fldSimple w:instr=" SEQ Figure \* ARABIC ">
+        <w:r>
+          <w:rPr>
+            <w:noProof/>
+          </w:rPr>
+          <w:t>1</w:t>
+        </w:r>
+      </w:fldSimple>
       <w:r>
         <w:t xml:space="preserve"> – Given system</w:t>
       </w:r>
@@ -2771,7 +2724,7 @@
           <v:shape id="_x0000_i1026" type="#_x0000_t75" style="width:467.8pt;height:89.5pt" o:ole="">
             <v:imagedata r:id="rId11" o:title=""/>
           </v:shape>
-          <o:OLEObject Type="Embed" ProgID="Visio.Drawing.11" ShapeID="_x0000_i1026" DrawAspect="Content" ObjectID="_1517733895" r:id="rId12"/>
+          <o:OLEObject Type="Embed" ProgID="Visio.Drawing.11" ShapeID="_x0000_i1026" DrawAspect="Content" ObjectID="_1517761775" r:id="rId12"/>
         </w:object>
       </w:r>
     </w:p>
@@ -2785,27 +2738,14 @@
       <w:r>
         <w:t xml:space="preserve">Figure </w:t>
       </w:r>
-      <w:r>
-        <w:fldChar w:fldCharType="begin"/>
-      </w:r>
-      <w:r>
-        <w:instrText xml:space="preserve"> SEQ Figure \* ARABIC </w:instrText>
-      </w:r>
-      <w:r>
-        <w:fldChar w:fldCharType="separate"/>
-      </w:r>
-      <w:r>
-        <w:rPr>
-          <w:noProof/>
-        </w:rPr>
-        <w:t>2</w:t>
-      </w:r>
-      <w:r>
-        <w:rPr>
-          <w:noProof/>
-        </w:rPr>
-        <w:fldChar w:fldCharType="end"/>
-      </w:r>
+      <w:fldSimple w:instr=" SEQ Figure \* ARABIC ">
+        <w:r>
+          <w:rPr>
+            <w:noProof/>
+          </w:rPr>
+          <w:t>2</w:t>
+        </w:r>
+      </w:fldSimple>
       <w:r>
         <w:t xml:space="preserve"> – BT proxy complete system</w:t>
       </w:r>
@@ -2918,27 +2858,14 @@
       <w:r>
         <w:t xml:space="preserve">Figure </w:t>
       </w:r>
-      <w:r>
-        <w:fldChar w:fldCharType="begin"/>
-      </w:r>
-      <w:r>
-        <w:instrText xml:space="preserve"> SEQ Figure \* ARABIC </w:instrText>
-      </w:r>
-      <w:r>
-        <w:fldChar w:fldCharType="separate"/>
-      </w:r>
-      <w:r>
-        <w:rPr>
-          <w:noProof/>
-        </w:rPr>
-        <w:t>3</w:t>
-      </w:r>
-      <w:r>
-        <w:rPr>
-          <w:noProof/>
-        </w:rPr>
-        <w:fldChar w:fldCharType="end"/>
-      </w:r>
+      <w:fldSimple w:instr=" SEQ Figure \* ARABIC ">
+        <w:r>
+          <w:rPr>
+            <w:noProof/>
+          </w:rPr>
+          <w:t>3</w:t>
+        </w:r>
+      </w:fldSimple>
       <w:r>
         <w:t xml:space="preserve"> – Part B complete system</w:t>
       </w:r>
@@ -3014,7 +2941,6 @@
       <w:r>
         <w:t xml:space="preserve">The primary functions used for this mapping are the </w:t>
       </w:r>
-      <w:proofErr w:type="spellStart"/>
       <w:r>
         <w:rPr>
           <w:rFonts w:ascii="Consolas" w:hAnsi="Consolas" w:cs="Consolas"/>
@@ -3024,11 +2950,9 @@
         </w:rPr>
         <w:t>WSALookupServiceBegin</w:t>
       </w:r>
-      <w:proofErr w:type="spellEnd"/>
       <w:r>
         <w:t xml:space="preserve">, </w:t>
       </w:r>
-      <w:proofErr w:type="spellStart"/>
       <w:r>
         <w:rPr>
           <w:rFonts w:ascii="Consolas" w:hAnsi="Consolas" w:cs="Consolas"/>
@@ -3038,11 +2962,9 @@
         </w:rPr>
         <w:t>WSALookupServiceNext</w:t>
       </w:r>
-      <w:proofErr w:type="spellEnd"/>
       <w:r>
         <w:t xml:space="preserve">, and </w:t>
       </w:r>
-      <w:proofErr w:type="spellStart"/>
       <w:r>
         <w:rPr>
           <w:rFonts w:ascii="Consolas" w:hAnsi="Consolas" w:cs="Consolas"/>
@@ -3052,7 +2974,6 @@
         </w:rPr>
         <w:t>WSALookupServiceEnd</w:t>
       </w:r>
-      <w:proofErr w:type="spellEnd"/>
       <w:r>
         <w:t xml:space="preserve"> functions. </w:t>
       </w:r>
@@ -3118,7 +3039,7 @@
           <v:shape id="_x0000_i1027" type="#_x0000_t75" style="width:469.05pt;height:254.7pt" o:ole="">
             <v:imagedata r:id="rId13" o:title=""/>
           </v:shape>
-          <o:OLEObject Type="Embed" ProgID="Word.OpenDocumentText.12" ShapeID="_x0000_i1027" DrawAspect="Content" ObjectID="_1517733896" r:id="rId14"/>
+          <o:OLEObject Type="Embed" ProgID="Word.OpenDocumentText.12" ShapeID="_x0000_i1027" DrawAspect="Content" ObjectID="_1517761776" r:id="rId14"/>
         </w:object>
       </w:r>
       <w:r>
@@ -3142,8 +3063,6 @@
           <w:numId w:val="35"/>
         </w:numPr>
       </w:pPr>
-      <w:proofErr w:type="spellStart"/>
-      <w:proofErr w:type="gramStart"/>
       <w:r>
         <w:rPr>
           <w:rFonts w:ascii="Courier New" w:eastAsia="Times New Roman" w:hAnsi="Courier New" w:cs="Courier New"/>
@@ -3153,8 +3072,6 @@
         </w:rPr>
         <w:t>lpszServiceInstanceName</w:t>
       </w:r>
-      <w:proofErr w:type="spellEnd"/>
-      <w:proofErr w:type="gramEnd"/>
       <w:r>
         <w:t xml:space="preserve"> </w:t>
       </w:r>
@@ -3180,19 +3097,8 @@
           <w:sz w:val="22"/>
           <w:shd w:val="clear" w:color="auto" w:fill="FFFFFF"/>
         </w:rPr>
-        <w:t xml:space="preserve"> </w:t>
-      </w:r>
-      <w:proofErr w:type="spellStart"/>
-      <w:r>
-        <w:rPr>
-          <w:rFonts w:ascii="Consolas" w:hAnsi="Consolas" w:cs="Consolas"/>
-          <w:color w:val="0086B3"/>
-          <w:sz w:val="22"/>
-          <w:shd w:val="clear" w:color="auto" w:fill="FFFFFF"/>
-        </w:rPr>
-        <w:t>WSALookupServiceBegin</w:t>
-      </w:r>
-      <w:proofErr w:type="spellEnd"/>
+        <w:t xml:space="preserve"> WSALookupServiceBegin</w:t>
+      </w:r>
       <w:r>
         <w:t>.</w:t>
       </w:r>
@@ -3205,8 +3111,6 @@
           <w:numId w:val="35"/>
         </w:numPr>
       </w:pPr>
-      <w:proofErr w:type="spellStart"/>
-      <w:proofErr w:type="gramStart"/>
       <w:r>
         <w:rPr>
           <w:rFonts w:ascii="Courier New" w:eastAsia="Times New Roman" w:hAnsi="Courier New" w:cs="Courier New"/>
@@ -3216,8 +3120,6 @@
         </w:rPr>
         <w:t>lpServiceClassId</w:t>
       </w:r>
-      <w:proofErr w:type="spellEnd"/>
-      <w:proofErr w:type="gramEnd"/>
       <w:r>
         <w:t xml:space="preserve"> </w:t>
       </w:r>
@@ -3233,8 +3135,6 @@
           <w:numId w:val="35"/>
         </w:numPr>
       </w:pPr>
-      <w:proofErr w:type="spellStart"/>
-      <w:proofErr w:type="gramStart"/>
       <w:r>
         <w:rPr>
           <w:rFonts w:ascii="Courier New" w:eastAsia="Times New Roman" w:hAnsi="Courier New" w:cs="Courier New"/>
@@ -3245,8 +3145,6 @@
         <w:lastRenderedPageBreak/>
         <w:t>lpcsaBuffer</w:t>
       </w:r>
-      <w:proofErr w:type="spellEnd"/>
-      <w:proofErr w:type="gramEnd"/>
       <w:r>
         <w:t xml:space="preserve"> </w:t>
       </w:r>
@@ -3268,7 +3166,6 @@
       <w:r>
         <w:t xml:space="preserve">is used when calling </w:t>
       </w:r>
-      <w:proofErr w:type="spellStart"/>
       <w:r>
         <w:rPr>
           <w:rFonts w:ascii="Consolas" w:hAnsi="Consolas" w:cs="Consolas"/>
@@ -3278,7 +3175,6 @@
         </w:rPr>
         <w:t>WSALookupServiceBegin</w:t>
       </w:r>
-      <w:proofErr w:type="spellEnd"/>
       <w:r>
         <w:t>.</w:t>
       </w:r>
@@ -3302,7 +3198,6 @@
           <w:u w:val="single"/>
         </w:rPr>
       </w:pPr>
-      <w:proofErr w:type="spellStart"/>
       <w:r>
         <w:rPr>
           <w:b/>
@@ -3311,7 +3206,6 @@
         </w:rPr>
         <w:t>WSALookupServiceBegin</w:t>
       </w:r>
-      <w:proofErr w:type="spellEnd"/>
     </w:p>
     <w:bookmarkStart w:id="37" w:name="_MON_1516901706"/>
     <w:bookmarkEnd w:id="37"/>
@@ -3332,7 +3226,7 @@
           <v:shape id="_x0000_i1028" type="#_x0000_t75" style="width:469.05pt;height:74.9pt" o:ole="">
             <v:imagedata r:id="rId15" o:title=""/>
           </v:shape>
-          <o:OLEObject Type="Embed" ProgID="Word.OpenDocumentText.12" ShapeID="_x0000_i1028" DrawAspect="Content" ObjectID="_1517733897" r:id="rId16"/>
+          <o:OLEObject Type="Embed" ProgID="Word.OpenDocumentText.12" ShapeID="_x0000_i1028" DrawAspect="Content" ObjectID="_1517761777" r:id="rId16"/>
         </w:object>
       </w:r>
       <w:r>
@@ -3359,7 +3253,6 @@
       <w:r>
         <w:t xml:space="preserve"> </w:t>
       </w:r>
-      <w:proofErr w:type="spellStart"/>
       <w:r>
         <w:rPr>
           <w:rFonts w:ascii="Consolas" w:hAnsi="Consolas" w:cs="Consolas"/>
@@ -3369,11 +3262,9 @@
         </w:rPr>
         <w:t>WSALookupServiceBegin</w:t>
       </w:r>
-      <w:proofErr w:type="spellEnd"/>
       <w:r>
         <w:t> only returns a handle, which should be used by subsequent calls to </w:t>
       </w:r>
-      <w:proofErr w:type="spellStart"/>
       <w:r>
         <w:rPr>
           <w:rFonts w:ascii="Consolas" w:hAnsi="Consolas" w:cs="Consolas"/>
@@ -3383,7 +3274,6 @@
         </w:rPr>
         <w:t>WSALookupServiceNext</w:t>
       </w:r>
-      <w:proofErr w:type="spellEnd"/>
       <w:r>
         <w:t xml:space="preserve"> to get the actual results.</w:t>
       </w:r>
@@ -3392,8 +3282,6 @@
       <w:pPr>
         <w:ind w:left="360"/>
       </w:pPr>
-      <w:proofErr w:type="spellStart"/>
-      <w:proofErr w:type="gramStart"/>
       <w:r>
         <w:rPr>
           <w:rFonts w:ascii="Courier New" w:eastAsia="Times New Roman" w:hAnsi="Courier New" w:cs="Courier New"/>
@@ -3403,8 +3291,6 @@
         </w:rPr>
         <w:t>lphLookup</w:t>
       </w:r>
-      <w:proofErr w:type="spellEnd"/>
-      <w:proofErr w:type="gramEnd"/>
       <w:r>
         <w:t xml:space="preserve"> holds the desired flags for the service inquiry.</w:t>
       </w:r>
@@ -3422,7 +3308,6 @@
           <w:u w:val="single"/>
         </w:rPr>
       </w:pPr>
-      <w:proofErr w:type="spellStart"/>
       <w:r>
         <w:rPr>
           <w:b/>
@@ -3431,7 +3316,6 @@
         </w:rPr>
         <w:t>WSALookupServiceNext</w:t>
       </w:r>
-      <w:proofErr w:type="spellEnd"/>
     </w:p>
     <w:bookmarkStart w:id="38" w:name="_MON_1516902120"/>
     <w:bookmarkEnd w:id="38"/>
@@ -3447,7 +3331,7 @@
           <v:shape id="_x0000_i1029" type="#_x0000_t75" style="width:469.05pt;height:90.3pt" o:ole="">
             <v:imagedata r:id="rId17" o:title=""/>
           </v:shape>
-          <o:OLEObject Type="Embed" ProgID="Word.OpenDocumentText.12" ShapeID="_x0000_i1029" DrawAspect="Content" ObjectID="_1517733898" r:id="rId18"/>
+          <o:OLEObject Type="Embed" ProgID="Word.OpenDocumentText.12" ShapeID="_x0000_i1029" DrawAspect="Content" ObjectID="_1517761778" r:id="rId18"/>
         </w:object>
       </w:r>
       <w:r>
@@ -3456,7 +3340,6 @@
       <w:r>
         <w:t xml:space="preserve">ter obtaining a handle from </w:t>
       </w:r>
-      <w:proofErr w:type="spellStart"/>
       <w:r>
         <w:rPr>
           <w:rFonts w:ascii="Consolas" w:hAnsi="Consolas" w:cs="Consolas"/>
@@ -3466,11 +3349,9 @@
         </w:rPr>
         <w:t>WSALookupServiceBegin</w:t>
       </w:r>
-      <w:proofErr w:type="spellEnd"/>
       <w:r>
         <w:t xml:space="preserve">, the </w:t>
       </w:r>
-      <w:proofErr w:type="spellStart"/>
       <w:r>
         <w:rPr>
           <w:rFonts w:ascii="Consolas" w:hAnsi="Consolas" w:cs="Consolas"/>
@@ -3480,7 +3361,6 @@
         </w:rPr>
         <w:t>WSALookupServiceNext</w:t>
       </w:r>
-      <w:proofErr w:type="spellEnd"/>
       <w:r>
         <w:t xml:space="preserve"> </w:t>
       </w:r>
@@ -3510,7 +3390,6 @@
       <w:r>
         <w:t xml:space="preserve">structure in the </w:t>
       </w:r>
-      <w:proofErr w:type="spellStart"/>
       <w:r>
         <w:rPr>
           <w:rFonts w:ascii="Courier New" w:eastAsia="Times New Roman" w:hAnsi="Courier New" w:cs="Courier New"/>
@@ -3520,7 +3399,6 @@
         </w:rPr>
         <w:t>lpqsResults</w:t>
       </w:r>
-      <w:proofErr w:type="spellEnd"/>
       <w:r>
         <w:t xml:space="preserve"> buffer. The client should continue to call this function until it returns </w:t>
       </w:r>
@@ -3565,7 +3443,6 @@
           <w:u w:val="single"/>
         </w:rPr>
       </w:pPr>
-      <w:proofErr w:type="spellStart"/>
       <w:r>
         <w:rPr>
           <w:b/>
@@ -3574,7 +3451,6 @@
         </w:rPr>
         <w:t>WSALookupServiceEnd</w:t>
       </w:r>
-      <w:proofErr w:type="spellEnd"/>
     </w:p>
     <w:bookmarkStart w:id="39" w:name="_MON_1516902629"/>
     <w:bookmarkEnd w:id="39"/>
@@ -3590,7 +3466,7 @@
           <v:shape id="_x0000_i1030" type="#_x0000_t75" style="width:469.05pt;height:44.95pt" o:ole="">
             <v:imagedata r:id="rId19" o:title=""/>
           </v:shape>
-          <o:OLEObject Type="Embed" ProgID="Word.OpenDocumentText.12" ShapeID="_x0000_i1030" DrawAspect="Content" ObjectID="_1517733899" r:id="rId20"/>
+          <o:OLEObject Type="Embed" ProgID="Word.OpenDocumentText.12" ShapeID="_x0000_i1030" DrawAspect="Content" ObjectID="_1517761779" r:id="rId20"/>
         </w:object>
       </w:r>
       <w:r>
@@ -3599,7 +3475,6 @@
       <w:r>
         <w:t xml:space="preserve">alled to free the handle after previous calls to </w:t>
       </w:r>
-      <w:proofErr w:type="spellStart"/>
       <w:r>
         <w:rPr>
           <w:rFonts w:ascii="Consolas" w:hAnsi="Consolas" w:cs="Consolas"/>
@@ -3609,11 +3484,9 @@
         </w:rPr>
         <w:t>WSALookupServiceBegin</w:t>
       </w:r>
-      <w:proofErr w:type="spellEnd"/>
       <w:r>
         <w:t xml:space="preserve"> and </w:t>
       </w:r>
-      <w:proofErr w:type="spellStart"/>
       <w:r>
         <w:rPr>
           <w:rFonts w:ascii="Consolas" w:hAnsi="Consolas" w:cs="Consolas"/>
@@ -3623,7 +3496,6 @@
         </w:rPr>
         <w:t>WSALookupServiceNext</w:t>
       </w:r>
-      <w:proofErr w:type="spellEnd"/>
       <w:r>
         <w:t>.</w:t>
       </w:r>
@@ -3660,7 +3532,6 @@
       <w:r>
         <w:t xml:space="preserve">In order to facilitate a device discovery, one should use the </w:t>
       </w:r>
-      <w:proofErr w:type="spellStart"/>
       <w:r>
         <w:rPr>
           <w:rFonts w:ascii="Consolas" w:hAnsi="Consolas" w:cs="Consolas"/>
@@ -3670,7 +3541,6 @@
         </w:rPr>
         <w:t>BluetoothAdapter</w:t>
       </w:r>
-      <w:proofErr w:type="spellEnd"/>
       <w:r>
         <w:t xml:space="preserve"> and</w:t>
       </w:r>
@@ -3682,7 +3552,6 @@
         </w:rPr>
         <w:t xml:space="preserve"> </w:t>
       </w:r>
-      <w:proofErr w:type="spellStart"/>
       <w:r>
         <w:rPr>
           <w:rFonts w:ascii="Consolas" w:hAnsi="Consolas" w:cs="Consolas"/>
@@ -3692,14 +3561,12 @@
         </w:rPr>
         <w:t>BroadcastReceiever</w:t>
       </w:r>
-      <w:proofErr w:type="spellEnd"/>
       <w:r>
         <w:t xml:space="preserve"> classes</w:t>
       </w:r>
       <w:r>
         <w:t xml:space="preserve">. The </w:t>
       </w:r>
-      <w:proofErr w:type="spellStart"/>
       <w:r>
         <w:rPr>
           <w:rFonts w:ascii="Consolas" w:hAnsi="Consolas" w:cs="Consolas"/>
@@ -3709,7 +3576,6 @@
         </w:rPr>
         <w:t>BluetoothAdapter</w:t>
       </w:r>
-      <w:proofErr w:type="spellEnd"/>
       <w:r>
         <w:t xml:space="preserve"> </w:t>
       </w:r>
@@ -3721,8 +3587,6 @@
       <w:r>
         <w:t xml:space="preserve">In order to start device discovery, the </w:t>
       </w:r>
-      <w:proofErr w:type="spellStart"/>
-      <w:proofErr w:type="gramStart"/>
       <w:r>
         <w:rPr>
           <w:rFonts w:ascii="Consolas" w:hAnsi="Consolas" w:cs="Consolas"/>
@@ -3730,32 +3594,11 @@
           <w:sz w:val="22"/>
           <w:shd w:val="clear" w:color="auto" w:fill="FFFFFF"/>
         </w:rPr>
-        <w:t>startDiscovery</w:t>
-      </w:r>
-      <w:proofErr w:type="spellEnd"/>
-      <w:r>
-        <w:rPr>
-          <w:rFonts w:ascii="Consolas" w:hAnsi="Consolas" w:cs="Consolas"/>
-          <w:color w:val="0086B3"/>
-          <w:sz w:val="22"/>
-          <w:shd w:val="clear" w:color="auto" w:fill="FFFFFF"/>
-        </w:rPr>
-        <w:t>(</w:t>
-      </w:r>
-      <w:proofErr w:type="gramEnd"/>
-      <w:r>
-        <w:rPr>
-          <w:rFonts w:ascii="Consolas" w:hAnsi="Consolas" w:cs="Consolas"/>
-          <w:color w:val="0086B3"/>
-          <w:sz w:val="22"/>
-          <w:shd w:val="clear" w:color="auto" w:fill="FFFFFF"/>
-        </w:rPr>
-        <w:t>)</w:t>
+        <w:t>startDiscovery()</w:t>
       </w:r>
       <w:r>
         <w:t xml:space="preserve"> method of the </w:t>
       </w:r>
-      <w:proofErr w:type="spellStart"/>
       <w:r>
         <w:rPr>
           <w:rFonts w:ascii="Consolas" w:hAnsi="Consolas" w:cs="Consolas"/>
@@ -3765,7 +3608,6 @@
         </w:rPr>
         <w:t>BluetoothAdapter</w:t>
       </w:r>
-      <w:proofErr w:type="spellEnd"/>
       <w:r>
         <w:t xml:space="preserve"> instance should be called. </w:t>
       </w:r>
@@ -3774,7 +3616,6 @@
       <w:r>
         <w:t xml:space="preserve">Before starting the discovery, the application must register a </w:t>
       </w:r>
-      <w:proofErr w:type="spellStart"/>
       <w:r>
         <w:rPr>
           <w:rFonts w:ascii="Consolas" w:hAnsi="Consolas" w:cs="Consolas"/>
@@ -3784,7 +3625,6 @@
         </w:rPr>
         <w:t>BroadcastReceiver</w:t>
       </w:r>
-      <w:proofErr w:type="spellEnd"/>
       <w:r>
         <w:t xml:space="preserve"> for an ACTION_FOUND </w:t>
       </w:r>
@@ -3817,7 +3657,7 @@
           <v:shape id="_x0000_i1031" type="#_x0000_t75" style="width:469.05pt;height:214.75pt" o:ole="">
             <v:imagedata r:id="rId21" o:title=""/>
           </v:shape>
-          <o:OLEObject Type="Embed" ProgID="Word.OpenDocumentText.12" ShapeID="_x0000_i1031" DrawAspect="Content" ObjectID="_1517733900" r:id="rId22"/>
+          <o:OLEObject Type="Embed" ProgID="Word.OpenDocumentText.12" ShapeID="_x0000_i1031" DrawAspect="Content" ObjectID="_1517761780" r:id="rId22"/>
         </w:object>
       </w:r>
     </w:p>
@@ -3922,27 +3762,14 @@
       <w:r>
         <w:t xml:space="preserve">Figure </w:t>
       </w:r>
-      <w:r>
-        <w:fldChar w:fldCharType="begin"/>
-      </w:r>
-      <w:r>
-        <w:instrText xml:space="preserve"> SEQ Figure \* ARABIC </w:instrText>
-      </w:r>
-      <w:r>
-        <w:fldChar w:fldCharType="separate"/>
-      </w:r>
-      <w:r>
-        <w:rPr>
-          <w:noProof/>
-        </w:rPr>
-        <w:t>4</w:t>
-      </w:r>
-      <w:r>
-        <w:rPr>
-          <w:noProof/>
-        </w:rPr>
-        <w:fldChar w:fldCharType="end"/>
-      </w:r>
+      <w:fldSimple w:instr=" SEQ Figure \* ARABIC ">
+        <w:r>
+          <w:rPr>
+            <w:noProof/>
+          </w:rPr>
+          <w:t>4</w:t>
+        </w:r>
+      </w:fldSimple>
       <w:r>
         <w:t>: Cloud server blocks diagram</w:t>
       </w:r>
@@ -3968,15 +3795,7 @@
     </w:p>
     <w:p>
       <w:r>
-        <w:t xml:space="preserve">The </w:t>
-      </w:r>
-      <w:proofErr w:type="spellStart"/>
-      <w:r>
-        <w:t>CloudServer</w:t>
-      </w:r>
-      <w:proofErr w:type="spellEnd"/>
-      <w:r>
-        <w:t xml:space="preserve"> (CS) is “always on” waiting for TCP clients to connect, and creates a TCP connection between the HKW and BTP.</w:t>
+        <w:t>The CloudServer (CS) is “always on” waiting for TCP clients to connect, and creates a TCP connection between the HKW and BTP.</w:t>
       </w:r>
     </w:p>
     <w:p>
@@ -4077,21 +3896,7 @@
               <w:rPr>
                 <w:rFonts w:asciiTheme="minorHAnsi" w:hAnsiTheme="minorHAnsi"/>
               </w:rPr>
-              <w:t>“</w:t>
-            </w:r>
-            <w:proofErr w:type="spellStart"/>
-            <w:r>
-              <w:rPr>
-                <w:rFonts w:asciiTheme="minorHAnsi" w:hAnsiTheme="minorHAnsi"/>
-              </w:rPr>
-              <w:t>windspc</w:t>
-            </w:r>
-            <w:proofErr w:type="spellEnd"/>
-            <w:r>
-              <w:rPr>
-                <w:rFonts w:asciiTheme="minorHAnsi" w:hAnsiTheme="minorHAnsi"/>
-              </w:rPr>
-              <w:t>”</w:t>
+              <w:t>“windspc”</w:t>
             </w:r>
           </w:p>
         </w:tc>
@@ -4133,21 +3938,7 @@
               <w:rPr>
                 <w:rFonts w:asciiTheme="minorHAnsi" w:hAnsiTheme="minorHAnsi"/>
               </w:rPr>
-              <w:t>“</w:t>
-            </w:r>
-            <w:proofErr w:type="spellStart"/>
-            <w:r>
-              <w:rPr>
-                <w:rFonts w:asciiTheme="minorHAnsi" w:hAnsiTheme="minorHAnsi"/>
-              </w:rPr>
-              <w:t>btproxy</w:t>
-            </w:r>
-            <w:proofErr w:type="spellEnd"/>
-            <w:r>
-              <w:rPr>
-                <w:rFonts w:asciiTheme="minorHAnsi" w:hAnsiTheme="minorHAnsi"/>
-              </w:rPr>
-              <w:t>”</w:t>
+              <w:t>“btproxy”</w:t>
             </w:r>
           </w:p>
         </w:tc>
@@ -4164,27 +3955,14 @@
       <w:r>
         <w:t xml:space="preserve">Table </w:t>
       </w:r>
-      <w:r>
-        <w:fldChar w:fldCharType="begin"/>
-      </w:r>
-      <w:r>
-        <w:instrText xml:space="preserve"> SEQ Table \* ARABIC </w:instrText>
-      </w:r>
-      <w:r>
-        <w:fldChar w:fldCharType="separate"/>
-      </w:r>
-      <w:r>
-        <w:rPr>
-          <w:noProof/>
-        </w:rPr>
-        <w:t>2</w:t>
-      </w:r>
-      <w:r>
-        <w:rPr>
-          <w:noProof/>
-        </w:rPr>
-        <w:fldChar w:fldCharType="end"/>
-      </w:r>
+      <w:fldSimple w:instr=" SEQ Table \* ARABIC ">
+        <w:r>
+          <w:rPr>
+            <w:noProof/>
+          </w:rPr>
+          <w:t>2</w:t>
+        </w:r>
+      </w:fldSimple>
       <w:r>
         <w:rPr>
           <w:noProof/>
@@ -4196,8 +3974,6 @@
       <w:r>
         <w:t xml:space="preserve">After a client is connected a communication handler thread is opened to wait for messages from the client (with </w:t>
       </w:r>
-      <w:proofErr w:type="spellStart"/>
-      <w:proofErr w:type="gramStart"/>
       <w:r>
         <w:rPr>
           <w:rFonts w:ascii="Consolas" w:hAnsi="Consolas" w:cs="Consolas"/>
@@ -4205,27 +3981,7 @@
           <w:sz w:val="22"/>
           <w:shd w:val="clear" w:color="auto" w:fill="FFFFFF"/>
         </w:rPr>
-        <w:t>recv</w:t>
-      </w:r>
-      <w:proofErr w:type="spellEnd"/>
-      <w:r>
-        <w:rPr>
-          <w:rFonts w:ascii="Consolas" w:hAnsi="Consolas" w:cs="Consolas"/>
-          <w:color w:val="0086B3"/>
-          <w:sz w:val="22"/>
-          <w:shd w:val="clear" w:color="auto" w:fill="FFFFFF"/>
-        </w:rPr>
-        <w:t>(</w:t>
-      </w:r>
-      <w:proofErr w:type="gramEnd"/>
-      <w:r>
-        <w:rPr>
-          <w:rFonts w:ascii="Consolas" w:hAnsi="Consolas" w:cs="Consolas"/>
-          <w:color w:val="0086B3"/>
-          <w:sz w:val="22"/>
-          <w:shd w:val="clear" w:color="auto" w:fill="FFFFFF"/>
-        </w:rPr>
-        <w:t>)</w:t>
+        <w:t>recv()</w:t>
       </w:r>
       <w:r>
         <w:t xml:space="preserve">) and send them to the other side (by </w:t>
@@ -4247,7 +4003,6 @@
       <w:r>
         <w:t>If the other side was not connected yet, an error message is sent back to the source, making it aware that the other side is not connected yet (“</w:t>
       </w:r>
-      <w:proofErr w:type="spellStart"/>
       <w:r>
         <w:rPr>
           <w:rFonts w:ascii="Consolas" w:hAnsi="Consolas" w:cs="Consolas"/>
@@ -4259,7 +4014,6 @@
         </w:rPr>
         <w:t>msgFromServer_sendToDstFailed</w:t>
       </w:r>
-      <w:proofErr w:type="spellEnd"/>
       <w:r>
         <w:t>”)</w:t>
       </w:r>
@@ -4410,27 +4164,14 @@
       <w:r>
         <w:t xml:space="preserve">Figure </w:t>
       </w:r>
-      <w:r>
-        <w:fldChar w:fldCharType="begin"/>
-      </w:r>
-      <w:r>
-        <w:instrText xml:space="preserve"> SEQ Figure \* ARABIC </w:instrText>
-      </w:r>
-      <w:r>
-        <w:fldChar w:fldCharType="separate"/>
-      </w:r>
-      <w:r>
-        <w:rPr>
-          <w:noProof/>
-        </w:rPr>
-        <w:t>5</w:t>
-      </w:r>
-      <w:r>
-        <w:rPr>
-          <w:noProof/>
-        </w:rPr>
-        <w:fldChar w:fldCharType="end"/>
-      </w:r>
+      <w:fldSimple w:instr=" SEQ Figure \* ARABIC ">
+        <w:r>
+          <w:rPr>
+            <w:noProof/>
+          </w:rPr>
+          <w:t>5</w:t>
+        </w:r>
+      </w:fldSimple>
       <w:r>
         <w:t>: Device discovery support flow</w:t>
       </w:r>
@@ -4456,43 +4197,18 @@
     </w:p>
     <w:p>
       <w:r>
-        <w:t xml:space="preserve">The </w:t>
-      </w:r>
-      <w:proofErr w:type="spellStart"/>
-      <w:r>
-        <w:t>CloudServer</w:t>
-      </w:r>
-      <w:proofErr w:type="spellEnd"/>
-      <w:r>
-        <w:t xml:space="preserve"> is always alive and waiting for clients to connect. </w:t>
-      </w:r>
-    </w:p>
-    <w:p>
-      <w:r>
-        <w:t xml:space="preserve">When the original BT Win App starts the discovery, the DLL opens a TCP connection to the </w:t>
-      </w:r>
-      <w:proofErr w:type="spellStart"/>
-      <w:r>
-        <w:t>CloudServer</w:t>
-      </w:r>
-      <w:proofErr w:type="spellEnd"/>
-      <w:r>
-        <w:t xml:space="preserve"> and asks the </w:t>
-      </w:r>
-      <w:proofErr w:type="spellStart"/>
-      <w:r>
-        <w:t>BTProxy</w:t>
-      </w:r>
-      <w:proofErr w:type="spellEnd"/>
-      <w:r>
-        <w:t xml:space="preserve"> to start the discovery.</w:t>
+        <w:t xml:space="preserve">The CloudServer is always alive and waiting for clients to connect. </w:t>
+      </w:r>
+    </w:p>
+    <w:p>
+      <w:r>
+        <w:t>When the original BT Win App starts the discovery, the DLL opens a TCP connection to the CloudServer and asks the BTProxy to start the discovery.</w:t>
       </w:r>
     </w:p>
     <w:p>
       <w:r>
         <w:t xml:space="preserve">With every device that was found by the BT Proxy, its’ name is sent back to the original app, which decides whether to continue the discovery (device was found) or to continue. Note that the DLL informs the original app with the found device by creating a dummy data structure as the </w:t>
       </w:r>
-      <w:proofErr w:type="spellStart"/>
       <w:r>
         <w:rPr>
           <w:rFonts w:ascii="Consolas" w:hAnsi="Consolas" w:cs="Consolas"/>
@@ -4502,7 +4218,6 @@
         </w:rPr>
         <w:t>WSALookupServiceNext</w:t>
       </w:r>
-      <w:proofErr w:type="spellEnd"/>
       <w:r>
         <w:rPr>
           <w:rFonts w:ascii="Consolas" w:hAnsi="Consolas" w:cs="Consolas"/>
@@ -4522,19 +4237,8 @@
           <w:sz w:val="21"/>
           <w:szCs w:val="21"/>
         </w:rPr>
-        <w:t xml:space="preserve">LPWSAQUERYSET </w:t>
-      </w:r>
-      <w:proofErr w:type="spellStart"/>
-      <w:r>
-        <w:rPr>
-          <w:rFonts w:ascii="Courier New" w:eastAsia="Times New Roman" w:hAnsi="Courier New" w:cs="Courier New"/>
-          <w:color w:val="000000"/>
-          <w:sz w:val="21"/>
-          <w:szCs w:val="21"/>
-        </w:rPr>
-        <w:t>lpqsResults</w:t>
-      </w:r>
-      <w:proofErr w:type="spellEnd"/>
+        <w:t>LPWSAQUERYSET lpqsResults</w:t>
+      </w:r>
       <w:r>
         <w:t xml:space="preserve"> </w:t>
       </w:r>
@@ -4550,15 +4254,7 @@
     <w:p>
       <w:r>
         <w:lastRenderedPageBreak/>
-        <w:t xml:space="preserve">After the data is sent, the original application will close its’ socket (which is not really a BT socket), what will make the entire system to shut down, except for the </w:t>
-      </w:r>
-      <w:proofErr w:type="spellStart"/>
-      <w:r>
-        <w:t>CloudServer</w:t>
-      </w:r>
-      <w:proofErr w:type="spellEnd"/>
-      <w:r>
-        <w:t xml:space="preserve"> that is ready for new connections.</w:t>
+        <w:t>After the data is sent, the original application will close its’ socket (which is not really a BT socket), what will make the entire system to shut down, except for the CloudServer that is ready for new connections.</w:t>
       </w:r>
     </w:p>
     <w:p/>
@@ -4592,26 +4288,20 @@
     </w:p>
     <w:p>
       <w:r>
-        <w:t xml:space="preserve">1. Had to hook </w:t>
-      </w:r>
-      <w:proofErr w:type="spellStart"/>
-      <w:r>
-        <w:t>WSAGetLastError</w:t>
-      </w:r>
-      <w:proofErr w:type="spellEnd"/>
-      <w:r>
-        <w:t xml:space="preserve"> for logging of </w:t>
-      </w:r>
-      <w:proofErr w:type="spellStart"/>
-      <w:r>
-        <w:t>fprintf</w:t>
-      </w:r>
-      <w:proofErr w:type="spellEnd"/>
+        <w:t>1. Had to hook WSAGetLastError for logging of fprintf</w:t>
+      </w:r>
     </w:p>
     <w:p>
       <w:r>
         <w:t>2. Different compilers?</w:t>
       </w:r>
+    </w:p>
+    <w:p>
+      <w:r>
+        <w:t xml:space="preserve">3. Cloud server port and firewall enablement </w:t>
+      </w:r>
+      <w:bookmarkStart w:id="51" w:name="_GoBack"/>
+      <w:bookmarkEnd w:id="51"/>
     </w:p>
     <w:p>
       <w:pPr>
@@ -4637,12 +4327,12 @@
           <w:numId w:val="1"/>
         </w:numPr>
       </w:pPr>
-      <w:bookmarkStart w:id="51" w:name="_Toc443154845"/>
+      <w:bookmarkStart w:id="52" w:name="_Toc443154845"/>
       <w:r>
         <w:lastRenderedPageBreak/>
         <w:t>Results</w:t>
       </w:r>
-      <w:bookmarkEnd w:id="51"/>
+      <w:bookmarkEnd w:id="52"/>
     </w:p>
     <w:p/>
     <w:p>
@@ -4669,12 +4359,12 @@
           <w:numId w:val="1"/>
         </w:numPr>
       </w:pPr>
-      <w:bookmarkStart w:id="52" w:name="_Toc443154846"/>
+      <w:bookmarkStart w:id="53" w:name="_Toc443154846"/>
       <w:r>
         <w:lastRenderedPageBreak/>
         <w:t>Conclusions</w:t>
       </w:r>
-      <w:bookmarkEnd w:id="52"/>
+      <w:bookmarkEnd w:id="53"/>
     </w:p>
     <w:p>
       <w:r>
@@ -4689,12 +4379,12 @@
           <w:numId w:val="1"/>
         </w:numPr>
       </w:pPr>
-      <w:bookmarkStart w:id="53" w:name="_Toc443154847"/>
+      <w:bookmarkStart w:id="54" w:name="_Toc443154847"/>
       <w:r>
         <w:lastRenderedPageBreak/>
         <w:t>References</w:t>
       </w:r>
-      <w:bookmarkEnd w:id="53"/>
+      <w:bookmarkEnd w:id="54"/>
     </w:p>
     <w:p>
       <w:pPr>
@@ -4705,11 +4395,11 @@
         </w:numPr>
         <w:spacing w:before="0" w:after="240"/>
       </w:pPr>
-      <w:bookmarkStart w:id="54" w:name="_Toc443154848"/>
+      <w:bookmarkStart w:id="55" w:name="_Toc443154848"/>
       <w:r>
         <w:t>MS Detours</w:t>
       </w:r>
-      <w:bookmarkEnd w:id="54"/>
+      <w:bookmarkEnd w:id="55"/>
     </w:p>
     <w:p>
       <w:r>
@@ -4731,15 +4421,7 @@
     </w:p>
     <w:p>
       <w:r>
-        <w:t xml:space="preserve">[2] API Hooking and DLL injection, </w:t>
-      </w:r>
-      <w:proofErr w:type="spellStart"/>
-      <w:r>
-        <w:t>Infosec</w:t>
-      </w:r>
-      <w:proofErr w:type="spellEnd"/>
-      <w:r>
-        <w:t xml:space="preserve"> Institute, </w:t>
+        <w:t xml:space="preserve">[2] API Hooking and DLL injection, Infosec Institute, </w:t>
       </w:r>
     </w:p>
     <w:p>
@@ -4774,11 +4456,11 @@
         </w:numPr>
         <w:spacing w:before="0" w:after="240"/>
       </w:pPr>
-      <w:bookmarkStart w:id="55" w:name="_Toc443154849"/>
+      <w:bookmarkStart w:id="56" w:name="_Toc443154849"/>
       <w:r>
         <w:t>Android</w:t>
       </w:r>
-      <w:bookmarkEnd w:id="55"/>
+      <w:bookmarkEnd w:id="56"/>
     </w:p>
     <w:p>
       <w:r>
@@ -4808,11 +4490,11 @@
         </w:numPr>
         <w:spacing w:before="0" w:after="240"/>
       </w:pPr>
-      <w:bookmarkStart w:id="56" w:name="_Toc443154850"/>
+      <w:bookmarkStart w:id="57" w:name="_Toc443154850"/>
       <w:r>
         <w:t>Windows Sockets</w:t>
       </w:r>
-      <w:bookmarkEnd w:id="56"/>
+      <w:bookmarkEnd w:id="57"/>
     </w:p>
     <w:p>
       <w:r>
@@ -4851,10 +4533,7 @@
       </w:r>
     </w:p>
     <w:p/>
-    <w:p>
-      <w:bookmarkStart w:id="57" w:name="_GoBack"/>
-      <w:bookmarkEnd w:id="57"/>
-    </w:p>
+    <w:p/>
     <w:sectPr>
       <w:headerReference w:type="default" r:id="rId29"/>
       <w:footerReference w:type="default" r:id="rId30"/>
@@ -4944,7 +4623,7 @@
         <w:color w:val="252525" w:themeColor="text2" w:themeShade="BF"/>
         <w:szCs w:val="24"/>
       </w:rPr>
-      <w:t>16</w:t>
+      <w:t>17</w:t>
     </w:r>
     <w:r>
       <w:rPr>
@@ -9096,7 +8775,7 @@
 </file>
 
 <file path=customXml/itemProps2.xml><?xml version="1.0" encoding="utf-8"?>
-<ds:datastoreItem xmlns:ds="http://schemas.openxmlformats.org/officeDocument/2006/customXml" ds:itemID="{790BD5BB-7B14-4959-82A5-D582E1708E53}">
+<ds:datastoreItem xmlns:ds="http://schemas.openxmlformats.org/officeDocument/2006/customXml" ds:itemID="{FC2D3456-C9B5-48D8-A3B1-437A742175C4}">
   <ds:schemaRefs>
     <ds:schemaRef ds:uri="http://schemas.openxmlformats.org/officeDocument/2006/bibliography"/>
   </ds:schemaRefs>

</xml_diff>

<commit_message>
renamed DLL to HKW in code; first draft of ppt; doc update
</commit_message>
<xml_diff>
--- a/doc/BT Proxy report - part B.docx
+++ b/doc/BT Proxy report - part B.docx
@@ -100,8 +100,13 @@
           </w:tcPr>
           <w:p>
             <w:r>
-              <w:t>Avishay Shasha</w:t>
-            </w:r>
+              <w:t xml:space="preserve">Avishay </w:t>
+            </w:r>
+            <w:proofErr w:type="spellStart"/>
+            <w:r>
+              <w:t>Shasha</w:t>
+            </w:r>
+            <w:proofErr w:type="spellEnd"/>
           </w:p>
         </w:tc>
       </w:tr>
@@ -177,7 +182,15 @@
         </w:numPr>
       </w:pPr>
       <w:r>
-        <w:t xml:space="preserve">Eli Meirom for the supervision, guidance, tips and mental support during the project. </w:t>
+        <w:t xml:space="preserve">Eli </w:t>
+      </w:r>
+      <w:proofErr w:type="spellStart"/>
+      <w:r>
+        <w:t>Meirom</w:t>
+      </w:r>
+      <w:proofErr w:type="spellEnd"/>
+      <w:r>
+        <w:t xml:space="preserve"> for the supervision, guidance, tips and mental support during the project. </w:t>
       </w:r>
     </w:p>
     <w:p>
@@ -189,7 +202,15 @@
         </w:numPr>
       </w:pPr>
       <w:r>
-        <w:t>Roy Miterany for the equipment and supplies that contributed a great deal for the development process.</w:t>
+        <w:t xml:space="preserve">Roy </w:t>
+      </w:r>
+      <w:proofErr w:type="spellStart"/>
+      <w:r>
+        <w:t>Miterany</w:t>
+      </w:r>
+      <w:proofErr w:type="spellEnd"/>
+      <w:r>
+        <w:t xml:space="preserve"> for the equipment and supplies that contributed a great deal for the development process.</w:t>
       </w:r>
     </w:p>
     <w:p>
@@ -197,11 +218,11 @@
         <w:br w:type="page"/>
       </w:r>
     </w:p>
-    <w:bookmarkStart w:id="14" w:name="_Toc443154828" w:displacedByCustomXml="next"/>
-    <w:bookmarkStart w:id="15" w:name="_Toc435793600" w:displacedByCustomXml="next"/>
+    <w:bookmarkStart w:id="14" w:name="_Toc430967835" w:displacedByCustomXml="next"/>
+    <w:bookmarkStart w:id="15" w:name="_Toc431668165" w:displacedByCustomXml="next"/>
     <w:bookmarkStart w:id="16" w:name="_Toc435793060" w:displacedByCustomXml="next"/>
-    <w:bookmarkStart w:id="17" w:name="_Toc431668165" w:displacedByCustomXml="next"/>
-    <w:bookmarkStart w:id="18" w:name="_Toc430967835" w:displacedByCustomXml="next"/>
+    <w:bookmarkStart w:id="17" w:name="_Toc435793600" w:displacedByCustomXml="next"/>
+    <w:bookmarkStart w:id="18" w:name="_Toc443154828" w:displacedByCustomXml="next"/>
     <w:sdt>
       <w:sdtPr>
         <w:rPr>
@@ -2595,14 +2616,27 @@
       <w:r>
         <w:t xml:space="preserve">Table </w:t>
       </w:r>
-      <w:fldSimple w:instr=" SEQ Table \* ARABIC ">
-        <w:r>
-          <w:rPr>
-            <w:noProof/>
-          </w:rPr>
-          <w:t>1</w:t>
-        </w:r>
-      </w:fldSimple>
+      <w:r>
+        <w:fldChar w:fldCharType="begin"/>
+      </w:r>
+      <w:r>
+        <w:instrText xml:space="preserve"> SEQ Table \* ARABIC </w:instrText>
+      </w:r>
+      <w:r>
+        <w:fldChar w:fldCharType="separate"/>
+      </w:r>
+      <w:r>
+        <w:rPr>
+          <w:noProof/>
+        </w:rPr>
+        <w:t>1</w:t>
+      </w:r>
+      <w:r>
+        <w:rPr>
+          <w:noProof/>
+        </w:rPr>
+        <w:fldChar w:fldCharType="end"/>
+      </w:r>
       <w:r>
         <w:rPr>
           <w:noProof/>
@@ -2655,10 +2689,10 @@
             <v:path o:extrusionok="f" gradientshapeok="t" o:connecttype="rect"/>
             <o:lock v:ext="edit" aspectratio="t"/>
           </v:shapetype>
-          <v:shape id="_x0000_i1025" type="#_x0000_t75" style="width:320.9pt;height:99.05pt" o:ole="">
+          <v:shape id="_x0000_i1025" type="#_x0000_t75" style="width:321pt;height:99pt" o:ole="">
             <v:imagedata r:id="rId9" o:title=""/>
           </v:shape>
-          <o:OLEObject Type="Embed" ProgID="Visio.Drawing.11" ShapeID="_x0000_i1025" DrawAspect="Content" ObjectID="_1517761774" r:id="rId10"/>
+          <o:OLEObject Type="Embed" ProgID="Visio.Drawing.11" ShapeID="_x0000_i1025" DrawAspect="Content" ObjectID="_1518080003" r:id="rId10"/>
         </w:object>
       </w:r>
     </w:p>
@@ -2672,14 +2706,27 @@
       <w:r>
         <w:t xml:space="preserve">Figure </w:t>
       </w:r>
-      <w:fldSimple w:instr=" SEQ Figure \* ARABIC ">
-        <w:r>
-          <w:rPr>
-            <w:noProof/>
-          </w:rPr>
-          <w:t>1</w:t>
-        </w:r>
-      </w:fldSimple>
+      <w:r>
+        <w:fldChar w:fldCharType="begin"/>
+      </w:r>
+      <w:r>
+        <w:instrText xml:space="preserve"> SEQ Figure \* ARABIC </w:instrText>
+      </w:r>
+      <w:r>
+        <w:fldChar w:fldCharType="separate"/>
+      </w:r>
+      <w:r>
+        <w:rPr>
+          <w:noProof/>
+        </w:rPr>
+        <w:t>1</w:t>
+      </w:r>
+      <w:r>
+        <w:rPr>
+          <w:noProof/>
+        </w:rPr>
+        <w:fldChar w:fldCharType="end"/>
+      </w:r>
       <w:r>
         <w:t xml:space="preserve"> – Given system</w:t>
       </w:r>
@@ -2720,12 +2767,43 @@
         <w:jc w:val="center"/>
       </w:pPr>
       <w:r>
-        <w:object w:dxaOrig="15191" w:dyaOrig="2926">
-          <v:shape id="_x0000_i1026" type="#_x0000_t75" style="width:467.8pt;height:89.5pt" o:ole="">
-            <v:imagedata r:id="rId11" o:title=""/>
-          </v:shape>
-          <o:OLEObject Type="Embed" ProgID="Visio.Drawing.11" ShapeID="_x0000_i1026" DrawAspect="Content" ObjectID="_1517761775" r:id="rId12"/>
-        </w:object>
+        <w:drawing>
+          <wp:inline distT="0" distB="0" distL="0" distR="0" wp14:anchorId="1A11342A" wp14:editId="210B0115">
+            <wp:extent cx="5016500" cy="1344701"/>
+            <wp:effectExtent l="0" t="0" r="0" b="0"/>
+            <wp:docPr id="11" name="Picture 5"/>
+            <wp:cNvGraphicFramePr>
+              <a:graphicFrameLocks xmlns:a="http://schemas.openxmlformats.org/drawingml/2006/main" noChangeAspect="1"/>
+            </wp:cNvGraphicFramePr>
+            <a:graphic xmlns:a="http://schemas.openxmlformats.org/drawingml/2006/main">
+              <a:graphicData uri="http://schemas.openxmlformats.org/drawingml/2006/picture">
+                <pic:pic xmlns:pic="http://schemas.openxmlformats.org/drawingml/2006/picture">
+                  <pic:nvPicPr>
+                    <pic:cNvPr id="6" name="Picture 5"/>
+                    <pic:cNvPicPr>
+                      <a:picLocks noChangeAspect="1"/>
+                    </pic:cNvPicPr>
+                  </pic:nvPicPr>
+                  <pic:blipFill>
+                    <a:blip r:embed="rId11"/>
+                    <a:stretch>
+                      <a:fillRect/>
+                    </a:stretch>
+                  </pic:blipFill>
+                  <pic:spPr>
+                    <a:xfrm>
+                      <a:off x="0" y="0"/>
+                      <a:ext cx="5053015" cy="1354489"/>
+                    </a:xfrm>
+                    <a:prstGeom prst="rect">
+                      <a:avLst/>
+                    </a:prstGeom>
+                  </pic:spPr>
+                </pic:pic>
+              </a:graphicData>
+            </a:graphic>
+          </wp:inline>
+        </w:drawing>
       </w:r>
     </w:p>
     <w:p>
@@ -2738,14 +2816,27 @@
       <w:r>
         <w:t xml:space="preserve">Figure </w:t>
       </w:r>
-      <w:fldSimple w:instr=" SEQ Figure \* ARABIC ">
-        <w:r>
-          <w:rPr>
-            <w:noProof/>
-          </w:rPr>
-          <w:t>2</w:t>
-        </w:r>
-      </w:fldSimple>
+      <w:r>
+        <w:fldChar w:fldCharType="begin"/>
+      </w:r>
+      <w:r>
+        <w:instrText xml:space="preserve"> SEQ Figure \* ARABIC </w:instrText>
+      </w:r>
+      <w:r>
+        <w:fldChar w:fldCharType="separate"/>
+      </w:r>
+      <w:r>
+        <w:rPr>
+          <w:noProof/>
+        </w:rPr>
+        <w:t>2</w:t>
+      </w:r>
+      <w:r>
+        <w:rPr>
+          <w:noProof/>
+        </w:rPr>
+        <w:fldChar w:fldCharType="end"/>
+      </w:r>
       <w:r>
         <w:t xml:space="preserve"> – BT proxy complete system</w:t>
       </w:r>
@@ -2846,9 +2937,47 @@
       </w:r>
     </w:p>
     <w:p/>
-    <w:p/>
-    <w:p/>
-    <w:p/>
+    <w:p>
+      <w:r>
+        <w:drawing>
+          <wp:inline distT="0" distB="0" distL="0" distR="0" wp14:anchorId="3B58A115" wp14:editId="52287054">
+            <wp:extent cx="5943600" cy="1120140"/>
+            <wp:effectExtent l="0" t="0" r="0" b="0"/>
+            <wp:docPr id="12" name="Picture 3"/>
+            <wp:cNvGraphicFramePr>
+              <a:graphicFrameLocks xmlns:a="http://schemas.openxmlformats.org/drawingml/2006/main" noChangeAspect="1"/>
+            </wp:cNvGraphicFramePr>
+            <a:graphic xmlns:a="http://schemas.openxmlformats.org/drawingml/2006/main">
+              <a:graphicData uri="http://schemas.openxmlformats.org/drawingml/2006/picture">
+                <pic:pic xmlns:pic="http://schemas.openxmlformats.org/drawingml/2006/picture">
+                  <pic:nvPicPr>
+                    <pic:cNvPr id="4" name="Picture 3"/>
+                    <pic:cNvPicPr>
+                      <a:picLocks noChangeAspect="1"/>
+                    </pic:cNvPicPr>
+                  </pic:nvPicPr>
+                  <pic:blipFill>
+                    <a:blip r:embed="rId12"/>
+                    <a:stretch>
+                      <a:fillRect/>
+                    </a:stretch>
+                  </pic:blipFill>
+                  <pic:spPr>
+                    <a:xfrm>
+                      <a:off x="0" y="0"/>
+                      <a:ext cx="5943600" cy="1120140"/>
+                    </a:xfrm>
+                    <a:prstGeom prst="rect">
+                      <a:avLst/>
+                    </a:prstGeom>
+                  </pic:spPr>
+                </pic:pic>
+              </a:graphicData>
+            </a:graphic>
+          </wp:inline>
+        </w:drawing>
+      </w:r>
+    </w:p>
     <w:p>
       <w:pPr>
         <w:pStyle w:val="Caption"/>
@@ -2858,14 +2987,27 @@
       <w:r>
         <w:t xml:space="preserve">Figure </w:t>
       </w:r>
-      <w:fldSimple w:instr=" SEQ Figure \* ARABIC ">
-        <w:r>
-          <w:rPr>
-            <w:noProof/>
-          </w:rPr>
-          <w:t>3</w:t>
-        </w:r>
-      </w:fldSimple>
+      <w:r>
+        <w:fldChar w:fldCharType="begin"/>
+      </w:r>
+      <w:r>
+        <w:instrText xml:space="preserve"> SEQ Figure \* ARABIC </w:instrText>
+      </w:r>
+      <w:r>
+        <w:fldChar w:fldCharType="separate"/>
+      </w:r>
+      <w:r>
+        <w:rPr>
+          <w:noProof/>
+        </w:rPr>
+        <w:t>3</w:t>
+      </w:r>
+      <w:r>
+        <w:rPr>
+          <w:noProof/>
+        </w:rPr>
+        <w:fldChar w:fldCharType="end"/>
+      </w:r>
       <w:r>
         <w:t xml:space="preserve"> – Part B complete system</w:t>
       </w:r>
@@ -2941,6 +3083,7 @@
       <w:r>
         <w:t xml:space="preserve">The primary functions used for this mapping are the </w:t>
       </w:r>
+      <w:proofErr w:type="spellStart"/>
       <w:r>
         <w:rPr>
           <w:rFonts w:ascii="Consolas" w:hAnsi="Consolas" w:cs="Consolas"/>
@@ -2950,9 +3093,11 @@
         </w:rPr>
         <w:t>WSALookupServiceBegin</w:t>
       </w:r>
+      <w:proofErr w:type="spellEnd"/>
       <w:r>
         <w:t xml:space="preserve">, </w:t>
       </w:r>
+      <w:proofErr w:type="spellStart"/>
       <w:r>
         <w:rPr>
           <w:rFonts w:ascii="Consolas" w:hAnsi="Consolas" w:cs="Consolas"/>
@@ -2962,9 +3107,11 @@
         </w:rPr>
         <w:t>WSALookupServiceNext</w:t>
       </w:r>
+      <w:proofErr w:type="spellEnd"/>
       <w:r>
         <w:t xml:space="preserve">, and </w:t>
       </w:r>
+      <w:proofErr w:type="spellStart"/>
       <w:r>
         <w:rPr>
           <w:rFonts w:ascii="Consolas" w:hAnsi="Consolas" w:cs="Consolas"/>
@@ -2974,6 +3121,7 @@
         </w:rPr>
         <w:t>WSALookupServiceEnd</w:t>
       </w:r>
+      <w:proofErr w:type="spellEnd"/>
       <w:r>
         <w:t xml:space="preserve"> functions. </w:t>
       </w:r>
@@ -3036,10 +3184,10 @@
           <w:bdr w:val="single" w:sz="4" w:space="0" w:color="auto"/>
         </w:rPr>
         <w:object w:dxaOrig="9360" w:dyaOrig="5100">
-          <v:shape id="_x0000_i1027" type="#_x0000_t75" style="width:469.05pt;height:254.7pt" o:ole="">
+          <v:shape id="_x0000_i1026" type="#_x0000_t75" style="width:469pt;height:254.5pt" o:ole="">
             <v:imagedata r:id="rId13" o:title=""/>
           </v:shape>
-          <o:OLEObject Type="Embed" ProgID="Word.OpenDocumentText.12" ShapeID="_x0000_i1027" DrawAspect="Content" ObjectID="_1517761776" r:id="rId14"/>
+          <o:OLEObject Type="Embed" ProgID="Word.OpenDocumentText.12" ShapeID="_x0000_i1026" DrawAspect="Content" ObjectID="_1518080004" r:id="rId14"/>
         </w:object>
       </w:r>
       <w:r>
@@ -3063,6 +3211,8 @@
           <w:numId w:val="35"/>
         </w:numPr>
       </w:pPr>
+      <w:proofErr w:type="spellStart"/>
+      <w:proofErr w:type="gramStart"/>
       <w:r>
         <w:rPr>
           <w:rFonts w:ascii="Courier New" w:eastAsia="Times New Roman" w:hAnsi="Courier New" w:cs="Courier New"/>
@@ -3072,6 +3222,8 @@
         </w:rPr>
         <w:t>lpszServiceInstanceName</w:t>
       </w:r>
+      <w:proofErr w:type="spellEnd"/>
+      <w:proofErr w:type="gramEnd"/>
       <w:r>
         <w:t xml:space="preserve"> </w:t>
       </w:r>
@@ -3097,8 +3249,19 @@
           <w:sz w:val="22"/>
           <w:shd w:val="clear" w:color="auto" w:fill="FFFFFF"/>
         </w:rPr>
-        <w:t xml:space="preserve"> WSALookupServiceBegin</w:t>
-      </w:r>
+        <w:t xml:space="preserve"> </w:t>
+      </w:r>
+      <w:proofErr w:type="spellStart"/>
+      <w:r>
+        <w:rPr>
+          <w:rFonts w:ascii="Consolas" w:hAnsi="Consolas" w:cs="Consolas"/>
+          <w:color w:val="0086B3"/>
+          <w:sz w:val="22"/>
+          <w:shd w:val="clear" w:color="auto" w:fill="FFFFFF"/>
+        </w:rPr>
+        <w:t>WSALookupServiceBegin</w:t>
+      </w:r>
+      <w:proofErr w:type="spellEnd"/>
       <w:r>
         <w:t>.</w:t>
       </w:r>
@@ -3111,6 +3274,8 @@
           <w:numId w:val="35"/>
         </w:numPr>
       </w:pPr>
+      <w:proofErr w:type="spellStart"/>
+      <w:proofErr w:type="gramStart"/>
       <w:r>
         <w:rPr>
           <w:rFonts w:ascii="Courier New" w:eastAsia="Times New Roman" w:hAnsi="Courier New" w:cs="Courier New"/>
@@ -3120,6 +3285,8 @@
         </w:rPr>
         <w:t>lpServiceClassId</w:t>
       </w:r>
+      <w:proofErr w:type="spellEnd"/>
+      <w:proofErr w:type="gramEnd"/>
       <w:r>
         <w:t xml:space="preserve"> </w:t>
       </w:r>
@@ -3135,6 +3302,8 @@
           <w:numId w:val="35"/>
         </w:numPr>
       </w:pPr>
+      <w:proofErr w:type="spellStart"/>
+      <w:proofErr w:type="gramStart"/>
       <w:r>
         <w:rPr>
           <w:rFonts w:ascii="Courier New" w:eastAsia="Times New Roman" w:hAnsi="Courier New" w:cs="Courier New"/>
@@ -3145,6 +3314,8 @@
         <w:lastRenderedPageBreak/>
         <w:t>lpcsaBuffer</w:t>
       </w:r>
+      <w:proofErr w:type="spellEnd"/>
+      <w:proofErr w:type="gramEnd"/>
       <w:r>
         <w:t xml:space="preserve"> </w:t>
       </w:r>
@@ -3166,6 +3337,7 @@
       <w:r>
         <w:t xml:space="preserve">is used when calling </w:t>
       </w:r>
+      <w:proofErr w:type="spellStart"/>
       <w:r>
         <w:rPr>
           <w:rFonts w:ascii="Consolas" w:hAnsi="Consolas" w:cs="Consolas"/>
@@ -3175,6 +3347,7 @@
         </w:rPr>
         <w:t>WSALookupServiceBegin</w:t>
       </w:r>
+      <w:proofErr w:type="spellEnd"/>
       <w:r>
         <w:t>.</w:t>
       </w:r>
@@ -3198,6 +3371,7 @@
           <w:u w:val="single"/>
         </w:rPr>
       </w:pPr>
+      <w:proofErr w:type="spellStart"/>
       <w:r>
         <w:rPr>
           <w:b/>
@@ -3206,6 +3380,7 @@
         </w:rPr>
         <w:t>WSALookupServiceBegin</w:t>
       </w:r>
+      <w:proofErr w:type="spellEnd"/>
     </w:p>
     <w:bookmarkStart w:id="37" w:name="_MON_1516901706"/>
     <w:bookmarkEnd w:id="37"/>
@@ -3223,10 +3398,10 @@
           <w:bdr w:val="single" w:sz="4" w:space="0" w:color="auto"/>
         </w:rPr>
         <w:object w:dxaOrig="9360" w:dyaOrig="1500">
-          <v:shape id="_x0000_i1028" type="#_x0000_t75" style="width:469.05pt;height:74.9pt" o:ole="">
+          <v:shape id="_x0000_i1027" type="#_x0000_t75" style="width:469pt;height:75pt" o:ole="">
             <v:imagedata r:id="rId15" o:title=""/>
           </v:shape>
-          <o:OLEObject Type="Embed" ProgID="Word.OpenDocumentText.12" ShapeID="_x0000_i1028" DrawAspect="Content" ObjectID="_1517761777" r:id="rId16"/>
+          <o:OLEObject Type="Embed" ProgID="Word.OpenDocumentText.12" ShapeID="_x0000_i1027" DrawAspect="Content" ObjectID="_1518080005" r:id="rId16"/>
         </w:object>
       </w:r>
       <w:r>
@@ -3253,6 +3428,7 @@
       <w:r>
         <w:t xml:space="preserve"> </w:t>
       </w:r>
+      <w:proofErr w:type="spellStart"/>
       <w:r>
         <w:rPr>
           <w:rFonts w:ascii="Consolas" w:hAnsi="Consolas" w:cs="Consolas"/>
@@ -3262,9 +3438,11 @@
         </w:rPr>
         <w:t>WSALookupServiceBegin</w:t>
       </w:r>
+      <w:proofErr w:type="spellEnd"/>
       <w:r>
         <w:t> only returns a handle, which should be used by subsequent calls to </w:t>
       </w:r>
+      <w:proofErr w:type="spellStart"/>
       <w:r>
         <w:rPr>
           <w:rFonts w:ascii="Consolas" w:hAnsi="Consolas" w:cs="Consolas"/>
@@ -3274,6 +3452,7 @@
         </w:rPr>
         <w:t>WSALookupServiceNext</w:t>
       </w:r>
+      <w:proofErr w:type="spellEnd"/>
       <w:r>
         <w:t xml:space="preserve"> to get the actual results.</w:t>
       </w:r>
@@ -3282,6 +3461,8 @@
       <w:pPr>
         <w:ind w:left="360"/>
       </w:pPr>
+      <w:proofErr w:type="spellStart"/>
+      <w:proofErr w:type="gramStart"/>
       <w:r>
         <w:rPr>
           <w:rFonts w:ascii="Courier New" w:eastAsia="Times New Roman" w:hAnsi="Courier New" w:cs="Courier New"/>
@@ -3291,6 +3472,8 @@
         </w:rPr>
         <w:t>lphLookup</w:t>
       </w:r>
+      <w:proofErr w:type="spellEnd"/>
+      <w:proofErr w:type="gramEnd"/>
       <w:r>
         <w:t xml:space="preserve"> holds the desired flags for the service inquiry.</w:t>
       </w:r>
@@ -3308,6 +3491,7 @@
           <w:u w:val="single"/>
         </w:rPr>
       </w:pPr>
+      <w:proofErr w:type="spellStart"/>
       <w:r>
         <w:rPr>
           <w:b/>
@@ -3316,6 +3500,7 @@
         </w:rPr>
         <w:t>WSALookupServiceNext</w:t>
       </w:r>
+      <w:proofErr w:type="spellEnd"/>
     </w:p>
     <w:bookmarkStart w:id="38" w:name="_MON_1516902120"/>
     <w:bookmarkEnd w:id="38"/>
@@ -3328,10 +3513,10 @@
           <w:bdr w:val="single" w:sz="4" w:space="0" w:color="auto"/>
         </w:rPr>
         <w:object w:dxaOrig="9360" w:dyaOrig="1800">
-          <v:shape id="_x0000_i1029" type="#_x0000_t75" style="width:469.05pt;height:90.3pt" o:ole="">
+          <v:shape id="_x0000_i1028" type="#_x0000_t75" style="width:469pt;height:90.5pt" o:ole="">
             <v:imagedata r:id="rId17" o:title=""/>
           </v:shape>
-          <o:OLEObject Type="Embed" ProgID="Word.OpenDocumentText.12" ShapeID="_x0000_i1029" DrawAspect="Content" ObjectID="_1517761778" r:id="rId18"/>
+          <o:OLEObject Type="Embed" ProgID="Word.OpenDocumentText.12" ShapeID="_x0000_i1028" DrawAspect="Content" ObjectID="_1518080006" r:id="rId18"/>
         </w:object>
       </w:r>
       <w:r>
@@ -3340,6 +3525,7 @@
       <w:r>
         <w:t xml:space="preserve">ter obtaining a handle from </w:t>
       </w:r>
+      <w:proofErr w:type="spellStart"/>
       <w:r>
         <w:rPr>
           <w:rFonts w:ascii="Consolas" w:hAnsi="Consolas" w:cs="Consolas"/>
@@ -3349,9 +3535,11 @@
         </w:rPr>
         <w:t>WSALookupServiceBegin</w:t>
       </w:r>
+      <w:proofErr w:type="spellEnd"/>
       <w:r>
         <w:t xml:space="preserve">, the </w:t>
       </w:r>
+      <w:proofErr w:type="spellStart"/>
       <w:r>
         <w:rPr>
           <w:rFonts w:ascii="Consolas" w:hAnsi="Consolas" w:cs="Consolas"/>
@@ -3361,6 +3549,7 @@
         </w:rPr>
         <w:t>WSALookupServiceNext</w:t>
       </w:r>
+      <w:proofErr w:type="spellEnd"/>
       <w:r>
         <w:t xml:space="preserve"> </w:t>
       </w:r>
@@ -3390,6 +3579,7 @@
       <w:r>
         <w:t xml:space="preserve">structure in the </w:t>
       </w:r>
+      <w:proofErr w:type="spellStart"/>
       <w:r>
         <w:rPr>
           <w:rFonts w:ascii="Courier New" w:eastAsia="Times New Roman" w:hAnsi="Courier New" w:cs="Courier New"/>
@@ -3399,6 +3589,7 @@
         </w:rPr>
         <w:t>lpqsResults</w:t>
       </w:r>
+      <w:proofErr w:type="spellEnd"/>
       <w:r>
         <w:t xml:space="preserve"> buffer. The client should continue to call this function until it returns </w:t>
       </w:r>
@@ -3443,6 +3634,7 @@
           <w:u w:val="single"/>
         </w:rPr>
       </w:pPr>
+      <w:proofErr w:type="spellStart"/>
       <w:r>
         <w:rPr>
           <w:b/>
@@ -3451,6 +3643,7 @@
         </w:rPr>
         <w:t>WSALookupServiceEnd</w:t>
       </w:r>
+      <w:proofErr w:type="spellEnd"/>
     </w:p>
     <w:bookmarkStart w:id="39" w:name="_MON_1516902629"/>
     <w:bookmarkEnd w:id="39"/>
@@ -3463,10 +3656,10 @@
           <w:bdr w:val="single" w:sz="4" w:space="0" w:color="auto"/>
         </w:rPr>
         <w:object w:dxaOrig="9360" w:dyaOrig="900">
-          <v:shape id="_x0000_i1030" type="#_x0000_t75" style="width:469.05pt;height:44.95pt" o:ole="">
+          <v:shape id="_x0000_i1029" type="#_x0000_t75" style="width:469pt;height:45pt" o:ole="">
             <v:imagedata r:id="rId19" o:title=""/>
           </v:shape>
-          <o:OLEObject Type="Embed" ProgID="Word.OpenDocumentText.12" ShapeID="_x0000_i1030" DrawAspect="Content" ObjectID="_1517761779" r:id="rId20"/>
+          <o:OLEObject Type="Embed" ProgID="Word.OpenDocumentText.12" ShapeID="_x0000_i1029" DrawAspect="Content" ObjectID="_1518080007" r:id="rId20"/>
         </w:object>
       </w:r>
       <w:r>
@@ -3475,6 +3668,7 @@
       <w:r>
         <w:t xml:space="preserve">alled to free the handle after previous calls to </w:t>
       </w:r>
+      <w:proofErr w:type="spellStart"/>
       <w:r>
         <w:rPr>
           <w:rFonts w:ascii="Consolas" w:hAnsi="Consolas" w:cs="Consolas"/>
@@ -3484,9 +3678,11 @@
         </w:rPr>
         <w:t>WSALookupServiceBegin</w:t>
       </w:r>
+      <w:proofErr w:type="spellEnd"/>
       <w:r>
         <w:t xml:space="preserve"> and </w:t>
       </w:r>
+      <w:proofErr w:type="spellStart"/>
       <w:r>
         <w:rPr>
           <w:rFonts w:ascii="Consolas" w:hAnsi="Consolas" w:cs="Consolas"/>
@@ -3496,6 +3692,7 @@
         </w:rPr>
         <w:t>WSALookupServiceNext</w:t>
       </w:r>
+      <w:proofErr w:type="spellEnd"/>
       <w:r>
         <w:t>.</w:t>
       </w:r>
@@ -3532,6 +3729,7 @@
       <w:r>
         <w:t xml:space="preserve">In order to facilitate a device discovery, one should use the </w:t>
       </w:r>
+      <w:proofErr w:type="spellStart"/>
       <w:r>
         <w:rPr>
           <w:rFonts w:ascii="Consolas" w:hAnsi="Consolas" w:cs="Consolas"/>
@@ -3541,6 +3739,7 @@
         </w:rPr>
         <w:t>BluetoothAdapter</w:t>
       </w:r>
+      <w:proofErr w:type="spellEnd"/>
       <w:r>
         <w:t xml:space="preserve"> and</w:t>
       </w:r>
@@ -3552,6 +3751,7 @@
         </w:rPr>
         <w:t xml:space="preserve"> </w:t>
       </w:r>
+      <w:proofErr w:type="spellStart"/>
       <w:r>
         <w:rPr>
           <w:rFonts w:ascii="Consolas" w:hAnsi="Consolas" w:cs="Consolas"/>
@@ -3561,12 +3761,14 @@
         </w:rPr>
         <w:t>BroadcastReceiever</w:t>
       </w:r>
+      <w:proofErr w:type="spellEnd"/>
       <w:r>
         <w:t xml:space="preserve"> classes</w:t>
       </w:r>
       <w:r>
         <w:t xml:space="preserve">. The </w:t>
       </w:r>
+      <w:proofErr w:type="spellStart"/>
       <w:r>
         <w:rPr>
           <w:rFonts w:ascii="Consolas" w:hAnsi="Consolas" w:cs="Consolas"/>
@@ -3576,6 +3778,7 @@
         </w:rPr>
         <w:t>BluetoothAdapter</w:t>
       </w:r>
+      <w:proofErr w:type="spellEnd"/>
       <w:r>
         <w:t xml:space="preserve"> </w:t>
       </w:r>
@@ -3587,6 +3790,8 @@
       <w:r>
         <w:t xml:space="preserve">In order to start device discovery, the </w:t>
       </w:r>
+      <w:proofErr w:type="spellStart"/>
+      <w:proofErr w:type="gramStart"/>
       <w:r>
         <w:rPr>
           <w:rFonts w:ascii="Consolas" w:hAnsi="Consolas" w:cs="Consolas"/>
@@ -3594,11 +3799,9 @@
           <w:sz w:val="22"/>
           <w:shd w:val="clear" w:color="auto" w:fill="FFFFFF"/>
         </w:rPr>
-        <w:t>startDiscovery()</w:t>
-      </w:r>
-      <w:r>
-        <w:t xml:space="preserve"> method of the </w:t>
-      </w:r>
+        <w:t>startDiscovery</w:t>
+      </w:r>
+      <w:proofErr w:type="spellEnd"/>
       <w:r>
         <w:rPr>
           <w:rFonts w:ascii="Consolas" w:hAnsi="Consolas" w:cs="Consolas"/>
@@ -3606,16 +3809,9 @@
           <w:sz w:val="22"/>
           <w:shd w:val="clear" w:color="auto" w:fill="FFFFFF"/>
         </w:rPr>
-        <w:t>BluetoothAdapter</w:t>
-      </w:r>
-      <w:r>
-        <w:t xml:space="preserve"> instance should be called. </w:t>
-      </w:r>
-    </w:p>
-    <w:p>
-      <w:r>
-        <w:t xml:space="preserve">Before starting the discovery, the application must register a </w:t>
-      </w:r>
+        <w:t>(</w:t>
+      </w:r>
+      <w:proofErr w:type="gramEnd"/>
       <w:r>
         <w:rPr>
           <w:rFonts w:ascii="Consolas" w:hAnsi="Consolas" w:cs="Consolas"/>
@@ -3623,11 +3819,12 @@
           <w:sz w:val="22"/>
           <w:shd w:val="clear" w:color="auto" w:fill="FFFFFF"/>
         </w:rPr>
-        <w:t>BroadcastReceiver</w:t>
-      </w:r>
-      <w:r>
-        <w:t xml:space="preserve"> for an ACTION_FOUND </w:t>
-      </w:r>
+        <w:t>)</w:t>
+      </w:r>
+      <w:r>
+        <w:t xml:space="preserve"> method of the </w:t>
+      </w:r>
+      <w:proofErr w:type="spellStart"/>
       <w:r>
         <w:rPr>
           <w:rFonts w:ascii="Consolas" w:hAnsi="Consolas" w:cs="Consolas"/>
@@ -3635,6 +3832,38 @@
           <w:sz w:val="22"/>
           <w:shd w:val="clear" w:color="auto" w:fill="FFFFFF"/>
         </w:rPr>
+        <w:t>BluetoothAdapter</w:t>
+      </w:r>
+      <w:proofErr w:type="spellEnd"/>
+      <w:r>
+        <w:t xml:space="preserve"> instance should be called. </w:t>
+      </w:r>
+    </w:p>
+    <w:p>
+      <w:r>
+        <w:t xml:space="preserve">Before starting the discovery, the application must register a </w:t>
+      </w:r>
+      <w:proofErr w:type="spellStart"/>
+      <w:r>
+        <w:rPr>
+          <w:rFonts w:ascii="Consolas" w:hAnsi="Consolas" w:cs="Consolas"/>
+          <w:color w:val="0086B3"/>
+          <w:sz w:val="22"/>
+          <w:shd w:val="clear" w:color="auto" w:fill="FFFFFF"/>
+        </w:rPr>
+        <w:t>BroadcastReceiver</w:t>
+      </w:r>
+      <w:proofErr w:type="spellEnd"/>
+      <w:r>
+        <w:t xml:space="preserve"> for an ACTION_FOUND </w:t>
+      </w:r>
+      <w:r>
+        <w:rPr>
+          <w:rFonts w:ascii="Consolas" w:hAnsi="Consolas" w:cs="Consolas"/>
+          <w:color w:val="0086B3"/>
+          <w:sz w:val="22"/>
+          <w:shd w:val="clear" w:color="auto" w:fill="FFFFFF"/>
+        </w:rPr>
         <w:t>Intent</w:t>
       </w:r>
       <w:r>
@@ -3654,10 +3883,10 @@
           <w:bdr w:val="single" w:sz="4" w:space="0" w:color="auto"/>
         </w:rPr>
         <w:object w:dxaOrig="9360" w:dyaOrig="4305">
-          <v:shape id="_x0000_i1031" type="#_x0000_t75" style="width:469.05pt;height:214.75pt" o:ole="">
+          <v:shape id="_x0000_i1030" type="#_x0000_t75" style="width:469pt;height:215pt" o:ole="">
             <v:imagedata r:id="rId21" o:title=""/>
           </v:shape>
-          <o:OLEObject Type="Embed" ProgID="Word.OpenDocumentText.12" ShapeID="_x0000_i1031" DrawAspect="Content" ObjectID="_1517761780" r:id="rId22"/>
+          <o:OLEObject Type="Embed" ProgID="Word.OpenDocumentText.12" ShapeID="_x0000_i1030" DrawAspect="Content" ObjectID="_1518080008" r:id="rId22"/>
         </w:object>
       </w:r>
     </w:p>
@@ -3690,9 +3919,435 @@
       </w:pPr>
       <w:r>
         <w:lastRenderedPageBreak/>
-        <w:t>Cloud Computing</w:t>
+        <w:t xml:space="preserve">Cloud </w:t>
       </w:r>
       <w:bookmarkEnd w:id="41"/>
+      <w:r>
+        <w:t>s</w:t>
+      </w:r>
+      <w:r>
+        <w:t>er</w:t>
+      </w:r>
+      <w:r>
+        <w:t>ver</w:t>
+      </w:r>
+      <w:r>
+        <w:t xml:space="preserve"> (powered by MS Azure)</w:t>
+      </w:r>
+    </w:p>
+    <w:p>
+      <w:r>
+        <w:t>Microsoft Azure allows many cloud services. Virtual Machines (VMs) is among those services.</w:t>
+      </w:r>
+    </w:p>
+    <w:p>
+      <w:r>
+        <w:t>It is possible to run a Windows 2012 Server VM with native C code. In order to have a functional TCP server, the following steps are necessary (through Azure web portal):</w:t>
+      </w:r>
+    </w:p>
+    <w:p>
+      <w:pPr>
+        <w:pStyle w:val="ListParagraph"/>
+        <w:numPr>
+          <w:ilvl w:val="0"/>
+          <w:numId w:val="36"/>
+        </w:numPr>
+      </w:pPr>
+      <w:r>
+        <w:t>Create and start a virtual machine.</w:t>
+      </w:r>
+    </w:p>
+    <w:p>
+      <w:pPr>
+        <w:pStyle w:val="ListParagraph"/>
+        <w:numPr>
+          <w:ilvl w:val="0"/>
+          <w:numId w:val="36"/>
+        </w:numPr>
+      </w:pPr>
+      <w:r>
+        <w:t>Create a public IP address.</w:t>
+      </w:r>
+    </w:p>
+    <w:p>
+      <w:pPr>
+        <w:pStyle w:val="ListParagraph"/>
+        <w:numPr>
+          <w:ilvl w:val="1"/>
+          <w:numId w:val="36"/>
+        </w:numPr>
+      </w:pPr>
+      <w:r>
+        <w:t>From the main VM screen, choose the Public IP address:</w:t>
+      </w:r>
+    </w:p>
+    <w:p>
+      <w:pPr>
+        <w:pStyle w:val="ListParagraph"/>
+        <w:ind w:left="1440"/>
+      </w:pPr>
+      <w:r>
+        <w:rPr>
+          <w:noProof/>
+          <w:lang w:eastAsia="en-US" w:bidi="he-IL"/>
+        </w:rPr>
+        <w:drawing>
+          <wp:inline distT="0" distB="0" distL="0" distR="0" wp14:anchorId="1A4C8FBB" wp14:editId="0632CBF5">
+            <wp:extent cx="3567050" cy="1585355"/>
+            <wp:effectExtent l="0" t="0" r="0" b="0"/>
+            <wp:docPr id="8" name="Picture 8"/>
+            <wp:cNvGraphicFramePr>
+              <a:graphicFrameLocks xmlns:a="http://schemas.openxmlformats.org/drawingml/2006/main" noChangeAspect="1"/>
+            </wp:cNvGraphicFramePr>
+            <a:graphic xmlns:a="http://schemas.openxmlformats.org/drawingml/2006/main">
+              <a:graphicData uri="http://schemas.openxmlformats.org/drawingml/2006/picture">
+                <pic:pic xmlns:pic="http://schemas.openxmlformats.org/drawingml/2006/picture">
+                  <pic:nvPicPr>
+                    <pic:cNvPr id="1" name=""/>
+                    <pic:cNvPicPr/>
+                  </pic:nvPicPr>
+                  <pic:blipFill>
+                    <a:blip r:embed="rId23"/>
+                    <a:stretch>
+                      <a:fillRect/>
+                    </a:stretch>
+                  </pic:blipFill>
+                  <pic:spPr>
+                    <a:xfrm>
+                      <a:off x="0" y="0"/>
+                      <a:ext cx="3615651" cy="1606955"/>
+                    </a:xfrm>
+                    <a:prstGeom prst="rect">
+                      <a:avLst/>
+                    </a:prstGeom>
+                  </pic:spPr>
+                </pic:pic>
+              </a:graphicData>
+            </a:graphic>
+          </wp:inline>
+        </w:drawing>
+      </w:r>
+    </w:p>
+    <w:p>
+      <w:pPr>
+        <w:pStyle w:val="ListParagraph"/>
+        <w:numPr>
+          <w:ilvl w:val="1"/>
+          <w:numId w:val="36"/>
+        </w:numPr>
+      </w:pPr>
+      <w:r>
+        <w:t>Add a new Public IP:</w:t>
+      </w:r>
+    </w:p>
+    <w:p>
+      <w:pPr>
+        <w:pStyle w:val="ListParagraph"/>
+        <w:ind w:left="1440"/>
+      </w:pPr>
+      <w:r>
+        <w:rPr>
+          <w:noProof/>
+          <w:lang w:eastAsia="en-US" w:bidi="he-IL"/>
+        </w:rPr>
+        <w:drawing>
+          <wp:inline distT="0" distB="0" distL="0" distR="0" wp14:anchorId="46853102" wp14:editId="7EB5EFF7">
+            <wp:extent cx="3467595" cy="1996309"/>
+            <wp:effectExtent l="0" t="0" r="0" b="4445"/>
+            <wp:docPr id="9" name="Picture 9"/>
+            <wp:cNvGraphicFramePr>
+              <a:graphicFrameLocks xmlns:a="http://schemas.openxmlformats.org/drawingml/2006/main" noChangeAspect="1"/>
+            </wp:cNvGraphicFramePr>
+            <a:graphic xmlns:a="http://schemas.openxmlformats.org/drawingml/2006/main">
+              <a:graphicData uri="http://schemas.openxmlformats.org/drawingml/2006/picture">
+                <pic:pic xmlns:pic="http://schemas.openxmlformats.org/drawingml/2006/picture">
+                  <pic:nvPicPr>
+                    <pic:cNvPr id="1" name=""/>
+                    <pic:cNvPicPr/>
+                  </pic:nvPicPr>
+                  <pic:blipFill>
+                    <a:blip r:embed="rId24"/>
+                    <a:stretch>
+                      <a:fillRect/>
+                    </a:stretch>
+                  </pic:blipFill>
+                  <pic:spPr>
+                    <a:xfrm>
+                      <a:off x="0" y="0"/>
+                      <a:ext cx="3496331" cy="2012852"/>
+                    </a:xfrm>
+                    <a:prstGeom prst="rect">
+                      <a:avLst/>
+                    </a:prstGeom>
+                  </pic:spPr>
+                </pic:pic>
+              </a:graphicData>
+            </a:graphic>
+          </wp:inline>
+        </w:drawing>
+      </w:r>
+    </w:p>
+    <w:p>
+      <w:r>
+        <w:br w:type="page"/>
+      </w:r>
+    </w:p>
+    <w:p>
+      <w:pPr>
+        <w:pStyle w:val="ListParagraph"/>
+        <w:numPr>
+          <w:ilvl w:val="0"/>
+          <w:numId w:val="36"/>
+        </w:numPr>
+      </w:pPr>
+      <w:r>
+        <w:lastRenderedPageBreak/>
+        <w:t>Allow the desired port (4020 in BT Proxy CS case)</w:t>
+      </w:r>
+    </w:p>
+    <w:p>
+      <w:pPr>
+        <w:pStyle w:val="ListParagraph"/>
+        <w:numPr>
+          <w:ilvl w:val="1"/>
+          <w:numId w:val="36"/>
+        </w:numPr>
+      </w:pPr>
+      <w:r>
+        <w:t>From the main VM screen, choose Resource group:</w:t>
+      </w:r>
+    </w:p>
+    <w:p>
+      <w:pPr>
+        <w:pStyle w:val="ListParagraph"/>
+        <w:ind w:left="1440"/>
+      </w:pPr>
+      <w:r>
+        <w:rPr>
+          <w:noProof/>
+          <w:lang w:eastAsia="en-US" w:bidi="he-IL"/>
+        </w:rPr>
+        <w:drawing>
+          <wp:inline distT="0" distB="0" distL="0" distR="0" wp14:anchorId="33EFFCF3" wp14:editId="18C7BC1D">
+            <wp:extent cx="2891430" cy="1799112"/>
+            <wp:effectExtent l="0" t="0" r="4445" b="0"/>
+            <wp:docPr id="1" name="Picture 1"/>
+            <wp:cNvGraphicFramePr>
+              <a:graphicFrameLocks xmlns:a="http://schemas.openxmlformats.org/drawingml/2006/main" noChangeAspect="1"/>
+            </wp:cNvGraphicFramePr>
+            <a:graphic xmlns:a="http://schemas.openxmlformats.org/drawingml/2006/main">
+              <a:graphicData uri="http://schemas.openxmlformats.org/drawingml/2006/picture">
+                <pic:pic xmlns:pic="http://schemas.openxmlformats.org/drawingml/2006/picture">
+                  <pic:nvPicPr>
+                    <pic:cNvPr id="1" name=""/>
+                    <pic:cNvPicPr/>
+                  </pic:nvPicPr>
+                  <pic:blipFill>
+                    <a:blip r:embed="rId25"/>
+                    <a:stretch>
+                      <a:fillRect/>
+                    </a:stretch>
+                  </pic:blipFill>
+                  <pic:spPr>
+                    <a:xfrm>
+                      <a:off x="0" y="0"/>
+                      <a:ext cx="2931546" cy="1824073"/>
+                    </a:xfrm>
+                    <a:prstGeom prst="rect">
+                      <a:avLst/>
+                    </a:prstGeom>
+                  </pic:spPr>
+                </pic:pic>
+              </a:graphicData>
+            </a:graphic>
+          </wp:inline>
+        </w:drawing>
+      </w:r>
+    </w:p>
+    <w:p>
+      <w:pPr>
+        <w:pStyle w:val="ListParagraph"/>
+        <w:numPr>
+          <w:ilvl w:val="1"/>
+          <w:numId w:val="36"/>
+        </w:numPr>
+      </w:pPr>
+      <w:r>
+        <w:t>Choose the security group:</w:t>
+      </w:r>
+    </w:p>
+    <w:p>
+      <w:pPr>
+        <w:pStyle w:val="ListParagraph"/>
+        <w:ind w:left="1440"/>
+      </w:pPr>
+      <w:r>
+        <w:rPr>
+          <w:noProof/>
+          <w:lang w:eastAsia="en-US" w:bidi="he-IL"/>
+        </w:rPr>
+        <w:drawing>
+          <wp:inline distT="0" distB="0" distL="0" distR="0" wp14:anchorId="6C458403" wp14:editId="41E667BE">
+            <wp:extent cx="2850078" cy="1440473"/>
+            <wp:effectExtent l="0" t="0" r="7620" b="7620"/>
+            <wp:docPr id="3" name="Picture 3"/>
+            <wp:cNvGraphicFramePr>
+              <a:graphicFrameLocks xmlns:a="http://schemas.openxmlformats.org/drawingml/2006/main" noChangeAspect="1"/>
+            </wp:cNvGraphicFramePr>
+            <a:graphic xmlns:a="http://schemas.openxmlformats.org/drawingml/2006/main">
+              <a:graphicData uri="http://schemas.openxmlformats.org/drawingml/2006/picture">
+                <pic:pic xmlns:pic="http://schemas.openxmlformats.org/drawingml/2006/picture">
+                  <pic:nvPicPr>
+                    <pic:cNvPr id="1" name=""/>
+                    <pic:cNvPicPr/>
+                  </pic:nvPicPr>
+                  <pic:blipFill>
+                    <a:blip r:embed="rId26"/>
+                    <a:stretch>
+                      <a:fillRect/>
+                    </a:stretch>
+                  </pic:blipFill>
+                  <pic:spPr>
+                    <a:xfrm>
+                      <a:off x="0" y="0"/>
+                      <a:ext cx="2873489" cy="1452305"/>
+                    </a:xfrm>
+                    <a:prstGeom prst="rect">
+                      <a:avLst/>
+                    </a:prstGeom>
+                  </pic:spPr>
+                </pic:pic>
+              </a:graphicData>
+            </a:graphic>
+          </wp:inline>
+        </w:drawing>
+      </w:r>
+    </w:p>
+    <w:p>
+      <w:pPr>
+        <w:pStyle w:val="ListParagraph"/>
+        <w:numPr>
+          <w:ilvl w:val="1"/>
+          <w:numId w:val="36"/>
+        </w:numPr>
+      </w:pPr>
+      <w:r>
+        <w:t>Add an in-bound security rule:</w:t>
+      </w:r>
+    </w:p>
+    <w:p>
+      <w:pPr>
+        <w:pStyle w:val="ListParagraph"/>
+        <w:ind w:left="1440"/>
+      </w:pPr>
+      <w:r>
+        <w:rPr>
+          <w:noProof/>
+          <w:lang w:eastAsia="en-US" w:bidi="he-IL"/>
+        </w:rPr>
+        <w:drawing>
+          <wp:inline distT="0" distB="0" distL="0" distR="0" wp14:anchorId="7C3E718B" wp14:editId="0296E659">
+            <wp:extent cx="1949450" cy="1455319"/>
+            <wp:effectExtent l="0" t="0" r="0" b="0"/>
+            <wp:docPr id="6" name="Picture 6"/>
+            <wp:cNvGraphicFramePr>
+              <a:graphicFrameLocks xmlns:a="http://schemas.openxmlformats.org/drawingml/2006/main" noChangeAspect="1"/>
+            </wp:cNvGraphicFramePr>
+            <a:graphic xmlns:a="http://schemas.openxmlformats.org/drawingml/2006/main">
+              <a:graphicData uri="http://schemas.openxmlformats.org/drawingml/2006/picture">
+                <pic:pic xmlns:pic="http://schemas.openxmlformats.org/drawingml/2006/picture">
+                  <pic:nvPicPr>
+                    <pic:cNvPr id="1" name=""/>
+                    <pic:cNvPicPr/>
+                  </pic:nvPicPr>
+                  <pic:blipFill>
+                    <a:blip r:embed="rId27"/>
+                    <a:stretch>
+                      <a:fillRect/>
+                    </a:stretch>
+                  </pic:blipFill>
+                  <pic:spPr>
+                    <a:xfrm>
+                      <a:off x="0" y="0"/>
+                      <a:ext cx="1998074" cy="1491618"/>
+                    </a:xfrm>
+                    <a:prstGeom prst="rect">
+                      <a:avLst/>
+                    </a:prstGeom>
+                  </pic:spPr>
+                </pic:pic>
+              </a:graphicData>
+            </a:graphic>
+          </wp:inline>
+        </w:drawing>
+      </w:r>
+    </w:p>
+    <w:p>
+      <w:pPr>
+        <w:pStyle w:val="ListParagraph"/>
+        <w:numPr>
+          <w:ilvl w:val="1"/>
+          <w:numId w:val="36"/>
+        </w:numPr>
+      </w:pPr>
+      <w:r>
+        <w:t>Add the new rule with a proper priority:</w:t>
+      </w:r>
+    </w:p>
+    <w:p>
+      <w:r>
+        <w:rPr>
+          <w:noProof/>
+          <w:lang w:eastAsia="en-US" w:bidi="he-IL"/>
+        </w:rPr>
+        <w:drawing>
+          <wp:inline distT="0" distB="0" distL="0" distR="0" wp14:anchorId="2F0D85B5" wp14:editId="06F662C4">
+            <wp:extent cx="5175250" cy="724867"/>
+            <wp:effectExtent l="0" t="0" r="6350" b="0"/>
+            <wp:docPr id="7" name="Picture 7"/>
+            <wp:cNvGraphicFramePr>
+              <a:graphicFrameLocks xmlns:a="http://schemas.openxmlformats.org/drawingml/2006/main" noChangeAspect="1"/>
+            </wp:cNvGraphicFramePr>
+            <a:graphic xmlns:a="http://schemas.openxmlformats.org/drawingml/2006/main">
+              <a:graphicData uri="http://schemas.openxmlformats.org/drawingml/2006/picture">
+                <pic:pic xmlns:pic="http://schemas.openxmlformats.org/drawingml/2006/picture">
+                  <pic:nvPicPr>
+                    <pic:cNvPr id="1" name=""/>
+                    <pic:cNvPicPr/>
+                  </pic:nvPicPr>
+                  <pic:blipFill>
+                    <a:blip r:embed="rId28"/>
+                    <a:stretch>
+                      <a:fillRect/>
+                    </a:stretch>
+                  </pic:blipFill>
+                  <pic:spPr>
+                    <a:xfrm>
+                      <a:off x="0" y="0"/>
+                      <a:ext cx="5300029" cy="742344"/>
+                    </a:xfrm>
+                    <a:prstGeom prst="rect">
+                      <a:avLst/>
+                    </a:prstGeom>
+                  </pic:spPr>
+                </pic:pic>
+              </a:graphicData>
+            </a:graphic>
+          </wp:inline>
+        </w:drawing>
+      </w:r>
+    </w:p>
+    <w:p>
+      <w:pPr>
+        <w:pStyle w:val="ListParagraph"/>
+        <w:numPr>
+          <w:ilvl w:val="0"/>
+          <w:numId w:val="36"/>
+        </w:numPr>
+      </w:pPr>
+      <w:r>
+        <w:t>Now, as the security settings are defined, a native TCP C code can be run and accept connections from port 4020.</w:t>
+      </w:r>
     </w:p>
     <w:p>
       <w:pPr>
@@ -3724,6 +4379,7 @@
           <w:ilvl w:val="0"/>
           <w:numId w:val="0"/>
         </w:numPr>
+        <w:spacing w:before="0"/>
         <w:ind w:left="576" w:hanging="576"/>
         <w:rPr>
           <w:sz w:val="36"/>
@@ -3756,20 +4412,46 @@
     </w:p>
     <w:p>
       <w:pPr>
+        <w:jc w:val="center"/>
+      </w:pPr>
+      <w:r>
+        <w:object w:dxaOrig="3090" w:dyaOrig="3450">
+          <v:shape id="_x0000_i1031" type="#_x0000_t75" style="width:122.5pt;height:137pt" o:ole="">
+            <v:imagedata r:id="rId29" o:title=""/>
+          </v:shape>
+          <o:OLEObject Type="Embed" ProgID="Visio.Drawing.15" ShapeID="_x0000_i1031" DrawAspect="Content" ObjectID="_1518080009" r:id="rId30"/>
+        </w:object>
+      </w:r>
+    </w:p>
+    <w:p>
+      <w:pPr>
         <w:pStyle w:val="Caption"/>
         <w:jc w:val="center"/>
       </w:pPr>
       <w:r>
         <w:t xml:space="preserve">Figure </w:t>
       </w:r>
-      <w:fldSimple w:instr=" SEQ Figure \* ARABIC ">
-        <w:r>
-          <w:rPr>
-            <w:noProof/>
-          </w:rPr>
-          <w:t>4</w:t>
-        </w:r>
-      </w:fldSimple>
+      <w:r>
+        <w:fldChar w:fldCharType="begin"/>
+      </w:r>
+      <w:r>
+        <w:instrText xml:space="preserve"> SEQ Figure \* ARABIC </w:instrText>
+      </w:r>
+      <w:r>
+        <w:fldChar w:fldCharType="separate"/>
+      </w:r>
+      <w:r>
+        <w:rPr>
+          <w:noProof/>
+        </w:rPr>
+        <w:t>4</w:t>
+      </w:r>
+      <w:r>
+        <w:rPr>
+          <w:noProof/>
+        </w:rPr>
+        <w:fldChar w:fldCharType="end"/>
+      </w:r>
       <w:r>
         <w:t>: Cloud server blocks diagram</w:t>
       </w:r>
@@ -3795,7 +4477,15 @@
     </w:p>
     <w:p>
       <w:r>
-        <w:t>The CloudServer (CS) is “always on” waiting for TCP clients to connect, and creates a TCP connection between the HKW and BTP.</w:t>
+        <w:t xml:space="preserve">The </w:t>
+      </w:r>
+      <w:proofErr w:type="spellStart"/>
+      <w:r>
+        <w:t>CloudServer</w:t>
+      </w:r>
+      <w:proofErr w:type="spellEnd"/>
+      <w:r>
+        <w:t xml:space="preserve"> (CS) is “always on” waiting for TCP clients to connect, and creates a TCP connection between the HKW and BTP.</w:t>
       </w:r>
     </w:p>
     <w:p>
@@ -3896,7 +4586,21 @@
               <w:rPr>
                 <w:rFonts w:asciiTheme="minorHAnsi" w:hAnsiTheme="minorHAnsi"/>
               </w:rPr>
-              <w:t>“windspc”</w:t>
+              <w:t>“</w:t>
+            </w:r>
+            <w:proofErr w:type="spellStart"/>
+            <w:r>
+              <w:rPr>
+                <w:rFonts w:asciiTheme="minorHAnsi" w:hAnsiTheme="minorHAnsi"/>
+              </w:rPr>
+              <w:t>windspc</w:t>
+            </w:r>
+            <w:proofErr w:type="spellEnd"/>
+            <w:r>
+              <w:rPr>
+                <w:rFonts w:asciiTheme="minorHAnsi" w:hAnsiTheme="minorHAnsi"/>
+              </w:rPr>
+              <w:t>”</w:t>
             </w:r>
           </w:p>
         </w:tc>
@@ -3938,7 +4642,21 @@
               <w:rPr>
                 <w:rFonts w:asciiTheme="minorHAnsi" w:hAnsiTheme="minorHAnsi"/>
               </w:rPr>
-              <w:t>“btproxy”</w:t>
+              <w:t>“</w:t>
+            </w:r>
+            <w:proofErr w:type="spellStart"/>
+            <w:r>
+              <w:rPr>
+                <w:rFonts w:asciiTheme="minorHAnsi" w:hAnsiTheme="minorHAnsi"/>
+              </w:rPr>
+              <w:t>btproxy</w:t>
+            </w:r>
+            <w:proofErr w:type="spellEnd"/>
+            <w:r>
+              <w:rPr>
+                <w:rFonts w:asciiTheme="minorHAnsi" w:hAnsiTheme="minorHAnsi"/>
+              </w:rPr>
+              <w:t>”</w:t>
             </w:r>
           </w:p>
         </w:tc>
@@ -3955,18 +4673,31 @@
       <w:r>
         <w:t xml:space="preserve">Table </w:t>
       </w:r>
-      <w:fldSimple w:instr=" SEQ Table \* ARABIC ">
-        <w:r>
-          <w:rPr>
-            <w:noProof/>
-          </w:rPr>
-          <w:t>2</w:t>
-        </w:r>
-      </w:fldSimple>
+      <w:r>
+        <w:fldChar w:fldCharType="begin"/>
+      </w:r>
+      <w:r>
+        <w:instrText xml:space="preserve"> SEQ Table \* ARABIC </w:instrText>
+      </w:r>
+      <w:r>
+        <w:fldChar w:fldCharType="separate"/>
+      </w:r>
       <w:r>
         <w:rPr>
           <w:noProof/>
         </w:rPr>
+        <w:t>2</w:t>
+      </w:r>
+      <w:r>
+        <w:rPr>
+          <w:noProof/>
+        </w:rPr>
+        <w:fldChar w:fldCharType="end"/>
+      </w:r>
+      <w:r>
+        <w:rPr>
+          <w:noProof/>
+        </w:rPr>
         <w:t>: Client IDs for CloudServer identification</w:t>
       </w:r>
     </w:p>
@@ -3974,6 +4705,8 @@
       <w:r>
         <w:t xml:space="preserve">After a client is connected a communication handler thread is opened to wait for messages from the client (with </w:t>
       </w:r>
+      <w:proofErr w:type="spellStart"/>
+      <w:proofErr w:type="gramStart"/>
       <w:r>
         <w:rPr>
           <w:rFonts w:ascii="Consolas" w:hAnsi="Consolas" w:cs="Consolas"/>
@@ -3981,11 +4714,9 @@
           <w:sz w:val="22"/>
           <w:shd w:val="clear" w:color="auto" w:fill="FFFFFF"/>
         </w:rPr>
-        <w:t>recv()</w:t>
-      </w:r>
-      <w:r>
-        <w:t xml:space="preserve">) and send them to the other side (by </w:t>
-      </w:r>
+        <w:t>recv</w:t>
+      </w:r>
+      <w:proofErr w:type="spellEnd"/>
       <w:r>
         <w:rPr>
           <w:rFonts w:ascii="Consolas" w:hAnsi="Consolas" w:cs="Consolas"/>
@@ -3993,6 +4724,28 @@
           <w:sz w:val="22"/>
           <w:shd w:val="clear" w:color="auto" w:fill="FFFFFF"/>
         </w:rPr>
+        <w:t>(</w:t>
+      </w:r>
+      <w:proofErr w:type="gramEnd"/>
+      <w:r>
+        <w:rPr>
+          <w:rFonts w:ascii="Consolas" w:hAnsi="Consolas" w:cs="Consolas"/>
+          <w:color w:val="0086B3"/>
+          <w:sz w:val="22"/>
+          <w:shd w:val="clear" w:color="auto" w:fill="FFFFFF"/>
+        </w:rPr>
+        <w:t>)</w:t>
+      </w:r>
+      <w:r>
+        <w:t xml:space="preserve">) and send them to the other side (by </w:t>
+      </w:r>
+      <w:r>
+        <w:rPr>
+          <w:rFonts w:ascii="Consolas" w:hAnsi="Consolas" w:cs="Consolas"/>
+          <w:color w:val="0086B3"/>
+          <w:sz w:val="22"/>
+          <w:shd w:val="clear" w:color="auto" w:fill="FFFFFF"/>
+        </w:rPr>
         <w:t>send()</w:t>
       </w:r>
       <w:r>
@@ -4003,6 +4756,7 @@
       <w:r>
         <w:t>If the other side was not connected yet, an error message is sent back to the source, making it aware that the other side is not connected yet (“</w:t>
       </w:r>
+      <w:proofErr w:type="spellStart"/>
       <w:r>
         <w:rPr>
           <w:rFonts w:ascii="Consolas" w:hAnsi="Consolas" w:cs="Consolas"/>
@@ -4012,8 +4766,31 @@
           <w:highlight w:val="white"/>
           <w:lang w:bidi="he-IL"/>
         </w:rPr>
-        <w:t>msgFromServer_sendToDstFailed</w:t>
-      </w:r>
+        <w:t>msgFrom</w:t>
+      </w:r>
+      <w:r>
+        <w:rPr>
+          <w:rFonts w:ascii="Consolas" w:hAnsi="Consolas" w:cs="Consolas"/>
+          <w:color w:val="A31515"/>
+          <w:sz w:val="19"/>
+          <w:szCs w:val="19"/>
+          <w:highlight w:val="white"/>
+          <w:lang w:bidi="he-IL"/>
+        </w:rPr>
+        <w:t>CS</w:t>
+      </w:r>
+      <w:r>
+        <w:rPr>
+          <w:rFonts w:ascii="Consolas" w:hAnsi="Consolas" w:cs="Consolas"/>
+          <w:color w:val="A31515"/>
+          <w:sz w:val="19"/>
+          <w:szCs w:val="19"/>
+          <w:highlight w:val="white"/>
+          <w:lang w:bidi="he-IL"/>
+        </w:rPr>
+        <w:t>_sendToDstFailed</w:t>
+      </w:r>
+      <w:proofErr w:type="spellEnd"/>
       <w:r>
         <w:t>”)</w:t>
       </w:r>
@@ -4062,6 +4839,7 @@
     </w:p>
     <w:p>
       <w:r>
+        <w:lastRenderedPageBreak/>
         <w:t xml:space="preserve">As the connection is established from both sides, the server acts as a tube from HKW and BTP, receiving and sending data from one side to another. </w:t>
       </w:r>
     </w:p>
@@ -4085,7 +4863,6 @@
         <w:spacing w:before="0" w:after="240"/>
       </w:pPr>
       <w:r>
-        <w:lastRenderedPageBreak/>
         <w:t>Support of devices discovery</w:t>
       </w:r>
       <w:bookmarkEnd w:id="43"/>
@@ -4107,17 +4884,14 @@
     <w:p>
       <w:pPr>
         <w:keepNext/>
-      </w:pPr>
-      <w:r>
-        <w:rPr>
-          <w:noProof/>
-          <w:lang w:eastAsia="en-US" w:bidi="he-IL"/>
-        </w:rPr>
+        <w:jc w:val="center"/>
+      </w:pPr>
+      <w:r>
         <w:drawing>
-          <wp:inline distT="0" distB="0" distL="0" distR="0" wp14:anchorId="4D404325" wp14:editId="355CB743">
-            <wp:extent cx="5943600" cy="3371215"/>
-            <wp:effectExtent l="0" t="0" r="0" b="635"/>
-            <wp:docPr id="2" name="Picture 2"/>
+          <wp:inline distT="0" distB="0" distL="0" distR="0" wp14:anchorId="78D1F2DA" wp14:editId="295E9865">
+            <wp:extent cx="5943600" cy="3355340"/>
+            <wp:effectExtent l="0" t="0" r="0" b="0"/>
+            <wp:docPr id="5" name="Picture 4"/>
             <wp:cNvGraphicFramePr>
               <a:graphicFrameLocks xmlns:a="http://schemas.openxmlformats.org/drawingml/2006/main" noChangeAspect="1"/>
             </wp:cNvGraphicFramePr>
@@ -4125,11 +4899,13 @@
               <a:graphicData uri="http://schemas.openxmlformats.org/drawingml/2006/picture">
                 <pic:pic xmlns:pic="http://schemas.openxmlformats.org/drawingml/2006/picture">
                   <pic:nvPicPr>
-                    <pic:cNvPr id="2" name="7C04427.tmp"/>
-                    <pic:cNvPicPr/>
+                    <pic:cNvPr id="5" name="Picture 4"/>
+                    <pic:cNvPicPr>
+                      <a:picLocks noChangeAspect="1"/>
+                    </pic:cNvPicPr>
                   </pic:nvPicPr>
                   <pic:blipFill>
-                    <a:blip r:embed="rId23" cstate="print">
+                    <a:blip r:embed="rId31" cstate="print">
                       <a:extLst>
                         <a:ext uri="{28A0092B-C50C-407E-A947-70E740481C1C}">
                           <a14:useLocalDpi xmlns:a14="http://schemas.microsoft.com/office/drawing/2010/main" val="0"/>
@@ -4143,7 +4919,7 @@
                   <pic:spPr>
                     <a:xfrm>
                       <a:off x="0" y="0"/>
-                      <a:ext cx="5943600" cy="3371215"/>
+                      <a:ext cx="5943600" cy="3355340"/>
                     </a:xfrm>
                     <a:prstGeom prst="rect">
                       <a:avLst/>
@@ -4164,14 +4940,27 @@
       <w:r>
         <w:t xml:space="preserve">Figure </w:t>
       </w:r>
-      <w:fldSimple w:instr=" SEQ Figure \* ARABIC ">
-        <w:r>
-          <w:rPr>
-            <w:noProof/>
-          </w:rPr>
-          <w:t>5</w:t>
-        </w:r>
-      </w:fldSimple>
+      <w:r>
+        <w:fldChar w:fldCharType="begin"/>
+      </w:r>
+      <w:r>
+        <w:instrText xml:space="preserve"> SEQ Figure \* ARABIC </w:instrText>
+      </w:r>
+      <w:r>
+        <w:fldChar w:fldCharType="separate"/>
+      </w:r>
+      <w:r>
+        <w:rPr>
+          <w:noProof/>
+        </w:rPr>
+        <w:t>5</w:t>
+      </w:r>
+      <w:r>
+        <w:rPr>
+          <w:noProof/>
+        </w:rPr>
+        <w:fldChar w:fldCharType="end"/>
+      </w:r>
       <w:r>
         <w:t>: Device discovery support flow</w:t>
       </w:r>
@@ -4197,18 +4986,44 @@
     </w:p>
     <w:p>
       <w:r>
-        <w:t xml:space="preserve">The CloudServer is always alive and waiting for clients to connect. </w:t>
-      </w:r>
-    </w:p>
-    <w:p>
-      <w:r>
-        <w:t>When the original BT Win App starts the discovery, the DLL opens a TCP connection to the CloudServer and asks the BTProxy to start the discovery.</w:t>
-      </w:r>
-    </w:p>
-    <w:p>
-      <w:r>
+        <w:t xml:space="preserve">The </w:t>
+      </w:r>
+      <w:proofErr w:type="spellStart"/>
+      <w:r>
+        <w:t>CloudServer</w:t>
+      </w:r>
+      <w:proofErr w:type="spellEnd"/>
+      <w:r>
+        <w:t xml:space="preserve"> is always alive and waiting for clients to connect. </w:t>
+      </w:r>
+    </w:p>
+    <w:p>
+      <w:r>
+        <w:t xml:space="preserve">When the original BT Win App starts the discovery, the DLL opens a TCP connection to the </w:t>
+      </w:r>
+      <w:proofErr w:type="spellStart"/>
+      <w:r>
+        <w:t>CloudServer</w:t>
+      </w:r>
+      <w:proofErr w:type="spellEnd"/>
+      <w:r>
+        <w:t xml:space="preserve"> and asks the </w:t>
+      </w:r>
+      <w:proofErr w:type="spellStart"/>
+      <w:r>
+        <w:t>BTProxy</w:t>
+      </w:r>
+      <w:proofErr w:type="spellEnd"/>
+      <w:r>
+        <w:t xml:space="preserve"> to start the discovery.</w:t>
+      </w:r>
+    </w:p>
+    <w:p>
+      <w:r>
+        <w:lastRenderedPageBreak/>
         <w:t xml:space="preserve">With every device that was found by the BT Proxy, its’ name is sent back to the original app, which decides whether to continue the discovery (device was found) or to continue. Note that the DLL informs the original app with the found device by creating a dummy data structure as the </w:t>
       </w:r>
+      <w:proofErr w:type="spellStart"/>
       <w:r>
         <w:rPr>
           <w:rFonts w:ascii="Consolas" w:hAnsi="Consolas" w:cs="Consolas"/>
@@ -4218,6 +5033,7 @@
         </w:rPr>
         <w:t>WSALookupServiceNext</w:t>
       </w:r>
+      <w:proofErr w:type="spellEnd"/>
       <w:r>
         <w:rPr>
           <w:rFonts w:ascii="Consolas" w:hAnsi="Consolas" w:cs="Consolas"/>
@@ -4237,8 +5053,19 @@
           <w:sz w:val="21"/>
           <w:szCs w:val="21"/>
         </w:rPr>
-        <w:t>LPWSAQUERYSET lpqsResults</w:t>
-      </w:r>
+        <w:t xml:space="preserve">LPWSAQUERYSET </w:t>
+      </w:r>
+      <w:proofErr w:type="spellStart"/>
+      <w:r>
+        <w:rPr>
+          <w:rFonts w:ascii="Courier New" w:eastAsia="Times New Roman" w:hAnsi="Courier New" w:cs="Courier New"/>
+          <w:color w:val="000000"/>
+          <w:sz w:val="21"/>
+          <w:szCs w:val="21"/>
+        </w:rPr>
+        <w:t>lpqsResults</w:t>
+      </w:r>
+      <w:proofErr w:type="spellEnd"/>
       <w:r>
         <w:t xml:space="preserve"> </w:t>
       </w:r>
@@ -4253,8 +5080,15 @@
     </w:p>
     <w:p>
       <w:r>
-        <w:lastRenderedPageBreak/>
-        <w:t>After the data is sent, the original application will close its’ socket (which is not really a BT socket), what will make the entire system to shut down, except for the CloudServer that is ready for new connections.</w:t>
+        <w:t xml:space="preserve">After the data is sent, the original application will close its’ socket (which is not really a BT socket), what will make the entire system to shut down, except for the </w:t>
+      </w:r>
+      <w:proofErr w:type="spellStart"/>
+      <w:r>
+        <w:t>CloudServer</w:t>
+      </w:r>
+      <w:proofErr w:type="spellEnd"/>
+      <w:r>
+        <w:t xml:space="preserve"> that is ready for new connections.</w:t>
       </w:r>
     </w:p>
     <w:p/>
@@ -4277,32 +5111,14 @@
           <w:numId w:val="1"/>
         </w:numPr>
       </w:pPr>
-      <w:bookmarkStart w:id="49" w:name="_Toc435793620"/>
-      <w:bookmarkStart w:id="50" w:name="_Toc443154844"/>
+      <w:bookmarkStart w:id="49" w:name="_Toc443154845"/>
       <w:r>
         <w:lastRenderedPageBreak/>
-        <w:t>Issues We Came Across During The Project</w:t>
+        <w:t>Results</w:t>
       </w:r>
       <w:bookmarkEnd w:id="49"/>
-      <w:bookmarkEnd w:id="50"/>
-    </w:p>
-    <w:p>
-      <w:r>
-        <w:t>1. Had to hook WSAGetLastError for logging of fprintf</w:t>
-      </w:r>
-    </w:p>
-    <w:p>
-      <w:r>
-        <w:t>2. Different compilers?</w:t>
-      </w:r>
-    </w:p>
-    <w:p>
-      <w:r>
-        <w:t xml:space="preserve">3. Cloud server port and firewall enablement </w:t>
-      </w:r>
-      <w:bookmarkStart w:id="51" w:name="_GoBack"/>
-      <w:bookmarkEnd w:id="51"/>
-    </w:p>
+    </w:p>
+    <w:p/>
     <w:p>
       <w:pPr>
         <w:rPr>
@@ -4327,26 +5143,197 @@
           <w:numId w:val="1"/>
         </w:numPr>
       </w:pPr>
-      <w:bookmarkStart w:id="52" w:name="_Toc443154845"/>
+      <w:bookmarkStart w:id="50" w:name="_Toc443154846"/>
       <w:r>
         <w:lastRenderedPageBreak/>
-        <w:t>Results</w:t>
-      </w:r>
-      <w:bookmarkEnd w:id="52"/>
-    </w:p>
-    <w:p/>
-    <w:p>
-      <w:pPr>
-        <w:rPr>
-          <w:rFonts w:asciiTheme="majorHAnsi" w:eastAsiaTheme="majorEastAsia" w:hAnsiTheme="majorHAnsi" w:cstheme="majorBidi"/>
-          <w:b/>
-          <w:bCs/>
-          <w:smallCaps/>
-          <w:color w:val="000000" w:themeColor="text1"/>
-          <w:sz w:val="36"/>
-          <w:szCs w:val="36"/>
-        </w:rPr>
-      </w:pPr>
+        <w:t>Conclusions</w:t>
+      </w:r>
+      <w:bookmarkEnd w:id="50"/>
+    </w:p>
+    <w:p>
+      <w:pPr>
+        <w:pStyle w:val="Heading2"/>
+        <w:spacing w:before="0"/>
+      </w:pPr>
+      <w:r>
+        <w:t>Debugging can affect the functional code</w:t>
+      </w:r>
+    </w:p>
+    <w:p>
+      <w:r>
+        <w:t xml:space="preserve">In order to debug the hooked functions from the HKW DLL, a prints to debug txt file were made. During the development of the hook for </w:t>
+      </w:r>
+      <w:proofErr w:type="spellStart"/>
+      <w:r>
+        <w:rPr>
+          <w:rFonts w:ascii="Consolas" w:hAnsi="Consolas" w:cs="Consolas"/>
+          <w:color w:val="0086B3"/>
+          <w:sz w:val="22"/>
+          <w:shd w:val="clear" w:color="auto" w:fill="FFFFFF"/>
+        </w:rPr>
+        <w:t>WSALookupServiceNext</w:t>
+      </w:r>
+      <w:proofErr w:type="spellEnd"/>
+      <w:r>
+        <w:rPr>
+          <w:rFonts w:ascii="Consolas" w:hAnsi="Consolas" w:cs="Consolas"/>
+          <w:color w:val="0086B3"/>
+          <w:sz w:val="22"/>
+          <w:shd w:val="clear" w:color="auto" w:fill="FFFFFF"/>
+        </w:rPr>
+        <w:t>()</w:t>
+      </w:r>
+      <w:r>
+        <w:t xml:space="preserve">, there was a need to identify the last WSA error in the case of no more BT devices are found in the discovery procedure. If no devices are found, the </w:t>
+      </w:r>
+      <w:proofErr w:type="spellStart"/>
+      <w:proofErr w:type="gramStart"/>
+      <w:r>
+        <w:rPr>
+          <w:rFonts w:ascii="Consolas" w:hAnsi="Consolas" w:cs="Consolas"/>
+          <w:color w:val="0086B3"/>
+          <w:sz w:val="22"/>
+          <w:shd w:val="clear" w:color="auto" w:fill="FFFFFF"/>
+        </w:rPr>
+        <w:t>WSAGetLastError</w:t>
+      </w:r>
+      <w:proofErr w:type="spellEnd"/>
+      <w:r>
+        <w:rPr>
+          <w:rFonts w:ascii="Consolas" w:hAnsi="Consolas" w:cs="Consolas"/>
+          <w:color w:val="0086B3"/>
+          <w:sz w:val="22"/>
+          <w:shd w:val="clear" w:color="auto" w:fill="FFFFFF"/>
+        </w:rPr>
+        <w:t>(</w:t>
+      </w:r>
+      <w:proofErr w:type="gramEnd"/>
+      <w:r>
+        <w:rPr>
+          <w:rFonts w:ascii="Consolas" w:hAnsi="Consolas" w:cs="Consolas"/>
+          <w:color w:val="0086B3"/>
+          <w:sz w:val="22"/>
+          <w:shd w:val="clear" w:color="auto" w:fill="FFFFFF"/>
+        </w:rPr>
+        <w:t>)</w:t>
+      </w:r>
+      <w:r>
+        <w:t xml:space="preserve"> function should return </w:t>
+      </w:r>
+      <w:r>
+        <w:rPr>
+          <w:rFonts w:ascii="Consolas" w:hAnsi="Consolas" w:cs="Consolas"/>
+          <w:color w:val="6F008A"/>
+          <w:sz w:val="21"/>
+          <w:szCs w:val="21"/>
+          <w:highlight w:val="white"/>
+          <w:lang w:bidi="he-IL"/>
+        </w:rPr>
+        <w:t>WSA_E_NO_MORE</w:t>
+      </w:r>
+      <w:r>
+        <w:t xml:space="preserve">. But since a new file for debug logs was opened, a different error was returned, </w:t>
+      </w:r>
+      <w:r>
+        <w:rPr>
+          <w:rFonts w:ascii="Consolas" w:hAnsi="Consolas" w:cs="Consolas"/>
+          <w:color w:val="6F008A"/>
+          <w:sz w:val="21"/>
+          <w:szCs w:val="21"/>
+          <w:highlight w:val="white"/>
+          <w:lang w:bidi="he-IL"/>
+        </w:rPr>
+        <w:t>ERROR_ALREADY_EXISTS</w:t>
+      </w:r>
+      <w:r>
+        <w:t xml:space="preserve">. This issue forced a hook for </w:t>
+      </w:r>
+      <w:proofErr w:type="spellStart"/>
+      <w:proofErr w:type="gramStart"/>
+      <w:r>
+        <w:rPr>
+          <w:rFonts w:ascii="Consolas" w:hAnsi="Consolas" w:cs="Consolas"/>
+          <w:color w:val="0086B3"/>
+          <w:sz w:val="22"/>
+          <w:shd w:val="clear" w:color="auto" w:fill="FFFFFF"/>
+        </w:rPr>
+        <w:t>WSAGetLastError</w:t>
+      </w:r>
+      <w:proofErr w:type="spellEnd"/>
+      <w:r>
+        <w:rPr>
+          <w:rFonts w:ascii="Consolas" w:hAnsi="Consolas" w:cs="Consolas"/>
+          <w:color w:val="0086B3"/>
+          <w:sz w:val="22"/>
+          <w:shd w:val="clear" w:color="auto" w:fill="FFFFFF"/>
+        </w:rPr>
+        <w:t>(</w:t>
+      </w:r>
+      <w:proofErr w:type="gramEnd"/>
+      <w:r>
+        <w:rPr>
+          <w:rFonts w:ascii="Consolas" w:hAnsi="Consolas" w:cs="Consolas"/>
+          <w:color w:val="0086B3"/>
+          <w:sz w:val="22"/>
+          <w:shd w:val="clear" w:color="auto" w:fill="FFFFFF"/>
+        </w:rPr>
+        <w:t>)</w:t>
+      </w:r>
+      <w:r>
+        <w:t xml:space="preserve"> to return</w:t>
+      </w:r>
+      <w:r>
+        <w:t xml:space="preserve"> the actual error to the original BT app, </w:t>
+      </w:r>
+      <w:r>
+        <w:rPr>
+          <w:rFonts w:ascii="Consolas" w:hAnsi="Consolas" w:cs="Consolas"/>
+          <w:color w:val="6F008A"/>
+          <w:sz w:val="21"/>
+          <w:szCs w:val="21"/>
+          <w:highlight w:val="white"/>
+          <w:lang w:bidi="he-IL"/>
+        </w:rPr>
+        <w:t>WSA_E_NO_MORE</w:t>
+      </w:r>
+      <w:r>
+        <w:t>.</w:t>
+      </w:r>
+    </w:p>
+    <w:p>
+      <w:pPr>
+        <w:pStyle w:val="Heading2"/>
+      </w:pPr>
+      <w:r>
+        <w:t>Use the same compiler for the entire project</w:t>
+      </w:r>
+    </w:p>
+    <w:p>
+      <w:r>
+        <w:t>When HKW receives a response from a new query to BTP, a dummy WSAQUERYSET structure must be returned to the original BT app.</w:t>
+      </w:r>
+    </w:p>
+    <w:p>
+      <w:r>
+        <w:t>During the creation of this structure, a new memory allocation of the MAC address and device name must be done in the DLL. Those memory allocations are returned through a pointer that is read in the original BT app.</w:t>
+      </w:r>
+    </w:p>
+    <w:p>
+      <w:r>
+        <w:t xml:space="preserve">Since the original BT app and the HKW DLL were compiled with different compliers, an unexplained situation occurred – the pointer pointed to a different address in HKW DLL and original BT app. </w:t>
+      </w:r>
+    </w:p>
+    <w:p>
+      <w:r>
+        <w:t>The reason for this weird situation was that the older compiler (used to compile the original BT app) approved to use older types than the ones used in HKW DLL, what caused a “shift” of the pointer address.</w:t>
+      </w:r>
+    </w:p>
+    <w:p>
+      <w:r>
+        <w:t>The solution is to use the same compiler to the entire project.</w:t>
+      </w:r>
+      <w:bookmarkStart w:id="51" w:name="_GoBack"/>
+      <w:bookmarkEnd w:id="51"/>
       <w:r>
         <w:br w:type="page"/>
       </w:r>
@@ -4359,32 +5346,12 @@
           <w:numId w:val="1"/>
         </w:numPr>
       </w:pPr>
-      <w:bookmarkStart w:id="53" w:name="_Toc443154846"/>
-      <w:r>
-        <w:lastRenderedPageBreak/>
-        <w:t>Conclusions</w:t>
-      </w:r>
-      <w:bookmarkEnd w:id="53"/>
-    </w:p>
-    <w:p>
-      <w:r>
-        <w:br w:type="page"/>
-      </w:r>
-    </w:p>
-    <w:p>
-      <w:pPr>
-        <w:pStyle w:val="Heading1"/>
-        <w:numPr>
-          <w:ilvl w:val="0"/>
-          <w:numId w:val="1"/>
-        </w:numPr>
-      </w:pPr>
-      <w:bookmarkStart w:id="54" w:name="_Toc443154847"/>
+      <w:bookmarkStart w:id="52" w:name="_Toc443154847"/>
       <w:r>
         <w:lastRenderedPageBreak/>
         <w:t>References</w:t>
       </w:r>
-      <w:bookmarkEnd w:id="54"/>
+      <w:bookmarkEnd w:id="52"/>
     </w:p>
     <w:p>
       <w:pPr>
@@ -4395,11 +5362,11 @@
         </w:numPr>
         <w:spacing w:before="0" w:after="240"/>
       </w:pPr>
-      <w:bookmarkStart w:id="55" w:name="_Toc443154848"/>
+      <w:bookmarkStart w:id="53" w:name="_Toc443154848"/>
       <w:r>
         <w:t>MS Detours</w:t>
       </w:r>
-      <w:bookmarkEnd w:id="55"/>
+      <w:bookmarkEnd w:id="53"/>
     </w:p>
     <w:p>
       <w:r>
@@ -4407,7 +5374,7 @@
       </w:r>
     </w:p>
     <w:p>
-      <w:hyperlink r:id="rId24" w:history="1">
+      <w:hyperlink r:id="rId32" w:history="1">
         <w:r>
           <w:rPr>
             <w:rStyle w:val="Hyperlink"/>
@@ -4421,11 +5388,19 @@
     </w:p>
     <w:p>
       <w:r>
-        <w:t xml:space="preserve">[2] API Hooking and DLL injection, Infosec Institute, </w:t>
-      </w:r>
-    </w:p>
-    <w:p>
-      <w:hyperlink r:id="rId25" w:history="1">
+        <w:t xml:space="preserve">[2] API Hooking and DLL injection, </w:t>
+      </w:r>
+      <w:proofErr w:type="spellStart"/>
+      <w:r>
+        <w:t>Infosec</w:t>
+      </w:r>
+      <w:proofErr w:type="spellEnd"/>
+      <w:r>
+        <w:t xml:space="preserve"> Institute, </w:t>
+      </w:r>
+    </w:p>
+    <w:p>
+      <w:hyperlink r:id="rId33" w:history="1">
         <w:r>
           <w:rPr>
             <w:rStyle w:val="Hyperlink"/>
@@ -4456,11 +5431,11 @@
         </w:numPr>
         <w:spacing w:before="0" w:after="240"/>
       </w:pPr>
-      <w:bookmarkStart w:id="56" w:name="_Toc443154849"/>
+      <w:bookmarkStart w:id="54" w:name="_Toc443154849"/>
       <w:r>
         <w:t>Android</w:t>
       </w:r>
-      <w:bookmarkEnd w:id="56"/>
+      <w:bookmarkEnd w:id="54"/>
     </w:p>
     <w:p>
       <w:r>
@@ -4468,7 +5443,7 @@
       </w:r>
     </w:p>
     <w:p>
-      <w:hyperlink r:id="rId26" w:history="1">
+      <w:hyperlink r:id="rId34" w:history="1">
         <w:r>
           <w:rPr>
             <w:rStyle w:val="Hyperlink"/>
@@ -4490,11 +5465,11 @@
         </w:numPr>
         <w:spacing w:before="0" w:after="240"/>
       </w:pPr>
-      <w:bookmarkStart w:id="57" w:name="_Toc443154850"/>
+      <w:bookmarkStart w:id="55" w:name="_Toc443154850"/>
       <w:r>
         <w:t>Windows Sockets</w:t>
       </w:r>
-      <w:bookmarkEnd w:id="57"/>
+      <w:bookmarkEnd w:id="55"/>
     </w:p>
     <w:p>
       <w:r>
@@ -4502,7 +5477,7 @@
       </w:r>
     </w:p>
     <w:p>
-      <w:hyperlink r:id="rId27" w:history="1">
+      <w:hyperlink r:id="rId35" w:history="1">
         <w:r>
           <w:rPr>
             <w:rStyle w:val="Hyperlink"/>
@@ -4520,7 +5495,7 @@
       </w:r>
     </w:p>
     <w:p>
-      <w:hyperlink r:id="rId28" w:history="1">
+      <w:hyperlink r:id="rId36" w:history="1">
         <w:r>
           <w:rPr>
             <w:rStyle w:val="Hyperlink"/>
@@ -4535,8 +5510,8 @@
     <w:p/>
     <w:p/>
     <w:sectPr>
-      <w:headerReference w:type="default" r:id="rId29"/>
-      <w:footerReference w:type="default" r:id="rId30"/>
+      <w:headerReference w:type="default" r:id="rId37"/>
+      <w:footerReference w:type="default" r:id="rId38"/>
       <w:pgSz w:w="12240" w:h="15840"/>
       <w:pgMar w:top="1440" w:right="1440" w:bottom="1440" w:left="1440" w:header="720" w:footer="720" w:gutter="0"/>
       <w:cols w:space="720"/>
@@ -6261,6 +7236,95 @@
     </w:lvl>
   </w:abstractNum>
   <w:abstractNum w:abstractNumId="16" w15:restartNumberingAfterBreak="0">
+    <w:nsid w:val="61DC13A3"/>
+    <w:multiLevelType w:val="hybridMultilevel"/>
+    <w:tmpl w:val="D730CEB8"/>
+    <w:lvl w:ilvl="0" w:tplc="0409000F">
+      <w:start w:val="1"/>
+      <w:numFmt w:val="decimal"/>
+      <w:lvlText w:val="%1."/>
+      <w:lvlJc w:val="left"/>
+      <w:pPr>
+        <w:ind w:left="720" w:hanging="360"/>
+      </w:pPr>
+      <w:rPr>
+        <w:rFonts w:hint="default"/>
+      </w:rPr>
+    </w:lvl>
+    <w:lvl w:ilvl="1" w:tplc="04090019">
+      <w:start w:val="1"/>
+      <w:numFmt w:val="lowerLetter"/>
+      <w:lvlText w:val="%2."/>
+      <w:lvlJc w:val="left"/>
+      <w:pPr>
+        <w:ind w:left="1440" w:hanging="360"/>
+      </w:pPr>
+    </w:lvl>
+    <w:lvl w:ilvl="2" w:tplc="0409001B" w:tentative="1">
+      <w:start w:val="1"/>
+      <w:numFmt w:val="lowerRoman"/>
+      <w:lvlText w:val="%3."/>
+      <w:lvlJc w:val="right"/>
+      <w:pPr>
+        <w:ind w:left="2160" w:hanging="180"/>
+      </w:pPr>
+    </w:lvl>
+    <w:lvl w:ilvl="3" w:tplc="0409000F" w:tentative="1">
+      <w:start w:val="1"/>
+      <w:numFmt w:val="decimal"/>
+      <w:lvlText w:val="%4."/>
+      <w:lvlJc w:val="left"/>
+      <w:pPr>
+        <w:ind w:left="2880" w:hanging="360"/>
+      </w:pPr>
+    </w:lvl>
+    <w:lvl w:ilvl="4" w:tplc="04090019" w:tentative="1">
+      <w:start w:val="1"/>
+      <w:numFmt w:val="lowerLetter"/>
+      <w:lvlText w:val="%5."/>
+      <w:lvlJc w:val="left"/>
+      <w:pPr>
+        <w:ind w:left="3600" w:hanging="360"/>
+      </w:pPr>
+    </w:lvl>
+    <w:lvl w:ilvl="5" w:tplc="0409001B" w:tentative="1">
+      <w:start w:val="1"/>
+      <w:numFmt w:val="lowerRoman"/>
+      <w:lvlText w:val="%6."/>
+      <w:lvlJc w:val="right"/>
+      <w:pPr>
+        <w:ind w:left="4320" w:hanging="180"/>
+      </w:pPr>
+    </w:lvl>
+    <w:lvl w:ilvl="6" w:tplc="0409000F" w:tentative="1">
+      <w:start w:val="1"/>
+      <w:numFmt w:val="decimal"/>
+      <w:lvlText w:val="%7."/>
+      <w:lvlJc w:val="left"/>
+      <w:pPr>
+        <w:ind w:left="5040" w:hanging="360"/>
+      </w:pPr>
+    </w:lvl>
+    <w:lvl w:ilvl="7" w:tplc="04090019" w:tentative="1">
+      <w:start w:val="1"/>
+      <w:numFmt w:val="lowerLetter"/>
+      <w:lvlText w:val="%8."/>
+      <w:lvlJc w:val="left"/>
+      <w:pPr>
+        <w:ind w:left="5760" w:hanging="360"/>
+      </w:pPr>
+    </w:lvl>
+    <w:lvl w:ilvl="8" w:tplc="0409001B" w:tentative="1">
+      <w:start w:val="1"/>
+      <w:numFmt w:val="lowerRoman"/>
+      <w:lvlText w:val="%9."/>
+      <w:lvlJc w:val="right"/>
+      <w:pPr>
+        <w:ind w:left="6480" w:hanging="180"/>
+      </w:pPr>
+    </w:lvl>
+  </w:abstractNum>
+  <w:abstractNum w:abstractNumId="17" w15:restartNumberingAfterBreak="0">
     <w:nsid w:val="6435216C"/>
     <w:multiLevelType w:val="hybridMultilevel"/>
     <w:tmpl w:val="EEB2C0FA"/>
@@ -6374,7 +7438,7 @@
       </w:rPr>
     </w:lvl>
   </w:abstractNum>
-  <w:abstractNum w:abstractNumId="17" w15:restartNumberingAfterBreak="0">
+  <w:abstractNum w:abstractNumId="18" w15:restartNumberingAfterBreak="0">
     <w:nsid w:val="6D8379CB"/>
     <w:multiLevelType w:val="hybridMultilevel"/>
     <w:tmpl w:val="8598A79E"/>
@@ -6463,7 +7527,7 @@
       </w:pPr>
     </w:lvl>
   </w:abstractNum>
-  <w:abstractNum w:abstractNumId="18" w15:restartNumberingAfterBreak="0">
+  <w:abstractNum w:abstractNumId="19" w15:restartNumberingAfterBreak="0">
     <w:nsid w:val="6F8D42EE"/>
     <w:multiLevelType w:val="hybridMultilevel"/>
     <w:tmpl w:val="AFA02972"/>
@@ -6576,7 +7640,7 @@
       </w:rPr>
     </w:lvl>
   </w:abstractNum>
-  <w:abstractNum w:abstractNumId="19" w15:restartNumberingAfterBreak="0">
+  <w:abstractNum w:abstractNumId="20" w15:restartNumberingAfterBreak="0">
     <w:nsid w:val="711E6B3C"/>
     <w:multiLevelType w:val="hybridMultilevel"/>
     <w:tmpl w:val="532AD8A6"/>
@@ -6665,7 +7729,7 @@
       </w:pPr>
     </w:lvl>
   </w:abstractNum>
-  <w:abstractNum w:abstractNumId="20" w15:restartNumberingAfterBreak="0">
+  <w:abstractNum w:abstractNumId="21" w15:restartNumberingAfterBreak="0">
     <w:nsid w:val="734D1361"/>
     <w:multiLevelType w:val="hybridMultilevel"/>
     <w:tmpl w:val="34DAF916"/>
@@ -6754,7 +7818,7 @@
       </w:pPr>
     </w:lvl>
   </w:abstractNum>
-  <w:abstractNum w:abstractNumId="21" w15:restartNumberingAfterBreak="0">
+  <w:abstractNum w:abstractNumId="22" w15:restartNumberingAfterBreak="0">
     <w:nsid w:val="739857E3"/>
     <w:multiLevelType w:val="hybridMultilevel"/>
     <w:tmpl w:val="FD4259BE"/>
@@ -6940,10 +8004,10 @@
     <w:abstractNumId w:val="6"/>
   </w:num>
   <w:num w:numId="15">
-    <w:abstractNumId w:val="16"/>
+    <w:abstractNumId w:val="17"/>
   </w:num>
   <w:num w:numId="16">
-    <w:abstractNumId w:val="17"/>
+    <w:abstractNumId w:val="18"/>
   </w:num>
   <w:num w:numId="17">
     <w:abstractNumId w:val="1"/>
@@ -6961,7 +8025,7 @@
     <w:abstractNumId w:val="0"/>
   </w:num>
   <w:num w:numId="22">
-    <w:abstractNumId w:val="20"/>
+    <w:abstractNumId w:val="21"/>
   </w:num>
   <w:num w:numId="23">
     <w:abstractNumId w:val="3"/>
@@ -6970,7 +8034,7 @@
     <w:abstractNumId w:val="15"/>
   </w:num>
   <w:num w:numId="25">
-    <w:abstractNumId w:val="19"/>
+    <w:abstractNumId w:val="20"/>
   </w:num>
   <w:num w:numId="26">
     <w:abstractNumId w:val="12"/>
@@ -6988,7 +8052,7 @@
     <w:abstractNumId w:val="8"/>
   </w:num>
   <w:num w:numId="31">
-    <w:abstractNumId w:val="21"/>
+    <w:abstractNumId w:val="22"/>
   </w:num>
   <w:num w:numId="32">
     <w:abstractNumId w:val="5"/>
@@ -7000,7 +8064,10 @@
     <w:abstractNumId w:val="2"/>
   </w:num>
   <w:num w:numId="35">
-    <w:abstractNumId w:val="18"/>
+    <w:abstractNumId w:val="19"/>
+  </w:num>
+  <w:num w:numId="36">
+    <w:abstractNumId w:val="16"/>
   </w:num>
 </w:numbering>
 </file>
@@ -7647,7 +8714,6 @@
   <w:style w:type="character" w:default="1" w:styleId="DefaultParagraphFont">
     <w:name w:val="Default Paragraph Font"/>
     <w:uiPriority w:val="1"/>
-    <w:semiHidden/>
     <w:unhideWhenUsed/>
   </w:style>
   <w:style w:type="table" w:default="1" w:styleId="TableNormal">
@@ -8775,7 +9841,7 @@
 </file>
 
 <file path=customXml/itemProps2.xml><?xml version="1.0" encoding="utf-8"?>
-<ds:datastoreItem xmlns:ds="http://schemas.openxmlformats.org/officeDocument/2006/customXml" ds:itemID="{FC2D3456-C9B5-48D8-A3B1-437A742175C4}">
+<ds:datastoreItem xmlns:ds="http://schemas.openxmlformats.org/officeDocument/2006/customXml" ds:itemID="{EFEFFB1B-9C92-49B4-BCDC-153A0BA99AAC}">
   <ds:schemaRefs>
     <ds:schemaRef ds:uri="http://schemas.openxmlformats.org/officeDocument/2006/bibliography"/>
   </ds:schemaRefs>

</xml_diff>

<commit_message>
added clealog button to BTP; updated ppt & doc
</commit_message>
<xml_diff>
--- a/doc/BT Proxy report - part B.docx
+++ b/doc/BT Proxy report - part B.docx
@@ -218,11 +218,11 @@
         <w:br w:type="page"/>
       </w:r>
     </w:p>
-    <w:bookmarkStart w:id="14" w:name="_Toc430967835" w:displacedByCustomXml="next"/>
-    <w:bookmarkStart w:id="15" w:name="_Toc431668165" w:displacedByCustomXml="next"/>
+    <w:bookmarkStart w:id="14" w:name="_Toc443154828" w:displacedByCustomXml="next"/>
+    <w:bookmarkStart w:id="15" w:name="_Toc435793600" w:displacedByCustomXml="next"/>
     <w:bookmarkStart w:id="16" w:name="_Toc435793060" w:displacedByCustomXml="next"/>
-    <w:bookmarkStart w:id="17" w:name="_Toc435793600" w:displacedByCustomXml="next"/>
-    <w:bookmarkStart w:id="18" w:name="_Toc443154828" w:displacedByCustomXml="next"/>
+    <w:bookmarkStart w:id="17" w:name="_Toc431668165" w:displacedByCustomXml="next"/>
+    <w:bookmarkStart w:id="18" w:name="_Toc430967835" w:displacedByCustomXml="next"/>
     <w:sdt>
       <w:sdtPr>
         <w:rPr>
@@ -2138,6 +2138,63 @@
       <w:r>
         <w:fldChar w:fldCharType="separate"/>
       </w:r>
+      <w:hyperlink w:anchor="_Toc444622206" w:history="1">
+        <w:r>
+          <w:rPr>
+            <w:rStyle w:val="Hyperlink"/>
+            <w:noProof/>
+          </w:rPr>
+          <w:t>Figure 1: Given system</w:t>
+        </w:r>
+        <w:r>
+          <w:rPr>
+            <w:noProof/>
+            <w:webHidden/>
+          </w:rPr>
+          <w:tab/>
+        </w:r>
+        <w:r>
+          <w:rPr>
+            <w:noProof/>
+            <w:webHidden/>
+          </w:rPr>
+          <w:fldChar w:fldCharType="begin"/>
+        </w:r>
+        <w:r>
+          <w:rPr>
+            <w:noProof/>
+            <w:webHidden/>
+          </w:rPr>
+          <w:instrText xml:space="preserve"> PAGEREF _Toc444622206 \h </w:instrText>
+        </w:r>
+        <w:r>
+          <w:rPr>
+            <w:noProof/>
+            <w:webHidden/>
+          </w:rPr>
+        </w:r>
+        <w:r>
+          <w:rPr>
+            <w:noProof/>
+            <w:webHidden/>
+          </w:rPr>
+          <w:fldChar w:fldCharType="separate"/>
+        </w:r>
+        <w:r>
+          <w:rPr>
+            <w:noProof/>
+            <w:webHidden/>
+          </w:rPr>
+          <w:t>6</w:t>
+        </w:r>
+        <w:r>
+          <w:rPr>
+            <w:noProof/>
+            <w:webHidden/>
+          </w:rPr>
+          <w:fldChar w:fldCharType="end"/>
+        </w:r>
+      </w:hyperlink>
     </w:p>
     <w:p>
       <w:pPr>
@@ -2151,6 +2208,273 @@
           <w:lang w:eastAsia="en-US" w:bidi="he-IL"/>
         </w:rPr>
       </w:pPr>
+      <w:hyperlink w:anchor="_Toc444622207" w:history="1">
+        <w:r>
+          <w:rPr>
+            <w:rStyle w:val="Hyperlink"/>
+            <w:noProof/>
+          </w:rPr>
+          <w:t>Figure 2: BT proxy complete system</w:t>
+        </w:r>
+        <w:r>
+          <w:rPr>
+            <w:noProof/>
+            <w:webHidden/>
+          </w:rPr>
+          <w:tab/>
+        </w:r>
+        <w:r>
+          <w:rPr>
+            <w:noProof/>
+            <w:webHidden/>
+          </w:rPr>
+          <w:fldChar w:fldCharType="begin"/>
+        </w:r>
+        <w:r>
+          <w:rPr>
+            <w:noProof/>
+            <w:webHidden/>
+          </w:rPr>
+          <w:instrText xml:space="preserve"> PAGEREF _Toc444622207 \h </w:instrText>
+        </w:r>
+        <w:r>
+          <w:rPr>
+            <w:noProof/>
+            <w:webHidden/>
+          </w:rPr>
+        </w:r>
+        <w:r>
+          <w:rPr>
+            <w:noProof/>
+            <w:webHidden/>
+          </w:rPr>
+          <w:fldChar w:fldCharType="separate"/>
+        </w:r>
+        <w:r>
+          <w:rPr>
+            <w:noProof/>
+            <w:webHidden/>
+          </w:rPr>
+          <w:t>6</w:t>
+        </w:r>
+        <w:r>
+          <w:rPr>
+            <w:noProof/>
+            <w:webHidden/>
+          </w:rPr>
+          <w:fldChar w:fldCharType="end"/>
+        </w:r>
+      </w:hyperlink>
+    </w:p>
+    <w:p>
+      <w:pPr>
+        <w:pStyle w:val="TableofFigures"/>
+        <w:tabs>
+          <w:tab w:val="right" w:leader="dot" w:pos="9350"/>
+        </w:tabs>
+        <w:rPr>
+          <w:noProof/>
+          <w:sz w:val="22"/>
+          <w:lang w:eastAsia="en-US" w:bidi="he-IL"/>
+        </w:rPr>
+      </w:pPr>
+      <w:hyperlink w:anchor="_Toc444622208" w:history="1">
+        <w:r>
+          <w:rPr>
+            <w:rStyle w:val="Hyperlink"/>
+            <w:noProof/>
+          </w:rPr>
+          <w:t>Figure 3: Part B complete system</w:t>
+        </w:r>
+        <w:r>
+          <w:rPr>
+            <w:noProof/>
+            <w:webHidden/>
+          </w:rPr>
+          <w:tab/>
+        </w:r>
+        <w:r>
+          <w:rPr>
+            <w:noProof/>
+            <w:webHidden/>
+          </w:rPr>
+          <w:fldChar w:fldCharType="begin"/>
+        </w:r>
+        <w:r>
+          <w:rPr>
+            <w:noProof/>
+            <w:webHidden/>
+          </w:rPr>
+          <w:instrText xml:space="preserve"> PAGEREF _Toc444622208 \h </w:instrText>
+        </w:r>
+        <w:r>
+          <w:rPr>
+            <w:noProof/>
+            <w:webHidden/>
+          </w:rPr>
+        </w:r>
+        <w:r>
+          <w:rPr>
+            <w:noProof/>
+            <w:webHidden/>
+          </w:rPr>
+          <w:fldChar w:fldCharType="separate"/>
+        </w:r>
+        <w:r>
+          <w:rPr>
+            <w:noProof/>
+            <w:webHidden/>
+          </w:rPr>
+          <w:t>7</w:t>
+        </w:r>
+        <w:r>
+          <w:rPr>
+            <w:noProof/>
+            <w:webHidden/>
+          </w:rPr>
+          <w:fldChar w:fldCharType="end"/>
+        </w:r>
+      </w:hyperlink>
+    </w:p>
+    <w:p>
+      <w:pPr>
+        <w:pStyle w:val="TableofFigures"/>
+        <w:tabs>
+          <w:tab w:val="right" w:leader="dot" w:pos="9350"/>
+        </w:tabs>
+        <w:rPr>
+          <w:noProof/>
+          <w:sz w:val="22"/>
+          <w:lang w:eastAsia="en-US" w:bidi="he-IL"/>
+        </w:rPr>
+      </w:pPr>
+      <w:hyperlink w:anchor="_Toc444622209" w:history="1">
+        <w:r>
+          <w:rPr>
+            <w:rStyle w:val="Hyperlink"/>
+            <w:noProof/>
+          </w:rPr>
+          <w:t>Figure 4: Cloud server blocks diagram</w:t>
+        </w:r>
+        <w:r>
+          <w:rPr>
+            <w:noProof/>
+            <w:webHidden/>
+          </w:rPr>
+          <w:tab/>
+        </w:r>
+        <w:r>
+          <w:rPr>
+            <w:noProof/>
+            <w:webHidden/>
+          </w:rPr>
+          <w:fldChar w:fldCharType="begin"/>
+        </w:r>
+        <w:r>
+          <w:rPr>
+            <w:noProof/>
+            <w:webHidden/>
+          </w:rPr>
+          <w:instrText xml:space="preserve"> PAGEREF _Toc444622209 \h </w:instrText>
+        </w:r>
+        <w:r>
+          <w:rPr>
+            <w:noProof/>
+            <w:webHidden/>
+          </w:rPr>
+        </w:r>
+        <w:r>
+          <w:rPr>
+            <w:noProof/>
+            <w:webHidden/>
+          </w:rPr>
+          <w:fldChar w:fldCharType="separate"/>
+        </w:r>
+        <w:r>
+          <w:rPr>
+            <w:noProof/>
+            <w:webHidden/>
+          </w:rPr>
+          <w:t>13</w:t>
+        </w:r>
+        <w:r>
+          <w:rPr>
+            <w:noProof/>
+            <w:webHidden/>
+          </w:rPr>
+          <w:fldChar w:fldCharType="end"/>
+        </w:r>
+      </w:hyperlink>
+    </w:p>
+    <w:p>
+      <w:pPr>
+        <w:pStyle w:val="TableofFigures"/>
+        <w:tabs>
+          <w:tab w:val="right" w:leader="dot" w:pos="9350"/>
+        </w:tabs>
+        <w:rPr>
+          <w:noProof/>
+          <w:sz w:val="22"/>
+          <w:lang w:eastAsia="en-US" w:bidi="he-IL"/>
+        </w:rPr>
+      </w:pPr>
+      <w:hyperlink w:anchor="_Toc444622210" w:history="1">
+        <w:r>
+          <w:rPr>
+            <w:rStyle w:val="Hyperlink"/>
+            <w:noProof/>
+          </w:rPr>
+          <w:t>Figure 5: Device discovery support flow</w:t>
+        </w:r>
+        <w:r>
+          <w:rPr>
+            <w:noProof/>
+            <w:webHidden/>
+          </w:rPr>
+          <w:tab/>
+        </w:r>
+        <w:r>
+          <w:rPr>
+            <w:noProof/>
+            <w:webHidden/>
+          </w:rPr>
+          <w:fldChar w:fldCharType="begin"/>
+        </w:r>
+        <w:r>
+          <w:rPr>
+            <w:noProof/>
+            <w:webHidden/>
+          </w:rPr>
+          <w:instrText xml:space="preserve"> PAGEREF _Toc444622210 \h </w:instrText>
+        </w:r>
+        <w:r>
+          <w:rPr>
+            <w:noProof/>
+            <w:webHidden/>
+          </w:rPr>
+        </w:r>
+        <w:r>
+          <w:rPr>
+            <w:noProof/>
+            <w:webHidden/>
+          </w:rPr>
+          <w:fldChar w:fldCharType="separate"/>
+        </w:r>
+        <w:r>
+          <w:rPr>
+            <w:noProof/>
+            <w:webHidden/>
+          </w:rPr>
+          <w:t>14</w:t>
+        </w:r>
+        <w:r>
+          <w:rPr>
+            <w:noProof/>
+            <w:webHidden/>
+          </w:rPr>
+          <w:fldChar w:fldCharType="end"/>
+        </w:r>
+      </w:hyperlink>
     </w:p>
     <w:p>
       <w:pPr>
@@ -2164,6 +2488,8 @@
         </w:rPr>
         <w:fldChar w:fldCharType="end"/>
       </w:r>
+      <w:bookmarkStart w:id="24" w:name="_GoBack"/>
+      <w:bookmarkEnd w:id="24"/>
     </w:p>
     <w:p>
       <w:pPr>
@@ -2178,6 +2504,7 @@
         </w:rPr>
       </w:pPr>
       <w:r>
+        <w:lastRenderedPageBreak/>
         <w:br w:type="page"/>
       </w:r>
     </w:p>
@@ -2189,12 +2516,12 @@
           <w:numId w:val="1"/>
         </w:numPr>
       </w:pPr>
-      <w:bookmarkStart w:id="24" w:name="_Toc443154830"/>
+      <w:bookmarkStart w:id="25" w:name="_Toc443154830"/>
       <w:r>
         <w:lastRenderedPageBreak/>
         <w:t>Abstract</w:t>
       </w:r>
-      <w:bookmarkEnd w:id="24"/>
+      <w:bookmarkEnd w:id="25"/>
     </w:p>
     <w:p>
       <w:r>
@@ -2272,12 +2599,12 @@
           <w:numId w:val="1"/>
         </w:numPr>
       </w:pPr>
-      <w:bookmarkStart w:id="25" w:name="_Toc443154831"/>
+      <w:bookmarkStart w:id="26" w:name="_Toc443154831"/>
       <w:r>
         <w:lastRenderedPageBreak/>
         <w:t>Project Overview</w:t>
       </w:r>
-      <w:bookmarkEnd w:id="25"/>
+      <w:bookmarkEnd w:id="26"/>
     </w:p>
     <w:p>
       <w:pPr>
@@ -2288,16 +2615,16 @@
         </w:numPr>
         <w:spacing w:before="0" w:after="240"/>
       </w:pPr>
-      <w:bookmarkStart w:id="26" w:name="_Toc435793604"/>
-      <w:bookmarkStart w:id="27" w:name="_Toc443154832"/>
+      <w:bookmarkStart w:id="27" w:name="_Toc435793604"/>
+      <w:bookmarkStart w:id="28" w:name="_Toc443154832"/>
       <w:r>
         <w:t>Terms</w:t>
       </w:r>
       <w:r>
         <w:t xml:space="preserve"> And Definitions</w:t>
       </w:r>
-      <w:bookmarkEnd w:id="26"/>
       <w:bookmarkEnd w:id="27"/>
+      <w:bookmarkEnd w:id="28"/>
     </w:p>
     <w:tbl>
       <w:tblPr>
@@ -2616,27 +2943,14 @@
       <w:r>
         <w:t xml:space="preserve">Table </w:t>
       </w:r>
-      <w:r>
-        <w:fldChar w:fldCharType="begin"/>
-      </w:r>
-      <w:r>
-        <w:instrText xml:space="preserve"> SEQ Table \* ARABIC </w:instrText>
-      </w:r>
-      <w:r>
-        <w:fldChar w:fldCharType="separate"/>
-      </w:r>
-      <w:r>
-        <w:rPr>
-          <w:noProof/>
-        </w:rPr>
-        <w:t>1</w:t>
-      </w:r>
-      <w:r>
-        <w:rPr>
-          <w:noProof/>
-        </w:rPr>
-        <w:fldChar w:fldCharType="end"/>
-      </w:r>
+      <w:fldSimple w:instr=" SEQ Table \* ARABIC ">
+        <w:r>
+          <w:rPr>
+            <w:noProof/>
+          </w:rPr>
+          <w:t>1</w:t>
+        </w:r>
+      </w:fldSimple>
       <w:r>
         <w:rPr>
           <w:noProof/>
@@ -2653,11 +2967,11 @@
         </w:numPr>
         <w:spacing w:before="0" w:after="240"/>
       </w:pPr>
-      <w:bookmarkStart w:id="28" w:name="_Toc443154833"/>
+      <w:bookmarkStart w:id="29" w:name="_Toc443154833"/>
       <w:r>
         <w:t>Overview</w:t>
       </w:r>
-      <w:bookmarkEnd w:id="28"/>
+      <w:bookmarkEnd w:id="29"/>
     </w:p>
     <w:p>
       <w:r>
@@ -2692,7 +3006,7 @@
           <v:shape id="_x0000_i1025" type="#_x0000_t75" style="width:321pt;height:99pt" o:ole="">
             <v:imagedata r:id="rId9" o:title=""/>
           </v:shape>
-          <o:OLEObject Type="Embed" ProgID="Visio.Drawing.11" ShapeID="_x0000_i1025" DrawAspect="Content" ObjectID="_1518080003" r:id="rId10"/>
+          <o:OLEObject Type="Embed" ProgID="Visio.Drawing.11" ShapeID="_x0000_i1025" DrawAspect="Content" ObjectID="_1518364131" r:id="rId10"/>
         </w:object>
       </w:r>
     </w:p>
@@ -2701,37 +3015,31 @@
         <w:pStyle w:val="Caption"/>
         <w:jc w:val="center"/>
       </w:pPr>
-      <w:bookmarkStart w:id="29" w:name="_Toc430967763"/>
-      <w:bookmarkStart w:id="30" w:name="_Toc443154876"/>
+      <w:bookmarkStart w:id="30" w:name="_Toc430967763"/>
+      <w:bookmarkStart w:id="31" w:name="_Toc443154876"/>
+      <w:bookmarkStart w:id="32" w:name="_Toc444622138"/>
+      <w:bookmarkStart w:id="33" w:name="_Toc444622206"/>
       <w:r>
         <w:t xml:space="preserve">Figure </w:t>
       </w:r>
-      <w:r>
-        <w:fldChar w:fldCharType="begin"/>
-      </w:r>
-      <w:r>
-        <w:instrText xml:space="preserve"> SEQ Figure \* ARABIC </w:instrText>
-      </w:r>
-      <w:r>
-        <w:fldChar w:fldCharType="separate"/>
-      </w:r>
-      <w:r>
-        <w:rPr>
-          <w:noProof/>
-        </w:rPr>
-        <w:t>1</w:t>
-      </w:r>
-      <w:r>
-        <w:rPr>
-          <w:noProof/>
-        </w:rPr>
-        <w:fldChar w:fldCharType="end"/>
-      </w:r>
-      <w:r>
-        <w:t xml:space="preserve"> – Given system</w:t>
-      </w:r>
-      <w:bookmarkEnd w:id="29"/>
+      <w:fldSimple w:instr=" SEQ Figure \* ARABIC ">
+        <w:r>
+          <w:rPr>
+            <w:noProof/>
+          </w:rPr>
+          <w:t>1</w:t>
+        </w:r>
+      </w:fldSimple>
+      <w:r>
+        <w:t>:</w:t>
+      </w:r>
+      <w:r>
+        <w:t xml:space="preserve"> Given system</w:t>
+      </w:r>
       <w:bookmarkEnd w:id="30"/>
+      <w:bookmarkEnd w:id="31"/>
+      <w:bookmarkEnd w:id="32"/>
+      <w:bookmarkEnd w:id="33"/>
     </w:p>
     <w:p>
       <w:r>
@@ -2767,6 +3075,10 @@
         <w:jc w:val="center"/>
       </w:pPr>
       <w:r>
+        <w:rPr>
+          <w:noProof/>
+          <w:lang w:eastAsia="en-US" w:bidi="he-IL"/>
+        </w:rPr>
         <w:drawing>
           <wp:inline distT="0" distB="0" distL="0" distR="0" wp14:anchorId="1A11342A" wp14:editId="210B0115">
             <wp:extent cx="5016500" cy="1344701"/>
@@ -2811,37 +3123,31 @@
         <w:pStyle w:val="Caption"/>
         <w:jc w:val="center"/>
       </w:pPr>
-      <w:bookmarkStart w:id="31" w:name="_Toc430967764"/>
-      <w:bookmarkStart w:id="32" w:name="_Toc443154877"/>
+      <w:bookmarkStart w:id="34" w:name="_Toc430967764"/>
+      <w:bookmarkStart w:id="35" w:name="_Toc443154877"/>
+      <w:bookmarkStart w:id="36" w:name="_Toc444622139"/>
+      <w:bookmarkStart w:id="37" w:name="_Toc444622207"/>
       <w:r>
         <w:t xml:space="preserve">Figure </w:t>
       </w:r>
-      <w:r>
-        <w:fldChar w:fldCharType="begin"/>
-      </w:r>
-      <w:r>
-        <w:instrText xml:space="preserve"> SEQ Figure \* ARABIC </w:instrText>
-      </w:r>
-      <w:r>
-        <w:fldChar w:fldCharType="separate"/>
-      </w:r>
-      <w:r>
-        <w:rPr>
-          <w:noProof/>
-        </w:rPr>
-        <w:t>2</w:t>
-      </w:r>
-      <w:r>
-        <w:rPr>
-          <w:noProof/>
-        </w:rPr>
-        <w:fldChar w:fldCharType="end"/>
-      </w:r>
-      <w:r>
-        <w:t xml:space="preserve"> – BT proxy complete system</w:t>
-      </w:r>
-      <w:bookmarkEnd w:id="31"/>
-      <w:bookmarkEnd w:id="32"/>
+      <w:fldSimple w:instr=" SEQ Figure \* ARABIC ">
+        <w:r>
+          <w:rPr>
+            <w:noProof/>
+          </w:rPr>
+          <w:t>2</w:t>
+        </w:r>
+      </w:fldSimple>
+      <w:r>
+        <w:t>:</w:t>
+      </w:r>
+      <w:r>
+        <w:t xml:space="preserve"> BT proxy complete system</w:t>
+      </w:r>
+      <w:bookmarkEnd w:id="34"/>
+      <w:bookmarkEnd w:id="35"/>
+      <w:bookmarkEnd w:id="36"/>
+      <w:bookmarkEnd w:id="37"/>
     </w:p>
     <w:p>
       <w:r>
@@ -2939,6 +3245,10 @@
     <w:p/>
     <w:p>
       <w:r>
+        <w:rPr>
+          <w:noProof/>
+          <w:lang w:eastAsia="en-US" w:bidi="he-IL"/>
+        </w:rPr>
         <w:drawing>
           <wp:inline distT="0" distB="0" distL="0" distR="0" wp14:anchorId="3B58A115" wp14:editId="52287054">
             <wp:extent cx="5943600" cy="1120140"/>
@@ -2983,35 +3293,29 @@
         <w:pStyle w:val="Caption"/>
         <w:jc w:val="center"/>
       </w:pPr>
-      <w:bookmarkStart w:id="33" w:name="_Toc443154878"/>
+      <w:bookmarkStart w:id="38" w:name="_Toc443154878"/>
+      <w:bookmarkStart w:id="39" w:name="_Toc444622140"/>
+      <w:bookmarkStart w:id="40" w:name="_Toc444622208"/>
       <w:r>
         <w:t xml:space="preserve">Figure </w:t>
       </w:r>
-      <w:r>
-        <w:fldChar w:fldCharType="begin"/>
-      </w:r>
-      <w:r>
-        <w:instrText xml:space="preserve"> SEQ Figure \* ARABIC </w:instrText>
-      </w:r>
-      <w:r>
-        <w:fldChar w:fldCharType="separate"/>
-      </w:r>
-      <w:r>
-        <w:rPr>
-          <w:noProof/>
-        </w:rPr>
-        <w:t>3</w:t>
-      </w:r>
-      <w:r>
-        <w:rPr>
-          <w:noProof/>
-        </w:rPr>
-        <w:fldChar w:fldCharType="end"/>
-      </w:r>
-      <w:r>
-        <w:t xml:space="preserve"> – Part B complete system</w:t>
-      </w:r>
-      <w:bookmarkEnd w:id="33"/>
+      <w:fldSimple w:instr=" SEQ Figure \* ARABIC ">
+        <w:r>
+          <w:rPr>
+            <w:noProof/>
+          </w:rPr>
+          <w:t>3</w:t>
+        </w:r>
+      </w:fldSimple>
+      <w:r>
+        <w:t>:</w:t>
+      </w:r>
+      <w:r>
+        <w:t xml:space="preserve"> Part B complete system</w:t>
+      </w:r>
+      <w:bookmarkEnd w:id="38"/>
+      <w:bookmarkEnd w:id="39"/>
+      <w:bookmarkEnd w:id="40"/>
     </w:p>
     <w:p>
       <w:pPr>
@@ -3037,12 +3341,12 @@
           <w:numId w:val="1"/>
         </w:numPr>
       </w:pPr>
-      <w:bookmarkStart w:id="34" w:name="_Toc443154834"/>
+      <w:bookmarkStart w:id="41" w:name="_Toc443154834"/>
       <w:r>
         <w:lastRenderedPageBreak/>
         <w:t>Technical Background</w:t>
       </w:r>
-      <w:bookmarkEnd w:id="34"/>
+      <w:bookmarkEnd w:id="41"/>
     </w:p>
     <w:p>
       <w:pPr>
@@ -3053,14 +3357,14 @@
         </w:numPr>
         <w:spacing w:before="0" w:after="240"/>
       </w:pPr>
-      <w:bookmarkStart w:id="35" w:name="_Toc443154835"/>
+      <w:bookmarkStart w:id="42" w:name="_Toc443154835"/>
       <w:r>
         <w:t>Bluetooth</w:t>
       </w:r>
       <w:r>
         <w:t xml:space="preserve"> Discovery</w:t>
       </w:r>
-      <w:bookmarkEnd w:id="35"/>
+      <w:bookmarkEnd w:id="42"/>
     </w:p>
     <w:p>
       <w:pPr>
@@ -3170,8 +3474,8 @@
         <w:t>WSAQUERYSET data structure</w:t>
       </w:r>
     </w:p>
-    <w:bookmarkStart w:id="36" w:name="_MON_1505487053"/>
-    <w:bookmarkEnd w:id="36"/>
+    <w:bookmarkStart w:id="43" w:name="_MON_1505487053"/>
+    <w:bookmarkEnd w:id="43"/>
     <w:p>
       <w:pPr>
         <w:ind w:left="360"/>
@@ -3187,7 +3491,7 @@
           <v:shape id="_x0000_i1026" type="#_x0000_t75" style="width:469pt;height:254.5pt" o:ole="">
             <v:imagedata r:id="rId13" o:title=""/>
           </v:shape>
-          <o:OLEObject Type="Embed" ProgID="Word.OpenDocumentText.12" ShapeID="_x0000_i1026" DrawAspect="Content" ObjectID="_1518080004" r:id="rId14"/>
+          <o:OLEObject Type="Embed" ProgID="Word.OpenDocumentText.12" ShapeID="_x0000_i1026" DrawAspect="Content" ObjectID="_1518364132" r:id="rId14"/>
         </w:object>
       </w:r>
       <w:r>
@@ -3382,8 +3686,8 @@
       </w:r>
       <w:proofErr w:type="spellEnd"/>
     </w:p>
-    <w:bookmarkStart w:id="37" w:name="_MON_1516901706"/>
-    <w:bookmarkEnd w:id="37"/>
+    <w:bookmarkStart w:id="44" w:name="_MON_1516901706"/>
+    <w:bookmarkEnd w:id="44"/>
     <w:p>
       <w:pPr>
         <w:ind w:left="360"/>
@@ -3401,7 +3705,7 @@
           <v:shape id="_x0000_i1027" type="#_x0000_t75" style="width:469pt;height:75pt" o:ole="">
             <v:imagedata r:id="rId15" o:title=""/>
           </v:shape>
-          <o:OLEObject Type="Embed" ProgID="Word.OpenDocumentText.12" ShapeID="_x0000_i1027" DrawAspect="Content" ObjectID="_1518080005" r:id="rId16"/>
+          <o:OLEObject Type="Embed" ProgID="Word.OpenDocumentText.12" ShapeID="_x0000_i1027" DrawAspect="Content" ObjectID="_1518364133" r:id="rId16"/>
         </w:object>
       </w:r>
       <w:r>
@@ -3502,8 +3806,8 @@
       </w:r>
       <w:proofErr w:type="spellEnd"/>
     </w:p>
-    <w:bookmarkStart w:id="38" w:name="_MON_1516902120"/>
-    <w:bookmarkEnd w:id="38"/>
+    <w:bookmarkStart w:id="45" w:name="_MON_1516902120"/>
+    <w:bookmarkEnd w:id="45"/>
     <w:p>
       <w:pPr>
         <w:ind w:left="360"/>
@@ -3516,7 +3820,7 @@
           <v:shape id="_x0000_i1028" type="#_x0000_t75" style="width:469pt;height:90.5pt" o:ole="">
             <v:imagedata r:id="rId17" o:title=""/>
           </v:shape>
-          <o:OLEObject Type="Embed" ProgID="Word.OpenDocumentText.12" ShapeID="_x0000_i1028" DrawAspect="Content" ObjectID="_1518080006" r:id="rId18"/>
+          <o:OLEObject Type="Embed" ProgID="Word.OpenDocumentText.12" ShapeID="_x0000_i1028" DrawAspect="Content" ObjectID="_1518364134" r:id="rId18"/>
         </w:object>
       </w:r>
       <w:r>
@@ -3645,8 +3949,8 @@
       </w:r>
       <w:proofErr w:type="spellEnd"/>
     </w:p>
-    <w:bookmarkStart w:id="39" w:name="_MON_1516902629"/>
-    <w:bookmarkEnd w:id="39"/>
+    <w:bookmarkStart w:id="46" w:name="_MON_1516902629"/>
+    <w:bookmarkEnd w:id="46"/>
     <w:p>
       <w:pPr>
         <w:ind w:left="360"/>
@@ -3659,7 +3963,7 @@
           <v:shape id="_x0000_i1029" type="#_x0000_t75" style="width:469pt;height:45pt" o:ole="">
             <v:imagedata r:id="rId19" o:title=""/>
           </v:shape>
-          <o:OLEObject Type="Embed" ProgID="Word.OpenDocumentText.12" ShapeID="_x0000_i1029" DrawAspect="Content" ObjectID="_1518080007" r:id="rId20"/>
+          <o:OLEObject Type="Embed" ProgID="Word.OpenDocumentText.12" ShapeID="_x0000_i1029" DrawAspect="Content" ObjectID="_1518364135" r:id="rId20"/>
         </w:object>
       </w:r>
       <w:r>
@@ -3875,8 +4179,8 @@
         <w:t>The following snip code demonstrates the use:</w:t>
       </w:r>
     </w:p>
-    <w:bookmarkStart w:id="40" w:name="_MON_1517050653"/>
-    <w:bookmarkEnd w:id="40"/>
+    <w:bookmarkStart w:id="47" w:name="_MON_1517050653"/>
+    <w:bookmarkEnd w:id="47"/>
     <w:p>
       <w:r>
         <w:rPr>
@@ -3886,7 +4190,7 @@
           <v:shape id="_x0000_i1030" type="#_x0000_t75" style="width:469pt;height:215pt" o:ole="">
             <v:imagedata r:id="rId21" o:title=""/>
           </v:shape>
-          <o:OLEObject Type="Embed" ProgID="Word.OpenDocumentText.12" ShapeID="_x0000_i1030" DrawAspect="Content" ObjectID="_1518080008" r:id="rId22"/>
+          <o:OLEObject Type="Embed" ProgID="Word.OpenDocumentText.12" ShapeID="_x0000_i1030" DrawAspect="Content" ObjectID="_1518364136" r:id="rId22"/>
         </w:object>
       </w:r>
     </w:p>
@@ -3903,7 +4207,7 @@
           <w:szCs w:val="28"/>
         </w:rPr>
       </w:pPr>
-      <w:bookmarkStart w:id="41" w:name="_Toc443154836"/>
+      <w:bookmarkStart w:id="48" w:name="_Toc443154836"/>
       <w:r>
         <w:br w:type="page"/>
       </w:r>
@@ -3921,7 +4225,7 @@
         <w:lastRenderedPageBreak/>
         <w:t xml:space="preserve">Cloud </w:t>
       </w:r>
-      <w:bookmarkEnd w:id="41"/>
+      <w:bookmarkEnd w:id="48"/>
       <w:r>
         <w:t>s</w:t>
       </w:r>
@@ -4365,12 +4669,12 @@
           <w:numId w:val="1"/>
         </w:numPr>
       </w:pPr>
-      <w:bookmarkStart w:id="42" w:name="_Toc443154837"/>
+      <w:bookmarkStart w:id="49" w:name="_Toc443154837"/>
       <w:r>
         <w:lastRenderedPageBreak/>
         <w:t>Architecture</w:t>
       </w:r>
-      <w:bookmarkEnd w:id="42"/>
+      <w:bookmarkEnd w:id="49"/>
     </w:p>
     <w:p>
       <w:pPr>
@@ -4386,15 +4690,15 @@
           <w:szCs w:val="36"/>
         </w:rPr>
       </w:pPr>
-      <w:bookmarkStart w:id="43" w:name="_Toc443154838"/>
+      <w:bookmarkStart w:id="50" w:name="_Toc443154838"/>
       <w:r>
         <w:t xml:space="preserve">4.1 </w:t>
       </w:r>
-      <w:bookmarkStart w:id="44" w:name="_Toc443154841"/>
+      <w:bookmarkStart w:id="51" w:name="_Toc443154841"/>
       <w:r>
         <w:t>Cloud server</w:t>
       </w:r>
-      <w:bookmarkEnd w:id="44"/>
+      <w:bookmarkEnd w:id="51"/>
     </w:p>
     <w:p>
       <w:pPr>
@@ -4404,11 +4708,11 @@
           <w:numId w:val="1"/>
         </w:numPr>
       </w:pPr>
-      <w:bookmarkStart w:id="45" w:name="_Toc443154842"/>
+      <w:bookmarkStart w:id="52" w:name="_Toc443154842"/>
       <w:r>
         <w:t>Blocks diagram</w:t>
       </w:r>
-      <w:bookmarkEnd w:id="45"/>
+      <w:bookmarkEnd w:id="52"/>
     </w:p>
     <w:p>
       <w:pPr>
@@ -4419,7 +4723,7 @@
           <v:shape id="_x0000_i1031" type="#_x0000_t75" style="width:122.5pt;height:137pt" o:ole="">
             <v:imagedata r:id="rId29" o:title=""/>
           </v:shape>
-          <o:OLEObject Type="Embed" ProgID="Visio.Drawing.15" ShapeID="_x0000_i1031" DrawAspect="Content" ObjectID="_1518080009" r:id="rId30"/>
+          <o:OLEObject Type="Embed" ProgID="Visio.Drawing.15" ShapeID="_x0000_i1031" DrawAspect="Content" ObjectID="_1518364137" r:id="rId30"/>
         </w:object>
       </w:r>
     </w:p>
@@ -4428,33 +4732,24 @@
         <w:pStyle w:val="Caption"/>
         <w:jc w:val="center"/>
       </w:pPr>
+      <w:bookmarkStart w:id="53" w:name="_Toc444622141"/>
+      <w:bookmarkStart w:id="54" w:name="_Toc444622209"/>
       <w:r>
         <w:t xml:space="preserve">Figure </w:t>
       </w:r>
-      <w:r>
-        <w:fldChar w:fldCharType="begin"/>
-      </w:r>
-      <w:r>
-        <w:instrText xml:space="preserve"> SEQ Figure \* ARABIC </w:instrText>
-      </w:r>
-      <w:r>
-        <w:fldChar w:fldCharType="separate"/>
-      </w:r>
-      <w:r>
-        <w:rPr>
-          <w:noProof/>
-        </w:rPr>
-        <w:t>4</w:t>
-      </w:r>
-      <w:r>
-        <w:rPr>
-          <w:noProof/>
-        </w:rPr>
-        <w:fldChar w:fldCharType="end"/>
-      </w:r>
+      <w:fldSimple w:instr=" SEQ Figure \* ARABIC ">
+        <w:r>
+          <w:rPr>
+            <w:noProof/>
+          </w:rPr>
+          <w:t>4</w:t>
+        </w:r>
+      </w:fldSimple>
       <w:r>
         <w:t>: Cloud server blocks diagram</w:t>
       </w:r>
+      <w:bookmarkEnd w:id="53"/>
+      <w:bookmarkEnd w:id="54"/>
     </w:p>
     <w:p>
       <w:pPr>
@@ -4464,11 +4759,11 @@
           <w:numId w:val="1"/>
         </w:numPr>
       </w:pPr>
-      <w:bookmarkStart w:id="46" w:name="_Toc443154843"/>
+      <w:bookmarkStart w:id="55" w:name="_Toc443154843"/>
       <w:r>
         <w:t>Implementation</w:t>
       </w:r>
-      <w:bookmarkEnd w:id="46"/>
+      <w:bookmarkEnd w:id="55"/>
     </w:p>
     <w:p>
       <w:r>
@@ -4673,27 +4968,14 @@
       <w:r>
         <w:t xml:space="preserve">Table </w:t>
       </w:r>
-      <w:r>
-        <w:fldChar w:fldCharType="begin"/>
-      </w:r>
-      <w:r>
-        <w:instrText xml:space="preserve"> SEQ Table \* ARABIC </w:instrText>
-      </w:r>
-      <w:r>
-        <w:fldChar w:fldCharType="separate"/>
-      </w:r>
-      <w:r>
-        <w:rPr>
-          <w:noProof/>
-        </w:rPr>
-        <w:t>2</w:t>
-      </w:r>
-      <w:r>
-        <w:rPr>
-          <w:noProof/>
-        </w:rPr>
-        <w:fldChar w:fldCharType="end"/>
-      </w:r>
+      <w:fldSimple w:instr=" SEQ Table \* ARABIC ">
+        <w:r>
+          <w:rPr>
+            <w:noProof/>
+          </w:rPr>
+          <w:t>2</w:t>
+        </w:r>
+      </w:fldSimple>
       <w:r>
         <w:rPr>
           <w:noProof/>
@@ -4865,7 +5147,7 @@
       <w:r>
         <w:t>Support of devices discovery</w:t>
       </w:r>
-      <w:bookmarkEnd w:id="43"/>
+      <w:bookmarkEnd w:id="50"/>
     </w:p>
     <w:p>
       <w:pPr>
@@ -4875,11 +5157,11 @@
           <w:numId w:val="1"/>
         </w:numPr>
       </w:pPr>
-      <w:bookmarkStart w:id="47" w:name="_Toc443154839"/>
+      <w:bookmarkStart w:id="56" w:name="_Toc443154839"/>
       <w:r>
         <w:t>Blocks diagram</w:t>
       </w:r>
-      <w:bookmarkEnd w:id="47"/>
+      <w:bookmarkEnd w:id="56"/>
     </w:p>
     <w:p>
       <w:pPr>
@@ -4887,11 +5169,15 @@
         <w:jc w:val="center"/>
       </w:pPr>
       <w:r>
+        <w:rPr>
+          <w:noProof/>
+          <w:lang w:eastAsia="en-US" w:bidi="he-IL"/>
+        </w:rPr>
         <w:drawing>
-          <wp:inline distT="0" distB="0" distL="0" distR="0" wp14:anchorId="78D1F2DA" wp14:editId="295E9865">
-            <wp:extent cx="5943600" cy="3355340"/>
-            <wp:effectExtent l="0" t="0" r="0" b="0"/>
-            <wp:docPr id="5" name="Picture 4"/>
+          <wp:inline distT="0" distB="0" distL="0" distR="0" wp14:anchorId="03791C04" wp14:editId="49F5E655">
+            <wp:extent cx="5943600" cy="3345180"/>
+            <wp:effectExtent l="0" t="0" r="0" b="7620"/>
+            <wp:docPr id="18" name="Picture 18"/>
             <wp:cNvGraphicFramePr>
               <a:graphicFrameLocks xmlns:a="http://schemas.openxmlformats.org/drawingml/2006/main" noChangeAspect="1"/>
             </wp:cNvGraphicFramePr>
@@ -4899,19 +5185,11 @@
               <a:graphicData uri="http://schemas.openxmlformats.org/drawingml/2006/picture">
                 <pic:pic xmlns:pic="http://schemas.openxmlformats.org/drawingml/2006/picture">
                   <pic:nvPicPr>
-                    <pic:cNvPr id="5" name="Picture 4"/>
-                    <pic:cNvPicPr>
-                      <a:picLocks noChangeAspect="1"/>
-                    </pic:cNvPicPr>
+                    <pic:cNvPr id="1" name=""/>
+                    <pic:cNvPicPr/>
                   </pic:nvPicPr>
                   <pic:blipFill>
-                    <a:blip r:embed="rId31" cstate="print">
-                      <a:extLst>
-                        <a:ext uri="{28A0092B-C50C-407E-A947-70E740481C1C}">
-                          <a14:useLocalDpi xmlns:a14="http://schemas.microsoft.com/office/drawing/2010/main" val="0"/>
-                        </a:ext>
-                      </a:extLst>
-                    </a:blip>
+                    <a:blip r:embed="rId31"/>
                     <a:stretch>
                       <a:fillRect/>
                     </a:stretch>
@@ -4919,7 +5197,7 @@
                   <pic:spPr>
                     <a:xfrm>
                       <a:off x="0" y="0"/>
-                      <a:ext cx="5943600" cy="3355340"/>
+                      <a:ext cx="5943600" cy="3345180"/>
                     </a:xfrm>
                     <a:prstGeom prst="rect">
                       <a:avLst/>
@@ -4937,33 +5215,24 @@
         <w:pStyle w:val="Caption"/>
         <w:jc w:val="center"/>
       </w:pPr>
+      <w:bookmarkStart w:id="57" w:name="_Toc444622142"/>
+      <w:bookmarkStart w:id="58" w:name="_Toc444622210"/>
       <w:r>
         <w:t xml:space="preserve">Figure </w:t>
       </w:r>
-      <w:r>
-        <w:fldChar w:fldCharType="begin"/>
-      </w:r>
-      <w:r>
-        <w:instrText xml:space="preserve"> SEQ Figure \* ARABIC </w:instrText>
-      </w:r>
-      <w:r>
-        <w:fldChar w:fldCharType="separate"/>
-      </w:r>
-      <w:r>
-        <w:rPr>
-          <w:noProof/>
-        </w:rPr>
-        <w:t>5</w:t>
-      </w:r>
-      <w:r>
-        <w:rPr>
-          <w:noProof/>
-        </w:rPr>
-        <w:fldChar w:fldCharType="end"/>
-      </w:r>
+      <w:fldSimple w:instr=" SEQ Figure \* ARABIC ">
+        <w:r>
+          <w:rPr>
+            <w:noProof/>
+          </w:rPr>
+          <w:t>5</w:t>
+        </w:r>
+      </w:fldSimple>
       <w:r>
         <w:t>: Device discovery support flow</w:t>
       </w:r>
+      <w:bookmarkEnd w:id="57"/>
+      <w:bookmarkEnd w:id="58"/>
     </w:p>
     <w:p>
       <w:pPr>
@@ -4973,11 +5242,11 @@
           <w:numId w:val="1"/>
         </w:numPr>
       </w:pPr>
-      <w:bookmarkStart w:id="48" w:name="_Toc443154840"/>
+      <w:bookmarkStart w:id="59" w:name="_Toc443154840"/>
       <w:r>
         <w:t>Implementation</w:t>
       </w:r>
-      <w:bookmarkEnd w:id="48"/>
+      <w:bookmarkEnd w:id="59"/>
     </w:p>
     <w:p>
       <w:r>
@@ -5093,6 +5362,24 @@
     </w:p>
     <w:p/>
     <w:p>
+      <w:r>
+        <w:rPr>
+          <w:u w:val="single"/>
+        </w:rPr>
+        <w:t>Note:</w:t>
+      </w:r>
+    </w:p>
+    <w:p>
+      <w:r>
+        <w:t>In case the original BT app desires to connect to several BT devices, HKW identifies the different connections (through different BT sockets) by checking the BT socket in the following manner:</w:t>
+      </w:r>
+    </w:p>
+    <w:p>
+      <w:r>
+        <w:t>When the device is found remotely by BTP, according to a dummy MAC address that is attached to the found device in HKW, it is possible to save the socket that is opened with this MAC address and save it as a global variable. Using this specific socket number, HKW can identify whether the device is remote or local.</w:t>
+      </w:r>
+    </w:p>
+    <w:p>
       <w:pPr>
         <w:rPr>
           <w:sz w:val="36"/>
@@ -5111,13 +5398,512 @@
           <w:numId w:val="1"/>
         </w:numPr>
       </w:pPr>
-      <w:bookmarkStart w:id="49" w:name="_Toc443154845"/>
+      <w:bookmarkStart w:id="60" w:name="_Toc443154845"/>
       <w:r>
         <w:lastRenderedPageBreak/>
         <w:t>Results</w:t>
       </w:r>
-      <w:bookmarkEnd w:id="49"/>
-    </w:p>
+      <w:bookmarkEnd w:id="60"/>
+    </w:p>
+    <w:p>
+      <w:r>
+        <w:t>The following screen captures reflect the fully functional system, as described in figure 5:</w:t>
+      </w:r>
+    </w:p>
+    <w:tbl>
+      <w:tblPr>
+        <w:tblStyle w:val="TableGrid"/>
+        <w:tblW w:w="0" w:type="auto"/>
+        <w:tblBorders>
+          <w:top w:val="none" w:sz="0" w:space="0" w:color="auto"/>
+          <w:left w:val="none" w:sz="0" w:space="0" w:color="auto"/>
+          <w:bottom w:val="none" w:sz="0" w:space="0" w:color="auto"/>
+          <w:right w:val="none" w:sz="0" w:space="0" w:color="auto"/>
+          <w:insideH w:val="none" w:sz="0" w:space="0" w:color="auto"/>
+          <w:insideV w:val="none" w:sz="0" w:space="0" w:color="auto"/>
+        </w:tblBorders>
+        <w:tblLook w:val="04A0" w:firstRow="1" w:lastRow="0" w:firstColumn="1" w:lastColumn="0" w:noHBand="0" w:noVBand="1"/>
+      </w:tblPr>
+      <w:tblGrid>
+        <w:gridCol w:w="4675"/>
+        <w:gridCol w:w="4675"/>
+      </w:tblGrid>
+      <w:tr>
+        <w:tc>
+          <w:tcPr>
+            <w:tcW w:w="9350" w:type="dxa"/>
+            <w:gridSpan w:val="2"/>
+          </w:tcPr>
+          <w:p>
+            <w:pPr>
+              <w:pStyle w:val="ListParagraph"/>
+              <w:numPr>
+                <w:ilvl w:val="0"/>
+                <w:numId w:val="37"/>
+              </w:numPr>
+            </w:pPr>
+            <w:r>
+              <w:t>CS is on, waiting for clients to connect. Once BTP connects, CS displays the following:</w:t>
+            </w:r>
+          </w:p>
+          <w:p>
+            <w:pPr>
+              <w:ind w:left="360"/>
+              <w:jc w:val="center"/>
+            </w:pPr>
+            <w:r>
+              <w:rPr>
+                <w:noProof/>
+              </w:rPr>
+              <w:drawing>
+                <wp:inline distT="0" distB="0" distL="0" distR="0" wp14:anchorId="39C53ADD" wp14:editId="5E70113E">
+                  <wp:extent cx="3968750" cy="1076141"/>
+                  <wp:effectExtent l="0" t="0" r="0" b="0"/>
+                  <wp:docPr id="2" name="Picture 2"/>
+                  <wp:cNvGraphicFramePr>
+                    <a:graphicFrameLocks xmlns:a="http://schemas.openxmlformats.org/drawingml/2006/main" noChangeAspect="1"/>
+                  </wp:cNvGraphicFramePr>
+                  <a:graphic xmlns:a="http://schemas.openxmlformats.org/drawingml/2006/main">
+                    <a:graphicData uri="http://schemas.openxmlformats.org/drawingml/2006/picture">
+                      <pic:pic xmlns:pic="http://schemas.openxmlformats.org/drawingml/2006/picture">
+                        <pic:nvPicPr>
+                          <pic:cNvPr id="1" name=""/>
+                          <pic:cNvPicPr/>
+                        </pic:nvPicPr>
+                        <pic:blipFill>
+                          <a:blip r:embed="rId32"/>
+                          <a:stretch>
+                            <a:fillRect/>
+                          </a:stretch>
+                        </pic:blipFill>
+                        <pic:spPr>
+                          <a:xfrm>
+                            <a:off x="0" y="0"/>
+                            <a:ext cx="4098078" cy="1111209"/>
+                          </a:xfrm>
+                          <a:prstGeom prst="rect">
+                            <a:avLst/>
+                          </a:prstGeom>
+                        </pic:spPr>
+                      </pic:pic>
+                    </a:graphicData>
+                  </a:graphic>
+                </wp:inline>
+              </w:drawing>
+            </w:r>
+          </w:p>
+          <w:p>
+            <w:pPr>
+              <w:ind w:left="360"/>
+              <w:jc w:val="center"/>
+            </w:pPr>
+          </w:p>
+        </w:tc>
+      </w:tr>
+      <w:tr>
+        <w:tc>
+          <w:tcPr>
+            <w:tcW w:w="4675" w:type="dxa"/>
+          </w:tcPr>
+          <w:p>
+            <w:pPr>
+              <w:pStyle w:val="ListParagraph"/>
+              <w:numPr>
+                <w:ilvl w:val="0"/>
+                <w:numId w:val="37"/>
+              </w:numPr>
+            </w:pPr>
+            <w:r>
+              <w:t>BTP is connected to CS:</w:t>
+            </w:r>
+          </w:p>
+          <w:p>
+            <w:pPr>
+              <w:pStyle w:val="ListParagraph"/>
+            </w:pPr>
+            <w:r>
+              <w:rPr>
+                <w:noProof/>
+              </w:rPr>
+              <w:drawing>
+                <wp:inline distT="0" distB="0" distL="0" distR="0" wp14:anchorId="217F1D83" wp14:editId="249BF24C">
+                  <wp:extent cx="1958638" cy="3238500"/>
+                  <wp:effectExtent l="0" t="0" r="3810" b="0"/>
+                  <wp:docPr id="10" name="Picture 10"/>
+                  <wp:cNvGraphicFramePr>
+                    <a:graphicFrameLocks xmlns:a="http://schemas.openxmlformats.org/drawingml/2006/main" noChangeAspect="1"/>
+                  </wp:cNvGraphicFramePr>
+                  <a:graphic xmlns:a="http://schemas.openxmlformats.org/drawingml/2006/main">
+                    <a:graphicData uri="http://schemas.openxmlformats.org/drawingml/2006/picture">
+                      <pic:pic xmlns:pic="http://schemas.openxmlformats.org/drawingml/2006/picture">
+                        <pic:nvPicPr>
+                          <pic:cNvPr id="1" name=""/>
+                          <pic:cNvPicPr/>
+                        </pic:nvPicPr>
+                        <pic:blipFill>
+                          <a:blip r:embed="rId33"/>
+                          <a:stretch>
+                            <a:fillRect/>
+                          </a:stretch>
+                        </pic:blipFill>
+                        <pic:spPr>
+                          <a:xfrm>
+                            <a:off x="0" y="0"/>
+                            <a:ext cx="1975945" cy="3267116"/>
+                          </a:xfrm>
+                          <a:prstGeom prst="rect">
+                            <a:avLst/>
+                          </a:prstGeom>
+                        </pic:spPr>
+                      </pic:pic>
+                    </a:graphicData>
+                  </a:graphic>
+                </wp:inline>
+              </w:drawing>
+            </w:r>
+          </w:p>
+          <w:p>
+            <w:pPr>
+              <w:pStyle w:val="ListParagraph"/>
+            </w:pPr>
+          </w:p>
+        </w:tc>
+        <w:tc>
+          <w:tcPr>
+            <w:tcW w:w="4675" w:type="dxa"/>
+          </w:tcPr>
+          <w:p>
+            <w:pPr>
+              <w:pStyle w:val="ListParagraph"/>
+            </w:pPr>
+          </w:p>
+        </w:tc>
+      </w:tr>
+      <w:tr>
+        <w:tc>
+          <w:tcPr>
+            <w:tcW w:w="9350" w:type="dxa"/>
+            <w:gridSpan w:val="2"/>
+          </w:tcPr>
+          <w:p>
+            <w:pPr>
+              <w:pStyle w:val="ListParagraph"/>
+              <w:numPr>
+                <w:ilvl w:val="0"/>
+                <w:numId w:val="37"/>
+              </w:numPr>
+            </w:pPr>
+            <w:r>
+              <w:t>HKW runs the original BT app:</w:t>
+            </w:r>
+          </w:p>
+          <w:p>
+            <w:pPr>
+              <w:pStyle w:val="ListParagraph"/>
+            </w:pPr>
+            <w:r>
+              <w:rPr>
+                <w:noProof/>
+              </w:rPr>
+              <w:drawing>
+                <wp:inline distT="0" distB="0" distL="0" distR="0" wp14:anchorId="67B56309" wp14:editId="34A53281">
+                  <wp:extent cx="4025900" cy="1318740"/>
+                  <wp:effectExtent l="0" t="0" r="0" b="0"/>
+                  <wp:docPr id="13" name="Picture 13"/>
+                  <wp:cNvGraphicFramePr>
+                    <a:graphicFrameLocks xmlns:a="http://schemas.openxmlformats.org/drawingml/2006/main" noChangeAspect="1"/>
+                  </wp:cNvGraphicFramePr>
+                  <a:graphic xmlns:a="http://schemas.openxmlformats.org/drawingml/2006/main">
+                    <a:graphicData uri="http://schemas.openxmlformats.org/drawingml/2006/picture">
+                      <pic:pic xmlns:pic="http://schemas.openxmlformats.org/drawingml/2006/picture">
+                        <pic:nvPicPr>
+                          <pic:cNvPr id="1" name=""/>
+                          <pic:cNvPicPr/>
+                        </pic:nvPicPr>
+                        <pic:blipFill>
+                          <a:blip r:embed="rId34"/>
+                          <a:stretch>
+                            <a:fillRect/>
+                          </a:stretch>
+                        </pic:blipFill>
+                        <pic:spPr>
+                          <a:xfrm>
+                            <a:off x="0" y="0"/>
+                            <a:ext cx="4083928" cy="1337748"/>
+                          </a:xfrm>
+                          <a:prstGeom prst="rect">
+                            <a:avLst/>
+                          </a:prstGeom>
+                        </pic:spPr>
+                      </pic:pic>
+                    </a:graphicData>
+                  </a:graphic>
+                </wp:inline>
+              </w:drawing>
+            </w:r>
+          </w:p>
+          <w:p>
+            <w:pPr>
+              <w:pStyle w:val="ListParagraph"/>
+            </w:pPr>
+            <w:r>
+              <w:t>“</w:t>
+            </w:r>
+            <w:proofErr w:type="spellStart"/>
+            <w:proofErr w:type="gramStart"/>
+            <w:r>
+              <w:t>btdevice</w:t>
+            </w:r>
+            <w:proofErr w:type="spellEnd"/>
+            <w:proofErr w:type="gramEnd"/>
+            <w:r>
+              <w:t>” is found by BTP, and the MAC address the original BT app receives is the dummy MAC address (0xAABBCCDDEEFF). Using this MAC address it is possible to identify if the device is remote or local.</w:t>
+            </w:r>
+          </w:p>
+        </w:tc>
+      </w:tr>
+    </w:tbl>
+    <w:p>
+      <w:r>
+        <w:br w:type="page"/>
+      </w:r>
+    </w:p>
+    <w:tbl>
+      <w:tblPr>
+        <w:tblStyle w:val="TableGrid"/>
+        <w:tblW w:w="0" w:type="auto"/>
+        <w:tblBorders>
+          <w:top w:val="none" w:sz="0" w:space="0" w:color="auto"/>
+          <w:left w:val="none" w:sz="0" w:space="0" w:color="auto"/>
+          <w:bottom w:val="none" w:sz="0" w:space="0" w:color="auto"/>
+          <w:right w:val="none" w:sz="0" w:space="0" w:color="auto"/>
+          <w:insideH w:val="none" w:sz="0" w:space="0" w:color="auto"/>
+          <w:insideV w:val="none" w:sz="0" w:space="0" w:color="auto"/>
+        </w:tblBorders>
+        <w:tblLook w:val="04A0" w:firstRow="1" w:lastRow="0" w:firstColumn="1" w:lastColumn="0" w:noHBand="0" w:noVBand="1"/>
+      </w:tblPr>
+      <w:tblGrid>
+        <w:gridCol w:w="9350"/>
+      </w:tblGrid>
+      <w:tr>
+        <w:tc>
+          <w:tcPr>
+            <w:tcW w:w="9350" w:type="dxa"/>
+          </w:tcPr>
+          <w:p>
+            <w:pPr>
+              <w:pStyle w:val="ListParagraph"/>
+              <w:numPr>
+                <w:ilvl w:val="0"/>
+                <w:numId w:val="37"/>
+              </w:numPr>
+            </w:pPr>
+            <w:r>
+              <w:lastRenderedPageBreak/>
+              <w:t>The result of this run on BTP is:</w:t>
+            </w:r>
+          </w:p>
+          <w:p>
+            <w:r>
+              <w:rPr>
+                <w:noProof/>
+              </w:rPr>
+              <w:drawing>
+                <wp:inline distT="0" distB="0" distL="0" distR="0" wp14:anchorId="086002D2" wp14:editId="422EF6F2">
+                  <wp:extent cx="1838917" cy="3073400"/>
+                  <wp:effectExtent l="0" t="0" r="9525" b="0"/>
+                  <wp:docPr id="14" name="Picture 14"/>
+                  <wp:cNvGraphicFramePr>
+                    <a:graphicFrameLocks xmlns:a="http://schemas.openxmlformats.org/drawingml/2006/main" noChangeAspect="1"/>
+                  </wp:cNvGraphicFramePr>
+                  <a:graphic xmlns:a="http://schemas.openxmlformats.org/drawingml/2006/main">
+                    <a:graphicData uri="http://schemas.openxmlformats.org/drawingml/2006/picture">
+                      <pic:pic xmlns:pic="http://schemas.openxmlformats.org/drawingml/2006/picture">
+                        <pic:nvPicPr>
+                          <pic:cNvPr id="1" name=""/>
+                          <pic:cNvPicPr/>
+                        </pic:nvPicPr>
+                        <pic:blipFill>
+                          <a:blip r:embed="rId35"/>
+                          <a:stretch>
+                            <a:fillRect/>
+                          </a:stretch>
+                        </pic:blipFill>
+                        <pic:spPr>
+                          <a:xfrm>
+                            <a:off x="0" y="0"/>
+                            <a:ext cx="1860346" cy="3109214"/>
+                          </a:xfrm>
+                          <a:prstGeom prst="rect">
+                            <a:avLst/>
+                          </a:prstGeom>
+                        </pic:spPr>
+                      </pic:pic>
+                    </a:graphicData>
+                  </a:graphic>
+                </wp:inline>
+              </w:drawing>
+            </w:r>
+            <w:r>
+              <w:rPr>
+                <w:noProof/>
+              </w:rPr>
+              <w:t xml:space="preserve"> </w:t>
+            </w:r>
+            <w:r>
+              <w:rPr>
+                <w:noProof/>
+              </w:rPr>
+              <w:drawing>
+                <wp:inline distT="0" distB="0" distL="0" distR="0" wp14:anchorId="0A21E7EC" wp14:editId="74B30458">
+                  <wp:extent cx="1854970" cy="3060700"/>
+                  <wp:effectExtent l="0" t="0" r="0" b="6350"/>
+                  <wp:docPr id="15" name="Picture 15"/>
+                  <wp:cNvGraphicFramePr>
+                    <a:graphicFrameLocks xmlns:a="http://schemas.openxmlformats.org/drawingml/2006/main" noChangeAspect="1"/>
+                  </wp:cNvGraphicFramePr>
+                  <a:graphic xmlns:a="http://schemas.openxmlformats.org/drawingml/2006/main">
+                    <a:graphicData uri="http://schemas.openxmlformats.org/drawingml/2006/picture">
+                      <pic:pic xmlns:pic="http://schemas.openxmlformats.org/drawingml/2006/picture">
+                        <pic:nvPicPr>
+                          <pic:cNvPr id="1" name=""/>
+                          <pic:cNvPicPr/>
+                        </pic:nvPicPr>
+                        <pic:blipFill>
+                          <a:blip r:embed="rId36"/>
+                          <a:stretch>
+                            <a:fillRect/>
+                          </a:stretch>
+                        </pic:blipFill>
+                        <pic:spPr>
+                          <a:xfrm>
+                            <a:off x="0" y="0"/>
+                            <a:ext cx="1876779" cy="3096684"/>
+                          </a:xfrm>
+                          <a:prstGeom prst="rect">
+                            <a:avLst/>
+                          </a:prstGeom>
+                        </pic:spPr>
+                      </pic:pic>
+                    </a:graphicData>
+                  </a:graphic>
+                </wp:inline>
+              </w:drawing>
+            </w:r>
+            <w:r>
+              <w:rPr>
+                <w:noProof/>
+              </w:rPr>
+              <w:t xml:space="preserve"> </w:t>
+            </w:r>
+            <w:r>
+              <w:rPr>
+                <w:noProof/>
+              </w:rPr>
+              <w:drawing>
+                <wp:inline distT="0" distB="0" distL="0" distR="0" wp14:anchorId="04D00751" wp14:editId="3BB5663F">
+                  <wp:extent cx="1849120" cy="3061321"/>
+                  <wp:effectExtent l="0" t="0" r="0" b="6350"/>
+                  <wp:docPr id="16" name="Picture 16"/>
+                  <wp:cNvGraphicFramePr>
+                    <a:graphicFrameLocks xmlns:a="http://schemas.openxmlformats.org/drawingml/2006/main" noChangeAspect="1"/>
+                  </wp:cNvGraphicFramePr>
+                  <a:graphic xmlns:a="http://schemas.openxmlformats.org/drawingml/2006/main">
+                    <a:graphicData uri="http://schemas.openxmlformats.org/drawingml/2006/picture">
+                      <pic:pic xmlns:pic="http://schemas.openxmlformats.org/drawingml/2006/picture">
+                        <pic:nvPicPr>
+                          <pic:cNvPr id="1" name=""/>
+                          <pic:cNvPicPr/>
+                        </pic:nvPicPr>
+                        <pic:blipFill>
+                          <a:blip r:embed="rId37"/>
+                          <a:stretch>
+                            <a:fillRect/>
+                          </a:stretch>
+                        </pic:blipFill>
+                        <pic:spPr>
+                          <a:xfrm>
+                            <a:off x="0" y="0"/>
+                            <a:ext cx="1859105" cy="3077852"/>
+                          </a:xfrm>
+                          <a:prstGeom prst="rect">
+                            <a:avLst/>
+                          </a:prstGeom>
+                        </pic:spPr>
+                      </pic:pic>
+                    </a:graphicData>
+                  </a:graphic>
+                </wp:inline>
+              </w:drawing>
+            </w:r>
+          </w:p>
+        </w:tc>
+      </w:tr>
+      <w:tr>
+        <w:tc>
+          <w:tcPr>
+            <w:tcW w:w="9350" w:type="dxa"/>
+          </w:tcPr>
+          <w:p>
+            <w:pPr>
+              <w:pStyle w:val="ListParagraph"/>
+              <w:numPr>
+                <w:ilvl w:val="0"/>
+                <w:numId w:val="37"/>
+              </w:numPr>
+            </w:pPr>
+            <w:r>
+              <w:t>BT device received the message:</w:t>
+            </w:r>
+          </w:p>
+          <w:p>
+            <w:pPr>
+              <w:pStyle w:val="ListParagraph"/>
+            </w:pPr>
+            <w:r>
+              <w:rPr>
+                <w:noProof/>
+              </w:rPr>
+              <w:drawing>
+                <wp:inline distT="0" distB="0" distL="0" distR="0" wp14:anchorId="1165FE9E" wp14:editId="0777F2C1">
+                  <wp:extent cx="1876978" cy="3111500"/>
+                  <wp:effectExtent l="0" t="0" r="9525" b="0"/>
+                  <wp:docPr id="17" name="Picture 17"/>
+                  <wp:cNvGraphicFramePr>
+                    <a:graphicFrameLocks xmlns:a="http://schemas.openxmlformats.org/drawingml/2006/main" noChangeAspect="1"/>
+                  </wp:cNvGraphicFramePr>
+                  <a:graphic xmlns:a="http://schemas.openxmlformats.org/drawingml/2006/main">
+                    <a:graphicData uri="http://schemas.openxmlformats.org/drawingml/2006/picture">
+                      <pic:pic xmlns:pic="http://schemas.openxmlformats.org/drawingml/2006/picture">
+                        <pic:nvPicPr>
+                          <pic:cNvPr id="1" name=""/>
+                          <pic:cNvPicPr/>
+                        </pic:nvPicPr>
+                        <pic:blipFill>
+                          <a:blip r:embed="rId38"/>
+                          <a:stretch>
+                            <a:fillRect/>
+                          </a:stretch>
+                        </pic:blipFill>
+                        <pic:spPr>
+                          <a:xfrm>
+                            <a:off x="0" y="0"/>
+                            <a:ext cx="1887275" cy="3128570"/>
+                          </a:xfrm>
+                          <a:prstGeom prst="rect">
+                            <a:avLst/>
+                          </a:prstGeom>
+                        </pic:spPr>
+                      </pic:pic>
+                    </a:graphicData>
+                  </a:graphic>
+                </wp:inline>
+              </w:drawing>
+            </w:r>
+          </w:p>
+        </w:tc>
+      </w:tr>
+    </w:tbl>
     <w:p/>
     <w:p>
       <w:pPr>
@@ -5143,12 +5929,12 @@
           <w:numId w:val="1"/>
         </w:numPr>
       </w:pPr>
-      <w:bookmarkStart w:id="50" w:name="_Toc443154846"/>
+      <w:bookmarkStart w:id="61" w:name="_Toc443154846"/>
       <w:r>
         <w:lastRenderedPageBreak/>
         <w:t>Conclusions</w:t>
       </w:r>
-      <w:bookmarkEnd w:id="50"/>
+      <w:bookmarkEnd w:id="61"/>
     </w:p>
     <w:p>
       <w:pPr>
@@ -5332,8 +6118,6 @@
       <w:r>
         <w:t>The solution is to use the same compiler to the entire project.</w:t>
       </w:r>
-      <w:bookmarkStart w:id="51" w:name="_GoBack"/>
-      <w:bookmarkEnd w:id="51"/>
       <w:r>
         <w:br w:type="page"/>
       </w:r>
@@ -5346,12 +6130,12 @@
           <w:numId w:val="1"/>
         </w:numPr>
       </w:pPr>
-      <w:bookmarkStart w:id="52" w:name="_Toc443154847"/>
+      <w:bookmarkStart w:id="62" w:name="_Toc443154847"/>
       <w:r>
         <w:lastRenderedPageBreak/>
         <w:t>References</w:t>
       </w:r>
-      <w:bookmarkEnd w:id="52"/>
+      <w:bookmarkEnd w:id="62"/>
     </w:p>
     <w:p>
       <w:pPr>
@@ -5362,11 +6146,11 @@
         </w:numPr>
         <w:spacing w:before="0" w:after="240"/>
       </w:pPr>
-      <w:bookmarkStart w:id="53" w:name="_Toc443154848"/>
+      <w:bookmarkStart w:id="63" w:name="_Toc443154848"/>
       <w:r>
         <w:t>MS Detours</w:t>
       </w:r>
-      <w:bookmarkEnd w:id="53"/>
+      <w:bookmarkEnd w:id="63"/>
     </w:p>
     <w:p>
       <w:r>
@@ -5374,7 +6158,7 @@
       </w:r>
     </w:p>
     <w:p>
-      <w:hyperlink r:id="rId32" w:history="1">
+      <w:hyperlink r:id="rId39" w:history="1">
         <w:r>
           <w:rPr>
             <w:rStyle w:val="Hyperlink"/>
@@ -5400,7 +6184,7 @@
       </w:r>
     </w:p>
     <w:p>
-      <w:hyperlink r:id="rId33" w:history="1">
+      <w:hyperlink r:id="rId40" w:history="1">
         <w:r>
           <w:rPr>
             <w:rStyle w:val="Hyperlink"/>
@@ -5431,11 +6215,11 @@
         </w:numPr>
         <w:spacing w:before="0" w:after="240"/>
       </w:pPr>
-      <w:bookmarkStart w:id="54" w:name="_Toc443154849"/>
+      <w:bookmarkStart w:id="64" w:name="_Toc443154849"/>
       <w:r>
         <w:t>Android</w:t>
       </w:r>
-      <w:bookmarkEnd w:id="54"/>
+      <w:bookmarkEnd w:id="64"/>
     </w:p>
     <w:p>
       <w:r>
@@ -5443,7 +6227,7 @@
       </w:r>
     </w:p>
     <w:p>
-      <w:hyperlink r:id="rId34" w:history="1">
+      <w:hyperlink r:id="rId41" w:history="1">
         <w:r>
           <w:rPr>
             <w:rStyle w:val="Hyperlink"/>
@@ -5465,11 +6249,11 @@
         </w:numPr>
         <w:spacing w:before="0" w:after="240"/>
       </w:pPr>
-      <w:bookmarkStart w:id="55" w:name="_Toc443154850"/>
+      <w:bookmarkStart w:id="65" w:name="_Toc443154850"/>
       <w:r>
         <w:t>Windows Sockets</w:t>
       </w:r>
-      <w:bookmarkEnd w:id="55"/>
+      <w:bookmarkEnd w:id="65"/>
     </w:p>
     <w:p>
       <w:r>
@@ -5477,7 +6261,7 @@
       </w:r>
     </w:p>
     <w:p>
-      <w:hyperlink r:id="rId35" w:history="1">
+      <w:hyperlink r:id="rId42" w:history="1">
         <w:r>
           <w:rPr>
             <w:rStyle w:val="Hyperlink"/>
@@ -5495,7 +6279,7 @@
       </w:r>
     </w:p>
     <w:p>
-      <w:hyperlink r:id="rId36" w:history="1">
+      <w:hyperlink r:id="rId43" w:history="1">
         <w:r>
           <w:rPr>
             <w:rStyle w:val="Hyperlink"/>
@@ -5510,8 +6294,8 @@
     <w:p/>
     <w:p/>
     <w:sectPr>
-      <w:headerReference w:type="default" r:id="rId37"/>
-      <w:footerReference w:type="default" r:id="rId38"/>
+      <w:headerReference w:type="default" r:id="rId44"/>
+      <w:footerReference w:type="default" r:id="rId45"/>
       <w:pgSz w:w="12240" w:h="15840"/>
       <w:pgMar w:top="1440" w:right="1440" w:bottom="1440" w:left="1440" w:header="720" w:footer="720" w:gutter="0"/>
       <w:cols w:space="720"/>
@@ -5598,7 +6382,7 @@
         <w:color w:val="252525" w:themeColor="text2" w:themeShade="BF"/>
         <w:szCs w:val="24"/>
       </w:rPr>
-      <w:t>17</w:t>
+      <w:t>4</w:t>
     </w:r>
     <w:r>
       <w:rPr>
@@ -5641,7 +6425,7 @@
         <w:color w:val="252525" w:themeColor="text2" w:themeShade="BF"/>
         <w:szCs w:val="24"/>
       </w:rPr>
-      <w:t>17</w:t>
+      <w:t>19</w:t>
     </w:r>
     <w:r>
       <w:rPr>
@@ -7439,6 +8223,95 @@
     </w:lvl>
   </w:abstractNum>
   <w:abstractNum w:abstractNumId="18" w15:restartNumberingAfterBreak="0">
+    <w:nsid w:val="665C1818"/>
+    <w:multiLevelType w:val="hybridMultilevel"/>
+    <w:tmpl w:val="DBA6F824"/>
+    <w:lvl w:ilvl="0" w:tplc="0409000F">
+      <w:start w:val="1"/>
+      <w:numFmt w:val="decimal"/>
+      <w:lvlText w:val="%1."/>
+      <w:lvlJc w:val="left"/>
+      <w:pPr>
+        <w:ind w:left="720" w:hanging="360"/>
+      </w:pPr>
+      <w:rPr>
+        <w:rFonts w:hint="default"/>
+      </w:rPr>
+    </w:lvl>
+    <w:lvl w:ilvl="1" w:tplc="04090019" w:tentative="1">
+      <w:start w:val="1"/>
+      <w:numFmt w:val="lowerLetter"/>
+      <w:lvlText w:val="%2."/>
+      <w:lvlJc w:val="left"/>
+      <w:pPr>
+        <w:ind w:left="1440" w:hanging="360"/>
+      </w:pPr>
+    </w:lvl>
+    <w:lvl w:ilvl="2" w:tplc="0409001B" w:tentative="1">
+      <w:start w:val="1"/>
+      <w:numFmt w:val="lowerRoman"/>
+      <w:lvlText w:val="%3."/>
+      <w:lvlJc w:val="right"/>
+      <w:pPr>
+        <w:ind w:left="2160" w:hanging="180"/>
+      </w:pPr>
+    </w:lvl>
+    <w:lvl w:ilvl="3" w:tplc="0409000F" w:tentative="1">
+      <w:start w:val="1"/>
+      <w:numFmt w:val="decimal"/>
+      <w:lvlText w:val="%4."/>
+      <w:lvlJc w:val="left"/>
+      <w:pPr>
+        <w:ind w:left="2880" w:hanging="360"/>
+      </w:pPr>
+    </w:lvl>
+    <w:lvl w:ilvl="4" w:tplc="04090019" w:tentative="1">
+      <w:start w:val="1"/>
+      <w:numFmt w:val="lowerLetter"/>
+      <w:lvlText w:val="%5."/>
+      <w:lvlJc w:val="left"/>
+      <w:pPr>
+        <w:ind w:left="3600" w:hanging="360"/>
+      </w:pPr>
+    </w:lvl>
+    <w:lvl w:ilvl="5" w:tplc="0409001B" w:tentative="1">
+      <w:start w:val="1"/>
+      <w:numFmt w:val="lowerRoman"/>
+      <w:lvlText w:val="%6."/>
+      <w:lvlJc w:val="right"/>
+      <w:pPr>
+        <w:ind w:left="4320" w:hanging="180"/>
+      </w:pPr>
+    </w:lvl>
+    <w:lvl w:ilvl="6" w:tplc="0409000F" w:tentative="1">
+      <w:start w:val="1"/>
+      <w:numFmt w:val="decimal"/>
+      <w:lvlText w:val="%7."/>
+      <w:lvlJc w:val="left"/>
+      <w:pPr>
+        <w:ind w:left="5040" w:hanging="360"/>
+      </w:pPr>
+    </w:lvl>
+    <w:lvl w:ilvl="7" w:tplc="04090019" w:tentative="1">
+      <w:start w:val="1"/>
+      <w:numFmt w:val="lowerLetter"/>
+      <w:lvlText w:val="%8."/>
+      <w:lvlJc w:val="left"/>
+      <w:pPr>
+        <w:ind w:left="5760" w:hanging="360"/>
+      </w:pPr>
+    </w:lvl>
+    <w:lvl w:ilvl="8" w:tplc="0409001B" w:tentative="1">
+      <w:start w:val="1"/>
+      <w:numFmt w:val="lowerRoman"/>
+      <w:lvlText w:val="%9."/>
+      <w:lvlJc w:val="right"/>
+      <w:pPr>
+        <w:ind w:left="6480" w:hanging="180"/>
+      </w:pPr>
+    </w:lvl>
+  </w:abstractNum>
+  <w:abstractNum w:abstractNumId="19" w15:restartNumberingAfterBreak="0">
     <w:nsid w:val="6D8379CB"/>
     <w:multiLevelType w:val="hybridMultilevel"/>
     <w:tmpl w:val="8598A79E"/>
@@ -7527,7 +8400,7 @@
       </w:pPr>
     </w:lvl>
   </w:abstractNum>
-  <w:abstractNum w:abstractNumId="19" w15:restartNumberingAfterBreak="0">
+  <w:abstractNum w:abstractNumId="20" w15:restartNumberingAfterBreak="0">
     <w:nsid w:val="6F8D42EE"/>
     <w:multiLevelType w:val="hybridMultilevel"/>
     <w:tmpl w:val="AFA02972"/>
@@ -7640,7 +8513,7 @@
       </w:rPr>
     </w:lvl>
   </w:abstractNum>
-  <w:abstractNum w:abstractNumId="20" w15:restartNumberingAfterBreak="0">
+  <w:abstractNum w:abstractNumId="21" w15:restartNumberingAfterBreak="0">
     <w:nsid w:val="711E6B3C"/>
     <w:multiLevelType w:val="hybridMultilevel"/>
     <w:tmpl w:val="532AD8A6"/>
@@ -7729,7 +8602,96 @@
       </w:pPr>
     </w:lvl>
   </w:abstractNum>
-  <w:abstractNum w:abstractNumId="21" w15:restartNumberingAfterBreak="0">
+  <w:abstractNum w:abstractNumId="22" w15:restartNumberingAfterBreak="0">
+    <w:nsid w:val="71812C68"/>
+    <w:multiLevelType w:val="hybridMultilevel"/>
+    <w:tmpl w:val="689A512C"/>
+    <w:lvl w:ilvl="0" w:tplc="0409000F">
+      <w:start w:val="1"/>
+      <w:numFmt w:val="decimal"/>
+      <w:lvlText w:val="%1."/>
+      <w:lvlJc w:val="left"/>
+      <w:pPr>
+        <w:ind w:left="720" w:hanging="360"/>
+      </w:pPr>
+      <w:rPr>
+        <w:rFonts w:hint="default"/>
+      </w:rPr>
+    </w:lvl>
+    <w:lvl w:ilvl="1" w:tplc="04090019" w:tentative="1">
+      <w:start w:val="1"/>
+      <w:numFmt w:val="lowerLetter"/>
+      <w:lvlText w:val="%2."/>
+      <w:lvlJc w:val="left"/>
+      <w:pPr>
+        <w:ind w:left="1440" w:hanging="360"/>
+      </w:pPr>
+    </w:lvl>
+    <w:lvl w:ilvl="2" w:tplc="0409001B" w:tentative="1">
+      <w:start w:val="1"/>
+      <w:numFmt w:val="lowerRoman"/>
+      <w:lvlText w:val="%3."/>
+      <w:lvlJc w:val="right"/>
+      <w:pPr>
+        <w:ind w:left="2160" w:hanging="180"/>
+      </w:pPr>
+    </w:lvl>
+    <w:lvl w:ilvl="3" w:tplc="0409000F" w:tentative="1">
+      <w:start w:val="1"/>
+      <w:numFmt w:val="decimal"/>
+      <w:lvlText w:val="%4."/>
+      <w:lvlJc w:val="left"/>
+      <w:pPr>
+        <w:ind w:left="2880" w:hanging="360"/>
+      </w:pPr>
+    </w:lvl>
+    <w:lvl w:ilvl="4" w:tplc="04090019" w:tentative="1">
+      <w:start w:val="1"/>
+      <w:numFmt w:val="lowerLetter"/>
+      <w:lvlText w:val="%5."/>
+      <w:lvlJc w:val="left"/>
+      <w:pPr>
+        <w:ind w:left="3600" w:hanging="360"/>
+      </w:pPr>
+    </w:lvl>
+    <w:lvl w:ilvl="5" w:tplc="0409001B" w:tentative="1">
+      <w:start w:val="1"/>
+      <w:numFmt w:val="lowerRoman"/>
+      <w:lvlText w:val="%6."/>
+      <w:lvlJc w:val="right"/>
+      <w:pPr>
+        <w:ind w:left="4320" w:hanging="180"/>
+      </w:pPr>
+    </w:lvl>
+    <w:lvl w:ilvl="6" w:tplc="0409000F" w:tentative="1">
+      <w:start w:val="1"/>
+      <w:numFmt w:val="decimal"/>
+      <w:lvlText w:val="%7."/>
+      <w:lvlJc w:val="left"/>
+      <w:pPr>
+        <w:ind w:left="5040" w:hanging="360"/>
+      </w:pPr>
+    </w:lvl>
+    <w:lvl w:ilvl="7" w:tplc="04090019" w:tentative="1">
+      <w:start w:val="1"/>
+      <w:numFmt w:val="lowerLetter"/>
+      <w:lvlText w:val="%8."/>
+      <w:lvlJc w:val="left"/>
+      <w:pPr>
+        <w:ind w:left="5760" w:hanging="360"/>
+      </w:pPr>
+    </w:lvl>
+    <w:lvl w:ilvl="8" w:tplc="0409001B" w:tentative="1">
+      <w:start w:val="1"/>
+      <w:numFmt w:val="lowerRoman"/>
+      <w:lvlText w:val="%9."/>
+      <w:lvlJc w:val="right"/>
+      <w:pPr>
+        <w:ind w:left="6480" w:hanging="180"/>
+      </w:pPr>
+    </w:lvl>
+  </w:abstractNum>
+  <w:abstractNum w:abstractNumId="23" w15:restartNumberingAfterBreak="0">
     <w:nsid w:val="734D1361"/>
     <w:multiLevelType w:val="hybridMultilevel"/>
     <w:tmpl w:val="34DAF916"/>
@@ -7818,7 +8780,7 @@
       </w:pPr>
     </w:lvl>
   </w:abstractNum>
-  <w:abstractNum w:abstractNumId="22" w15:restartNumberingAfterBreak="0">
+  <w:abstractNum w:abstractNumId="24" w15:restartNumberingAfterBreak="0">
     <w:nsid w:val="739857E3"/>
     <w:multiLevelType w:val="hybridMultilevel"/>
     <w:tmpl w:val="FD4259BE"/>
@@ -8007,7 +8969,7 @@
     <w:abstractNumId w:val="17"/>
   </w:num>
   <w:num w:numId="16">
-    <w:abstractNumId w:val="18"/>
+    <w:abstractNumId w:val="19"/>
   </w:num>
   <w:num w:numId="17">
     <w:abstractNumId w:val="1"/>
@@ -8025,7 +8987,7 @@
     <w:abstractNumId w:val="0"/>
   </w:num>
   <w:num w:numId="22">
-    <w:abstractNumId w:val="21"/>
+    <w:abstractNumId w:val="23"/>
   </w:num>
   <w:num w:numId="23">
     <w:abstractNumId w:val="3"/>
@@ -8034,7 +8996,7 @@
     <w:abstractNumId w:val="15"/>
   </w:num>
   <w:num w:numId="25">
-    <w:abstractNumId w:val="20"/>
+    <w:abstractNumId w:val="21"/>
   </w:num>
   <w:num w:numId="26">
     <w:abstractNumId w:val="12"/>
@@ -8052,7 +9014,7 @@
     <w:abstractNumId w:val="8"/>
   </w:num>
   <w:num w:numId="31">
-    <w:abstractNumId w:val="22"/>
+    <w:abstractNumId w:val="24"/>
   </w:num>
   <w:num w:numId="32">
     <w:abstractNumId w:val="5"/>
@@ -8064,10 +9026,16 @@
     <w:abstractNumId w:val="2"/>
   </w:num>
   <w:num w:numId="35">
-    <w:abstractNumId w:val="19"/>
+    <w:abstractNumId w:val="20"/>
   </w:num>
   <w:num w:numId="36">
     <w:abstractNumId w:val="16"/>
+  </w:num>
+  <w:num w:numId="37">
+    <w:abstractNumId w:val="18"/>
+  </w:num>
+  <w:num w:numId="38">
+    <w:abstractNumId w:val="22"/>
   </w:num>
 </w:numbering>
 </file>
@@ -8714,6 +9682,7 @@
   <w:style w:type="character" w:default="1" w:styleId="DefaultParagraphFont">
     <w:name w:val="Default Paragraph Font"/>
     <w:uiPriority w:val="1"/>
+    <w:semiHidden/>
     <w:unhideWhenUsed/>
   </w:style>
   <w:style w:type="table" w:default="1" w:styleId="TableNormal">
@@ -9841,7 +10810,7 @@
 </file>
 
 <file path=customXml/itemProps2.xml><?xml version="1.0" encoding="utf-8"?>
-<ds:datastoreItem xmlns:ds="http://schemas.openxmlformats.org/officeDocument/2006/customXml" ds:itemID="{EFEFFB1B-9C92-49B4-BCDC-153A0BA99AAC}">
+<ds:datastoreItem xmlns:ds="http://schemas.openxmlformats.org/officeDocument/2006/customXml" ds:itemID="{17620528-DFA8-4027-8ADD-B3242DB4DA60}">
   <ds:schemaRefs>
     <ds:schemaRef ds:uri="http://schemas.openxmlformats.org/officeDocument/2006/bibliography"/>
   </ds:schemaRefs>

</xml_diff>